<commit_message>
Busy with chapter 5 + 6
</commit_message>
<xml_diff>
--- a/Z ITRI 671 Research/Chapter 5/Enrico Dreyer Project Chapter 5.docx
+++ b/Z ITRI 671 Research/Chapter 5/Enrico Dreyer Project Chapter 5.docx
@@ -429,7 +429,7 @@
         </w:rPr>
         <w:fldChar w:fldCharType="separate"/>
       </w:r>
-      <w:hyperlink w:anchor="_Toc82224972" w:history="1">
+      <w:hyperlink w:anchor="_Toc82977057" w:history="1">
         <w:r>
           <w:rPr>
             <w:rStyle w:val="Hyperlink"/>
@@ -456,7 +456,7 @@
             <w:noProof/>
             <w:webHidden/>
           </w:rPr>
-          <w:instrText xml:space="preserve"> PAGEREF _Toc82224972 \h </w:instrText>
+          <w:instrText xml:space="preserve"> PAGEREF _Toc82977057 \h </w:instrText>
         </w:r>
         <w:r>
           <w:rPr>
@@ -499,14 +499,14 @@
           <w:lang w:val="en-ZA" w:eastAsia="en-ZA"/>
         </w:rPr>
       </w:pPr>
-      <w:hyperlink w:anchor="_Toc82224973" w:history="1">
+      <w:hyperlink w:anchor="_Toc82977058" w:history="1">
         <w:r>
           <w:rPr>
             <w:rStyle w:val="Hyperlink"/>
             <w:noProof/>
             <w:lang w:eastAsia="en-ZA"/>
           </w:rPr>
-          <w:t>Chapter 4: Data Gathering and Analysis</w:t>
+          <w:t>Chapter 5: Data Gathering and Analysis</w:t>
         </w:r>
         <w:r>
           <w:rPr>
@@ -527,7 +527,7 @@
             <w:noProof/>
             <w:webHidden/>
           </w:rPr>
-          <w:instrText xml:space="preserve"> PAGEREF _Toc82224973 \h </w:instrText>
+          <w:instrText xml:space="preserve"> PAGEREF _Toc82977058 \h </w:instrText>
         </w:r>
         <w:r>
           <w:rPr>
@@ -569,13 +569,30 @@
           <w:lang w:val="en-ZA" w:eastAsia="en-ZA"/>
         </w:rPr>
       </w:pPr>
-      <w:hyperlink w:anchor="_Toc82224974" w:history="1">
+      <w:hyperlink w:anchor="_Toc82977059" w:history="1">
         <w:r>
           <w:rPr>
             <w:rStyle w:val="Hyperlink"/>
             <w:noProof/>
           </w:rPr>
-          <w:t>1. Introduction</w:t>
+          <w:t>1.</w:t>
+        </w:r>
+        <w:r>
+          <w:rPr>
+            <w:rFonts w:asciiTheme="minorHAnsi" w:eastAsiaTheme="minorEastAsia" w:hAnsiTheme="minorHAnsi" w:cstheme="minorBidi"/>
+            <w:b w:val="0"/>
+            <w:noProof/>
+            <w:sz w:val="22"/>
+            <w:lang w:val="en-ZA" w:eastAsia="en-ZA"/>
+          </w:rPr>
+          <w:tab/>
+        </w:r>
+        <w:r>
+          <w:rPr>
+            <w:rStyle w:val="Hyperlink"/>
+            <w:noProof/>
+          </w:rPr>
+          <w:t>Introduction</w:t>
         </w:r>
         <w:r>
           <w:rPr>
@@ -596,7 +613,7 @@
             <w:noProof/>
             <w:webHidden/>
           </w:rPr>
-          <w:instrText xml:space="preserve"> PAGEREF _Toc82224974 \h </w:instrText>
+          <w:instrText xml:space="preserve"> PAGEREF _Toc82977059 \h </w:instrText>
         </w:r>
         <w:r>
           <w:rPr>
@@ -638,13 +655,30 @@
           <w:lang w:val="en-ZA" w:eastAsia="en-ZA"/>
         </w:rPr>
       </w:pPr>
-      <w:hyperlink w:anchor="_Toc82224975" w:history="1">
+      <w:hyperlink w:anchor="_Toc82977060" w:history="1">
         <w:r>
           <w:rPr>
             <w:rStyle w:val="Hyperlink"/>
             <w:noProof/>
           </w:rPr>
-          <w:t>2. Problem description and background</w:t>
+          <w:t>2.</w:t>
+        </w:r>
+        <w:r>
+          <w:rPr>
+            <w:rFonts w:asciiTheme="minorHAnsi" w:eastAsiaTheme="minorEastAsia" w:hAnsiTheme="minorHAnsi" w:cstheme="minorBidi"/>
+            <w:b w:val="0"/>
+            <w:noProof/>
+            <w:sz w:val="22"/>
+            <w:lang w:val="en-ZA" w:eastAsia="en-ZA"/>
+          </w:rPr>
+          <w:tab/>
+        </w:r>
+        <w:r>
+          <w:rPr>
+            <w:rStyle w:val="Hyperlink"/>
+            <w:noProof/>
+          </w:rPr>
+          <w:t>Problem description and background</w:t>
         </w:r>
         <w:r>
           <w:rPr>
@@ -665,7 +699,7 @@
             <w:noProof/>
             <w:webHidden/>
           </w:rPr>
-          <w:instrText xml:space="preserve"> PAGEREF _Toc82224975 \h </w:instrText>
+          <w:instrText xml:space="preserve"> PAGEREF _Toc82977060 \h </w:instrText>
         </w:r>
         <w:r>
           <w:rPr>
@@ -707,13 +741,30 @@
           <w:lang w:val="en-ZA" w:eastAsia="en-ZA"/>
         </w:rPr>
       </w:pPr>
-      <w:hyperlink w:anchor="_Toc82224976" w:history="1">
+      <w:hyperlink w:anchor="_Toc82977061" w:history="1">
         <w:r>
           <w:rPr>
             <w:rStyle w:val="Hyperlink"/>
             <w:noProof/>
           </w:rPr>
-          <w:t>3. Aims and objectives of project</w:t>
+          <w:t>3.</w:t>
+        </w:r>
+        <w:r>
+          <w:rPr>
+            <w:rFonts w:asciiTheme="minorHAnsi" w:eastAsiaTheme="minorEastAsia" w:hAnsiTheme="minorHAnsi" w:cstheme="minorBidi"/>
+            <w:b w:val="0"/>
+            <w:noProof/>
+            <w:sz w:val="22"/>
+            <w:lang w:val="en-ZA" w:eastAsia="en-ZA"/>
+          </w:rPr>
+          <w:tab/>
+        </w:r>
+        <w:r>
+          <w:rPr>
+            <w:rStyle w:val="Hyperlink"/>
+            <w:noProof/>
+          </w:rPr>
+          <w:t>Aims and objectives of project</w:t>
         </w:r>
         <w:r>
           <w:rPr>
@@ -734,7 +785,93 @@
             <w:noProof/>
             <w:webHidden/>
           </w:rPr>
-          <w:instrText xml:space="preserve"> PAGEREF _Toc82224976 \h </w:instrText>
+          <w:instrText xml:space="preserve"> PAGEREF _Toc82977061 \h </w:instrText>
+        </w:r>
+        <w:r>
+          <w:rPr>
+            <w:noProof/>
+            <w:webHidden/>
+          </w:rPr>
+        </w:r>
+        <w:r>
+          <w:rPr>
+            <w:noProof/>
+            <w:webHidden/>
+          </w:rPr>
+          <w:fldChar w:fldCharType="separate"/>
+        </w:r>
+        <w:r>
+          <w:rPr>
+            <w:noProof/>
+            <w:webHidden/>
+          </w:rPr>
+          <w:t>1</w:t>
+        </w:r>
+        <w:r>
+          <w:rPr>
+            <w:noProof/>
+            <w:webHidden/>
+          </w:rPr>
+          <w:fldChar w:fldCharType="end"/>
+        </w:r>
+      </w:hyperlink>
+    </w:p>
+    <w:p>
+      <w:pPr>
+        <w:pStyle w:val="TOC1"/>
+        <w:rPr>
+          <w:rFonts w:asciiTheme="minorHAnsi" w:eastAsiaTheme="minorEastAsia" w:hAnsiTheme="minorHAnsi" w:cstheme="minorBidi"/>
+          <w:b w:val="0"/>
+          <w:noProof/>
+          <w:sz w:val="22"/>
+          <w:lang w:val="en-ZA" w:eastAsia="en-ZA"/>
+        </w:rPr>
+      </w:pPr>
+      <w:hyperlink w:anchor="_Toc82977062" w:history="1">
+        <w:r>
+          <w:rPr>
+            <w:rStyle w:val="Hyperlink"/>
+            <w:noProof/>
+          </w:rPr>
+          <w:t>4.</w:t>
+        </w:r>
+        <w:r>
+          <w:rPr>
+            <w:rFonts w:asciiTheme="minorHAnsi" w:eastAsiaTheme="minorEastAsia" w:hAnsiTheme="minorHAnsi" w:cstheme="minorBidi"/>
+            <w:b w:val="0"/>
+            <w:noProof/>
+            <w:sz w:val="22"/>
+            <w:lang w:val="en-ZA" w:eastAsia="en-ZA"/>
+          </w:rPr>
+          <w:tab/>
+        </w:r>
+        <w:r>
+          <w:rPr>
+            <w:rStyle w:val="Hyperlink"/>
+            <w:noProof/>
+          </w:rPr>
+          <w:t>The Artefact Design</w:t>
+        </w:r>
+        <w:r>
+          <w:rPr>
+            <w:noProof/>
+            <w:webHidden/>
+          </w:rPr>
+          <w:tab/>
+        </w:r>
+        <w:r>
+          <w:rPr>
+            <w:noProof/>
+            <w:webHidden/>
+          </w:rPr>
+          <w:fldChar w:fldCharType="begin"/>
+        </w:r>
+        <w:r>
+          <w:rPr>
+            <w:noProof/>
+            <w:webHidden/>
+          </w:rPr>
+          <w:instrText xml:space="preserve"> PAGEREF _Toc82977062 \h </w:instrText>
         </w:r>
         <w:r>
           <w:rPr>
@@ -767,22 +904,24 @@
     </w:p>
     <w:p>
       <w:pPr>
-        <w:pStyle w:val="TOC1"/>
+        <w:pStyle w:val="TOC2"/>
         <w:rPr>
           <w:rFonts w:asciiTheme="minorHAnsi" w:eastAsiaTheme="minorEastAsia" w:hAnsiTheme="minorHAnsi" w:cstheme="minorBidi"/>
           <w:b w:val="0"/>
+          <w:i w:val="0"/>
           <w:noProof/>
           <w:sz w:val="22"/>
+          <w:szCs w:val="22"/>
           <w:lang w:val="en-ZA" w:eastAsia="en-ZA"/>
         </w:rPr>
       </w:pPr>
-      <w:hyperlink w:anchor="_Toc82224977" w:history="1">
+      <w:hyperlink w:anchor="_Toc82977063" w:history="1">
         <w:r>
           <w:rPr>
             <w:rStyle w:val="Hyperlink"/>
             <w:noProof/>
           </w:rPr>
-          <w:t>4. Data Analysis</w:t>
+          <w:t>4.1. Summary of feedback</w:t>
         </w:r>
         <w:r>
           <w:rPr>
@@ -803,7 +942,7 @@
             <w:noProof/>
             <w:webHidden/>
           </w:rPr>
-          <w:instrText xml:space="preserve"> PAGEREF _Toc82224977 \h </w:instrText>
+          <w:instrText xml:space="preserve"> PAGEREF _Toc82977063 \h </w:instrText>
         </w:r>
         <w:r>
           <w:rPr>
@@ -847,13 +986,13 @@
           <w:lang w:val="en-ZA" w:eastAsia="en-ZA"/>
         </w:rPr>
       </w:pPr>
-      <w:hyperlink w:anchor="_Toc82224978" w:history="1">
+      <w:hyperlink w:anchor="_Toc82977064" w:history="1">
         <w:r>
           <w:rPr>
             <w:rStyle w:val="Hyperlink"/>
             <w:noProof/>
           </w:rPr>
-          <w:t>4.2. Participant</w:t>
+          <w:t>4.2. Artefact design</w:t>
         </w:r>
         <w:r>
           <w:rPr>
@@ -874,7 +1013,7 @@
             <w:noProof/>
             <w:webHidden/>
           </w:rPr>
-          <w:instrText xml:space="preserve"> PAGEREF _Toc82224978 \h </w:instrText>
+          <w:instrText xml:space="preserve"> PAGEREF _Toc82977064 \h </w:instrText>
         </w:r>
         <w:r>
           <w:rPr>
@@ -907,10 +1046,9 @@
     </w:p>
     <w:p>
       <w:pPr>
-        <w:pStyle w:val="TOC2"/>
+        <w:pStyle w:val="TOC3"/>
         <w:rPr>
           <w:rFonts w:asciiTheme="minorHAnsi" w:eastAsiaTheme="minorEastAsia" w:hAnsiTheme="minorHAnsi" w:cstheme="minorBidi"/>
-          <w:b w:val="0"/>
           <w:i w:val="0"/>
           <w:noProof/>
           <w:sz w:val="22"/>
@@ -918,13 +1056,31 @@
           <w:lang w:val="en-ZA" w:eastAsia="en-ZA"/>
         </w:rPr>
       </w:pPr>
-      <w:hyperlink w:anchor="_Toc82224979" w:history="1">
+      <w:hyperlink w:anchor="_Toc82977065" w:history="1">
         <w:r>
           <w:rPr>
             <w:rStyle w:val="Hyperlink"/>
             <w:noProof/>
           </w:rPr>
-          <w:t>4.3. Interview Questions</w:t>
+          <w:t>4.2.1.</w:t>
+        </w:r>
+        <w:r>
+          <w:rPr>
+            <w:rFonts w:asciiTheme="minorHAnsi" w:eastAsiaTheme="minorEastAsia" w:hAnsiTheme="minorHAnsi" w:cstheme="minorBidi"/>
+            <w:i w:val="0"/>
+            <w:noProof/>
+            <w:sz w:val="22"/>
+            <w:szCs w:val="22"/>
+            <w:lang w:val="en-ZA" w:eastAsia="en-ZA"/>
+          </w:rPr>
+          <w:tab/>
+        </w:r>
+        <w:r>
+          <w:rPr>
+            <w:rStyle w:val="Hyperlink"/>
+            <w:noProof/>
+          </w:rPr>
+          <w:t>Improve communication</w:t>
         </w:r>
         <w:r>
           <w:rPr>
@@ -945,7 +1101,7 @@
             <w:noProof/>
             <w:webHidden/>
           </w:rPr>
-          <w:instrText xml:space="preserve"> PAGEREF _Toc82224979 \h </w:instrText>
+          <w:instrText xml:space="preserve"> PAGEREF _Toc82977065 \h </w:instrText>
         </w:r>
         <w:r>
           <w:rPr>
@@ -965,7 +1121,7 @@
             <w:noProof/>
             <w:webHidden/>
           </w:rPr>
-          <w:t>3</w:t>
+          <w:t>4</w:t>
         </w:r>
         <w:r>
           <w:rPr>
@@ -978,219 +1134,6 @@
     </w:p>
     <w:p>
       <w:pPr>
-        <w:pStyle w:val="TOC2"/>
-        <w:rPr>
-          <w:rFonts w:asciiTheme="minorHAnsi" w:eastAsiaTheme="minorEastAsia" w:hAnsiTheme="minorHAnsi" w:cstheme="minorBidi"/>
-          <w:b w:val="0"/>
-          <w:i w:val="0"/>
-          <w:noProof/>
-          <w:sz w:val="22"/>
-          <w:szCs w:val="22"/>
-          <w:lang w:val="en-ZA" w:eastAsia="en-ZA"/>
-        </w:rPr>
-      </w:pPr>
-      <w:hyperlink w:anchor="_Toc82224980" w:history="1">
-        <w:r>
-          <w:rPr>
-            <w:rStyle w:val="Hyperlink"/>
-            <w:noProof/>
-          </w:rPr>
-          <w:t>4.4. Interview response</w:t>
-        </w:r>
-        <w:r>
-          <w:rPr>
-            <w:noProof/>
-            <w:webHidden/>
-          </w:rPr>
-          <w:tab/>
-        </w:r>
-        <w:r>
-          <w:rPr>
-            <w:noProof/>
-            <w:webHidden/>
-          </w:rPr>
-          <w:fldChar w:fldCharType="begin"/>
-        </w:r>
-        <w:r>
-          <w:rPr>
-            <w:noProof/>
-            <w:webHidden/>
-          </w:rPr>
-          <w:instrText xml:space="preserve"> PAGEREF _Toc82224980 \h </w:instrText>
-        </w:r>
-        <w:r>
-          <w:rPr>
-            <w:noProof/>
-            <w:webHidden/>
-          </w:rPr>
-        </w:r>
-        <w:r>
-          <w:rPr>
-            <w:noProof/>
-            <w:webHidden/>
-          </w:rPr>
-          <w:fldChar w:fldCharType="separate"/>
-        </w:r>
-        <w:r>
-          <w:rPr>
-            <w:noProof/>
-            <w:webHidden/>
-          </w:rPr>
-          <w:t>5</w:t>
-        </w:r>
-        <w:r>
-          <w:rPr>
-            <w:noProof/>
-            <w:webHidden/>
-          </w:rPr>
-          <w:fldChar w:fldCharType="end"/>
-        </w:r>
-      </w:hyperlink>
-    </w:p>
-    <w:p>
-      <w:pPr>
-        <w:pStyle w:val="TOC2"/>
-        <w:rPr>
-          <w:rFonts w:asciiTheme="minorHAnsi" w:eastAsiaTheme="minorEastAsia" w:hAnsiTheme="minorHAnsi" w:cstheme="minorBidi"/>
-          <w:b w:val="0"/>
-          <w:i w:val="0"/>
-          <w:noProof/>
-          <w:sz w:val="22"/>
-          <w:szCs w:val="22"/>
-          <w:lang w:val="en-ZA" w:eastAsia="en-ZA"/>
-        </w:rPr>
-      </w:pPr>
-      <w:hyperlink w:anchor="_Toc82224981" w:history="1">
-        <w:r>
-          <w:rPr>
-            <w:rStyle w:val="Hyperlink"/>
-            <w:noProof/>
-          </w:rPr>
-          <w:t>4.5. Analysis of data obtained from data Analysis</w:t>
-        </w:r>
-        <w:r>
-          <w:rPr>
-            <w:noProof/>
-            <w:webHidden/>
-          </w:rPr>
-          <w:tab/>
-        </w:r>
-        <w:r>
-          <w:rPr>
-            <w:noProof/>
-            <w:webHidden/>
-          </w:rPr>
-          <w:fldChar w:fldCharType="begin"/>
-        </w:r>
-        <w:r>
-          <w:rPr>
-            <w:noProof/>
-            <w:webHidden/>
-          </w:rPr>
-          <w:instrText xml:space="preserve"> PAGEREF _Toc82224981 \h </w:instrText>
-        </w:r>
-        <w:r>
-          <w:rPr>
-            <w:noProof/>
-            <w:webHidden/>
-          </w:rPr>
-        </w:r>
-        <w:r>
-          <w:rPr>
-            <w:noProof/>
-            <w:webHidden/>
-          </w:rPr>
-          <w:fldChar w:fldCharType="separate"/>
-        </w:r>
-        <w:r>
-          <w:rPr>
-            <w:noProof/>
-            <w:webHidden/>
-          </w:rPr>
-          <w:t>8</w:t>
-        </w:r>
-        <w:r>
-          <w:rPr>
-            <w:noProof/>
-            <w:webHidden/>
-          </w:rPr>
-          <w:fldChar w:fldCharType="end"/>
-        </w:r>
-      </w:hyperlink>
-    </w:p>
-    <w:p>
-      <w:pPr>
-        <w:pStyle w:val="TOC2"/>
-        <w:rPr>
-          <w:rFonts w:asciiTheme="minorHAnsi" w:eastAsiaTheme="minorEastAsia" w:hAnsiTheme="minorHAnsi" w:cstheme="minorBidi"/>
-          <w:b w:val="0"/>
-          <w:i w:val="0"/>
-          <w:noProof/>
-          <w:sz w:val="22"/>
-          <w:szCs w:val="22"/>
-          <w:lang w:val="en-ZA" w:eastAsia="en-ZA"/>
-        </w:rPr>
-      </w:pPr>
-      <w:hyperlink w:anchor="_Toc82224982" w:history="1">
-        <w:r>
-          <w:rPr>
-            <w:rStyle w:val="Hyperlink"/>
-            <w:noProof/>
-          </w:rPr>
-          <w:t>4.6. Report on findings</w:t>
-        </w:r>
-        <w:r>
-          <w:rPr>
-            <w:noProof/>
-            <w:webHidden/>
-          </w:rPr>
-          <w:tab/>
-        </w:r>
-        <w:r>
-          <w:rPr>
-            <w:noProof/>
-            <w:webHidden/>
-          </w:rPr>
-          <w:fldChar w:fldCharType="begin"/>
-        </w:r>
-        <w:r>
-          <w:rPr>
-            <w:noProof/>
-            <w:webHidden/>
-          </w:rPr>
-          <w:instrText xml:space="preserve"> PAGEREF _Toc82224982 \h </w:instrText>
-        </w:r>
-        <w:r>
-          <w:rPr>
-            <w:noProof/>
-            <w:webHidden/>
-          </w:rPr>
-        </w:r>
-        <w:r>
-          <w:rPr>
-            <w:noProof/>
-            <w:webHidden/>
-          </w:rPr>
-          <w:fldChar w:fldCharType="separate"/>
-        </w:r>
-        <w:r>
-          <w:rPr>
-            <w:noProof/>
-            <w:webHidden/>
-          </w:rPr>
-          <w:t>14</w:t>
-        </w:r>
-        <w:r>
-          <w:rPr>
-            <w:noProof/>
-            <w:webHidden/>
-          </w:rPr>
-          <w:fldChar w:fldCharType="end"/>
-        </w:r>
-      </w:hyperlink>
-    </w:p>
-    <w:p>
-      <w:pPr>
         <w:pStyle w:val="TOC1"/>
         <w:rPr>
           <w:rFonts w:asciiTheme="minorHAnsi" w:eastAsiaTheme="minorEastAsia" w:hAnsiTheme="minorHAnsi" w:cstheme="minorBidi"/>
@@ -1200,7 +1143,7 @@
           <w:lang w:val="en-ZA" w:eastAsia="en-ZA"/>
         </w:rPr>
       </w:pPr>
-      <w:hyperlink w:anchor="_Toc82224983" w:history="1">
+      <w:hyperlink w:anchor="_Toc82977066" w:history="1">
         <w:r>
           <w:rPr>
             <w:rStyle w:val="Hyperlink"/>
@@ -1227,7 +1170,7 @@
             <w:noProof/>
             <w:webHidden/>
           </w:rPr>
-          <w:instrText xml:space="preserve"> PAGEREF _Toc82224983 \h </w:instrText>
+          <w:instrText xml:space="preserve"> PAGEREF _Toc82977066 \h </w:instrText>
         </w:r>
         <w:r>
           <w:rPr>
@@ -1247,7 +1190,7 @@
             <w:noProof/>
             <w:webHidden/>
           </w:rPr>
-          <w:t>15</w:t>
+          <w:t>7</w:t>
         </w:r>
         <w:r>
           <w:rPr>
@@ -1269,7 +1212,7 @@
           <w:lang w:val="en-ZA" w:eastAsia="en-ZA"/>
         </w:rPr>
       </w:pPr>
-      <w:hyperlink w:anchor="_Toc82224984" w:history="1">
+      <w:hyperlink w:anchor="_Toc82977067" w:history="1">
         <w:r>
           <w:rPr>
             <w:rStyle w:val="Hyperlink"/>
@@ -1296,7 +1239,7 @@
             <w:noProof/>
             <w:webHidden/>
           </w:rPr>
-          <w:instrText xml:space="preserve"> PAGEREF _Toc82224984 \h </w:instrText>
+          <w:instrText xml:space="preserve"> PAGEREF _Toc82977067 \h </w:instrText>
         </w:r>
         <w:r>
           <w:rPr>
@@ -1316,7 +1259,7 @@
             <w:noProof/>
             <w:webHidden/>
           </w:rPr>
-          <w:t>16</w:t>
+          <w:t>7</w:t>
         </w:r>
         <w:r>
           <w:rPr>
@@ -1344,12 +1287,12 @@
       <w:pPr>
         <w:pStyle w:val="TOCHeading0"/>
       </w:pPr>
-      <w:bookmarkStart w:id="1" w:name="_Toc82224972"/>
-      <w:bookmarkStart w:id="2" w:name="_Toc350776064"/>
-      <w:bookmarkStart w:id="3" w:name="_Toc376938984"/>
-      <w:bookmarkStart w:id="4" w:name="_Toc395687202"/>
-      <w:bookmarkStart w:id="5" w:name="_Toc395691309"/>
-      <w:bookmarkStart w:id="6" w:name="_Toc397017531"/>
+      <w:bookmarkStart w:id="1" w:name="_Toc350776064"/>
+      <w:bookmarkStart w:id="2" w:name="_Toc376938984"/>
+      <w:bookmarkStart w:id="3" w:name="_Toc395687202"/>
+      <w:bookmarkStart w:id="4" w:name="_Toc395691309"/>
+      <w:bookmarkStart w:id="5" w:name="_Toc397017531"/>
+      <w:bookmarkStart w:id="6" w:name="_Toc82977057"/>
       <w:r>
         <w:rPr>
           <w:caps w:val="0"/>
@@ -1357,18 +1300,18 @@
         <w:lastRenderedPageBreak/>
         <w:t>LIST OF ABBREVIATIONS</w:t>
       </w:r>
+      <w:bookmarkEnd w:id="6"/>
+      <w:r>
+        <w:rPr>
+          <w:caps w:val="0"/>
+        </w:rPr>
+        <w:t xml:space="preserve"> </w:t>
+      </w:r>
       <w:bookmarkEnd w:id="1"/>
-      <w:r>
-        <w:rPr>
-          <w:caps w:val="0"/>
-        </w:rPr>
-        <w:t xml:space="preserve"> </w:t>
-      </w:r>
       <w:bookmarkEnd w:id="2"/>
       <w:bookmarkEnd w:id="3"/>
       <w:bookmarkEnd w:id="4"/>
       <w:bookmarkEnd w:id="5"/>
-      <w:bookmarkEnd w:id="6"/>
     </w:p>
     <w:p>
       <w:pPr>
@@ -1492,8 +1435,8 @@
           <w:lang w:eastAsia="en-ZA"/>
         </w:rPr>
       </w:pPr>
-      <w:bookmarkStart w:id="7" w:name="_Toc82224973"/>
-      <w:bookmarkStart w:id="8" w:name="_Toc349293625"/>
+      <w:bookmarkStart w:id="7" w:name="_Toc349293625"/>
+      <w:bookmarkStart w:id="8" w:name="_Toc82977058"/>
       <w:r>
         <w:rPr>
           <w:lang w:eastAsia="en-ZA"/>
@@ -1531,7 +1474,7 @@
         </w:rPr>
         <w:t>Analysis</w:t>
       </w:r>
-      <w:bookmarkEnd w:id="7"/>
+      <w:bookmarkEnd w:id="8"/>
     </w:p>
     <w:p>
       <w:pPr>
@@ -1541,7 +1484,7 @@
           <w:numId w:val="46"/>
         </w:numPr>
       </w:pPr>
-      <w:bookmarkStart w:id="9" w:name="_Toc82224974"/>
+      <w:bookmarkStart w:id="9" w:name="_Toc82977059"/>
       <w:r>
         <w:t>Introduction</w:t>
       </w:r>
@@ -1606,25 +1549,7 @@
         <w:rPr>
           <w:lang w:eastAsia="en-ZA"/>
         </w:rPr>
-        <w:t xml:space="preserve"> process model, this chapter will focus on the “</w:t>
-      </w:r>
-      <w:r>
-        <w:rPr>
-          <w:lang w:eastAsia="en-ZA"/>
-        </w:rPr>
-        <w:t>Development</w:t>
-      </w:r>
-      <w:r>
-        <w:rPr>
-          <w:lang w:eastAsia="en-ZA"/>
-        </w:rPr>
-        <w:t>” phase.</w:t>
-      </w:r>
-      <w:r>
-        <w:rPr>
-          <w:lang w:eastAsia="en-ZA"/>
-        </w:rPr>
-        <w:t xml:space="preserve"> </w:t>
+        <w:t xml:space="preserve"> process model, this chapter will focus on the “Development” phase. </w:t>
       </w:r>
       <w:r>
         <w:rPr>
@@ -1642,7 +1567,7 @@
         </w:numPr>
       </w:pPr>
       <w:bookmarkStart w:id="10" w:name="_Toc72714031"/>
-      <w:bookmarkStart w:id="11" w:name="_Toc82224975"/>
+      <w:bookmarkStart w:id="11" w:name="_Toc82977060"/>
       <w:r>
         <w:t>Problem description and background</w:t>
       </w:r>
@@ -1702,7 +1627,7 @@
         </w:numPr>
       </w:pPr>
       <w:bookmarkStart w:id="12" w:name="_Toc72714032"/>
-      <w:bookmarkStart w:id="13" w:name="_Toc82224976"/>
+      <w:bookmarkStart w:id="13" w:name="_Toc82977061"/>
       <w:r>
         <w:t>Aims and objectives of project</w:t>
       </w:r>
@@ -1727,10 +1652,12 @@
           <w:numId w:val="46"/>
         </w:numPr>
       </w:pPr>
+      <w:bookmarkStart w:id="14" w:name="_Toc82977062"/>
       <w:r>
         <w:lastRenderedPageBreak/>
         <w:t>The Artefact Design</w:t>
       </w:r>
+      <w:bookmarkEnd w:id="14"/>
     </w:p>
     <w:p>
       <w:pPr>
@@ -1741,20 +1668,11 @@
         </w:numPr>
         <w:ind w:left="567" w:hanging="113"/>
       </w:pPr>
-      <w:bookmarkStart w:id="14" w:name="_Toc82224978"/>
-      <w:r>
-        <w:t>4.</w:t>
-      </w:r>
-      <w:r>
-        <w:t>1</w:t>
-      </w:r>
-      <w:r>
-        <w:t xml:space="preserve">. </w:t>
-      </w:r>
-      <w:bookmarkEnd w:id="14"/>
-      <w:r>
-        <w:t>Summary of feedback</w:t>
-      </w:r>
+      <w:bookmarkStart w:id="15" w:name="_Toc82977063"/>
+      <w:r>
+        <w:t>4.1. Summary of feedback</w:t>
+      </w:r>
+      <w:bookmarkEnd w:id="15"/>
     </w:p>
     <w:p>
       <w:pPr>
@@ -1780,7 +1698,55 @@
         <w:rPr>
           <w:lang w:eastAsia="en-ZA"/>
         </w:rPr>
-        <w:t xml:space="preserve"> satisfy the requirements as set out in Chapter 4, the suggestion phase.</w:t>
+        <w:t xml:space="preserve"> satisfy the requirements as set out in Chapter 4, the suggestion phase</w:t>
+      </w:r>
+      <w:r>
+        <w:rPr>
+          <w:lang w:eastAsia="en-ZA"/>
+        </w:rPr>
+        <w:t xml:space="preserve">. </w:t>
+      </w:r>
+      <w:r>
+        <w:rPr>
+          <w:lang w:eastAsia="en-ZA"/>
+        </w:rPr>
+        <w:t>Along with the requirements and specifications, the artefact also followed the Human-computer interaction rules to provide the best user experience as discussed in Chapter 3 of this study.</w:t>
+      </w:r>
+    </w:p>
+    <w:p>
+      <w:r>
+        <w:rPr>
+          <w:lang w:eastAsia="en-ZA"/>
+        </w:rPr>
+        <w:t>The conclusion was that the artefact should improve both communication and productivity in the company. To achieve this the artefact should not only focus on communication between employees, b</w:t>
+      </w:r>
+      <w:r>
+        <w:t>ut also communicate the information about the project</w:t>
+      </w:r>
+      <w:r>
+        <w:t>. T</w:t>
+      </w:r>
+      <w:r>
+        <w:t>he artefact should create a more relaxed environment in the company, while making it easier for the users to interact with the communication aspect that is required in the industry.</w:t>
+      </w:r>
+    </w:p>
+    <w:p>
+      <w:pPr>
+        <w:rPr>
+          <w:lang w:eastAsia="en-ZA"/>
+        </w:rPr>
+      </w:pPr>
+      <w:r>
+        <w:t>T</w:t>
+      </w:r>
+      <w:r>
+        <w:t>able</w:t>
+      </w:r>
+      <w:r>
+        <w:t xml:space="preserve"> 4.1.</w:t>
+      </w:r>
+      <w:r>
+        <w:t xml:space="preserve"> below shows the requirements or specifications and how it will be solved with the use of the built artefact.</w:t>
       </w:r>
     </w:p>
     <w:p>
@@ -2113,6 +2079,7 @@
               <w:rPr>
                 <w:lang w:eastAsia="en-ZA"/>
               </w:rPr>
+              <w:lastRenderedPageBreak/>
               <w:t>3.</w:t>
             </w:r>
           </w:p>
@@ -2327,14 +2294,7 @@
               <w:rPr>
                 <w:lang w:eastAsia="en-ZA"/>
               </w:rPr>
-              <w:t xml:space="preserve"> </w:t>
-            </w:r>
-            <w:r>
-              <w:rPr>
-                <w:lang w:eastAsia="en-ZA"/>
-              </w:rPr>
-              <w:lastRenderedPageBreak/>
-              <w:t>artefact. Other features can be added if a user desires such a feature.</w:t>
+              <w:t xml:space="preserve"> artefact. Other features can be added if a user desires such a feature.</w:t>
             </w:r>
           </w:p>
         </w:tc>
@@ -2356,44 +2316,781 @@
         </w:numPr>
         <w:ind w:left="567" w:hanging="113"/>
       </w:pPr>
-      <w:bookmarkStart w:id="15" w:name="_Toc82224983"/>
-      <w:r>
-        <w:t>4.</w:t>
-      </w:r>
-      <w:r>
-        <w:t>2</w:t>
-      </w:r>
-      <w:r>
-        <w:t xml:space="preserve">. </w:t>
-      </w:r>
-      <w:r>
-        <w:t>Artefact design</w:t>
-      </w:r>
+      <w:bookmarkStart w:id="16" w:name="_Toc82977064"/>
+      <w:r>
+        <w:t>4.2. Artefact design</w:t>
+      </w:r>
+      <w:bookmarkEnd w:id="16"/>
     </w:p>
     <w:p>
       <w:r>
         <w:t>The design of the artefact is based on the most important requirements and specifications shown in Table 4.1.</w:t>
       </w:r>
       <w:r>
-        <w:t xml:space="preserve"> The next section of the study will contain screenshots of the Artefact.</w:t>
+        <w:t xml:space="preserve"> The next section of the study will</w:t>
+      </w:r>
+      <w:r>
+        <w:t xml:space="preserve"> visually explain the design of the artefact with the use of</w:t>
+      </w:r>
+      <w:r>
+        <w:t xml:space="preserve"> screenshots.</w:t>
       </w:r>
     </w:p>
     <w:p>
       <w:pPr>
         <w:pStyle w:val="Heading3"/>
-        <w:numPr>
-          <w:ilvl w:val="2"/>
-          <w:numId w:val="46"/>
-        </w:numPr>
-      </w:pPr>
-      <w:r>
+      </w:pPr>
+      <w:bookmarkStart w:id="17" w:name="_Toc82977065"/>
+      <w:r>
+        <w:lastRenderedPageBreak/>
         <w:t>Improv</w:t>
       </w:r>
       <w:r>
         <w:t>e communication</w:t>
+      </w:r>
+      <w:bookmarkEnd w:id="17"/>
+    </w:p>
+    <w:p>
+      <w:pPr>
+        <w:jc w:val="center"/>
+      </w:pPr>
+      <w:r>
+        <w:rPr>
+          <w:noProof/>
+        </w:rPr>
+        <w:drawing>
+          <wp:inline distT="0" distB="0" distL="0" distR="0" wp14:anchorId="0645740C" wp14:editId="2DAC3B7C">
+            <wp:extent cx="6210300" cy="3494542"/>
+            <wp:effectExtent l="0" t="0" r="0" b="0"/>
+            <wp:docPr id="1" name="Picture 1"/>
+            <wp:cNvGraphicFramePr>
+              <a:graphicFrameLocks xmlns:a="http://schemas.openxmlformats.org/drawingml/2006/main" noChangeAspect="1"/>
+            </wp:cNvGraphicFramePr>
+            <a:graphic xmlns:a="http://schemas.openxmlformats.org/drawingml/2006/main">
+              <a:graphicData uri="http://schemas.openxmlformats.org/drawingml/2006/picture">
+                <pic:pic xmlns:pic="http://schemas.openxmlformats.org/drawingml/2006/picture">
+                  <pic:nvPicPr>
+                    <pic:cNvPr id="0" name="Picture 1"/>
+                    <pic:cNvPicPr>
+                      <a:picLocks noChangeAspect="1" noChangeArrowheads="1"/>
+                    </pic:cNvPicPr>
+                  </pic:nvPicPr>
+                  <pic:blipFill>
+                    <a:blip r:embed="rId11" cstate="print">
+                      <a:extLst>
+                        <a:ext uri="{28A0092B-C50C-407E-A947-70E740481C1C}">
+                          <a14:useLocalDpi xmlns:a14="http://schemas.microsoft.com/office/drawing/2010/main" val="0"/>
+                        </a:ext>
+                      </a:extLst>
+                    </a:blip>
+                    <a:srcRect/>
+                    <a:stretch>
+                      <a:fillRect/>
+                    </a:stretch>
+                  </pic:blipFill>
+                  <pic:spPr bwMode="auto">
+                    <a:xfrm>
+                      <a:off x="0" y="0"/>
+                      <a:ext cx="6232254" cy="3506895"/>
+                    </a:xfrm>
+                    <a:prstGeom prst="rect">
+                      <a:avLst/>
+                    </a:prstGeom>
+                    <a:noFill/>
+                    <a:ln>
+                      <a:noFill/>
+                    </a:ln>
+                  </pic:spPr>
+                </pic:pic>
+              </a:graphicData>
+            </a:graphic>
+          </wp:inline>
+        </w:drawing>
+      </w:r>
+    </w:p>
+    <w:p>
+      <w:pPr>
+        <w:pStyle w:val="Caption"/>
+      </w:pPr>
+      <w:r>
+        <w:t xml:space="preserve">Figure </w:t>
+      </w:r>
+      <w:r>
+        <w:fldChar w:fldCharType="begin"/>
+      </w:r>
+      <w:r>
+        <w:instrText xml:space="preserve"> SEQ Figure \* ARABIC </w:instrText>
+      </w:r>
+      <w:r>
+        <w:fldChar w:fldCharType="separate"/>
+      </w:r>
+      <w:r>
+        <w:rPr>
+          <w:noProof/>
+        </w:rPr>
+        <w:t>1</w:t>
+      </w:r>
+      <w:r>
+        <w:fldChar w:fldCharType="end"/>
+      </w:r>
+      <w:r>
+        <w:t>: Instant messages</w:t>
+      </w:r>
+    </w:p>
+    <w:p>
+      <w:pPr>
+        <w:jc w:val="center"/>
+      </w:pPr>
+      <w:r>
+        <w:rPr>
+          <w:noProof/>
+        </w:rPr>
+        <w:drawing>
+          <wp:inline distT="0" distB="0" distL="0" distR="0" wp14:anchorId="46F481C3" wp14:editId="2D61E400">
+            <wp:extent cx="5924550" cy="3048000"/>
+            <wp:effectExtent l="0" t="0" r="0" b="0"/>
+            <wp:docPr id="3" name="Picture 3"/>
+            <wp:cNvGraphicFramePr>
+              <a:graphicFrameLocks xmlns:a="http://schemas.openxmlformats.org/drawingml/2006/main" noChangeAspect="1"/>
+            </wp:cNvGraphicFramePr>
+            <a:graphic xmlns:a="http://schemas.openxmlformats.org/drawingml/2006/main">
+              <a:graphicData uri="http://schemas.openxmlformats.org/drawingml/2006/picture">
+                <pic:pic xmlns:pic="http://schemas.openxmlformats.org/drawingml/2006/picture">
+                  <pic:nvPicPr>
+                    <pic:cNvPr id="0" name="Picture 2"/>
+                    <pic:cNvPicPr>
+                      <a:picLocks noChangeAspect="1" noChangeArrowheads="1"/>
+                    </pic:cNvPicPr>
+                  </pic:nvPicPr>
+                  <pic:blipFill>
+                    <a:blip r:embed="rId12" cstate="print">
+                      <a:extLst>
+                        <a:ext uri="{28A0092B-C50C-407E-A947-70E740481C1C}">
+                          <a14:useLocalDpi xmlns:a14="http://schemas.microsoft.com/office/drawing/2010/main" val="0"/>
+                        </a:ext>
+                      </a:extLst>
+                    </a:blip>
+                    <a:srcRect/>
+                    <a:stretch>
+                      <a:fillRect/>
+                    </a:stretch>
+                  </pic:blipFill>
+                  <pic:spPr bwMode="auto">
+                    <a:xfrm>
+                      <a:off x="0" y="0"/>
+                      <a:ext cx="5924550" cy="3048000"/>
+                    </a:xfrm>
+                    <a:prstGeom prst="rect">
+                      <a:avLst/>
+                    </a:prstGeom>
+                    <a:noFill/>
+                    <a:ln>
+                      <a:noFill/>
+                    </a:ln>
+                  </pic:spPr>
+                </pic:pic>
+              </a:graphicData>
+            </a:graphic>
+          </wp:inline>
+        </w:drawing>
+      </w:r>
+    </w:p>
+    <w:p>
+      <w:pPr>
+        <w:pStyle w:val="Caption"/>
+      </w:pPr>
+      <w:r>
+        <w:t xml:space="preserve">Figure </w:t>
+      </w:r>
+      <w:r>
+        <w:fldChar w:fldCharType="begin"/>
+      </w:r>
+      <w:r>
+        <w:instrText xml:space="preserve"> SEQ Figure \* ARABIC </w:instrText>
+      </w:r>
+      <w:r>
+        <w:fldChar w:fldCharType="separate"/>
+      </w:r>
+      <w:r>
+        <w:rPr>
+          <w:noProof/>
+        </w:rPr>
+        <w:t>2</w:t>
+      </w:r>
+      <w:r>
+        <w:fldChar w:fldCharType="end"/>
+      </w:r>
+      <w:r>
+        <w:t>: Issue queues</w:t>
+      </w:r>
+    </w:p>
+    <w:p>
+      <w:pPr>
+        <w:jc w:val="left"/>
+      </w:pPr>
+      <w:r>
+        <w:t xml:space="preserve">The two ways that the artefact allows communication between employees is making </w:t>
+      </w:r>
+      <w:r>
+        <w:t>u</w:t>
+      </w:r>
+      <w:r>
+        <w:t xml:space="preserve">se of </w:t>
+      </w:r>
+      <w:r>
+        <w:rPr>
+          <w:lang w:eastAsia="en-ZA"/>
+        </w:rPr>
+        <w:t xml:space="preserve">instant messages and </w:t>
+      </w:r>
+      <w:r>
+        <w:rPr>
+          <w:lang w:eastAsia="en-ZA"/>
+        </w:rPr>
+        <w:t>i</w:t>
+      </w:r>
+      <w:r>
+        <w:rPr>
+          <w:lang w:eastAsia="en-ZA"/>
+        </w:rPr>
+        <w:t>ssue queues</w:t>
+      </w:r>
+      <w:r>
+        <w:rPr>
+          <w:lang w:eastAsia="en-ZA"/>
+        </w:rPr>
+        <w:t>.</w:t>
+      </w:r>
+      <w:r>
+        <w:rPr>
+          <w:lang w:eastAsia="en-ZA"/>
+        </w:rPr>
+        <w:t xml:space="preserve"> Instant messages allow the employees to </w:t>
+      </w:r>
+      <w:r>
+        <w:rPr>
+          <w:lang w:eastAsia="en-ZA"/>
+        </w:rPr>
+        <w:lastRenderedPageBreak/>
+        <w:t>communicate directly to each other, whereas issue queues focus more on the tasks that they are busy with.</w:t>
+      </w:r>
+      <w:r>
+        <w:rPr>
+          <w:lang w:eastAsia="en-ZA"/>
+        </w:rPr>
+        <w:t xml:space="preserve"> </w:t>
+      </w:r>
+      <w:r>
+        <w:t xml:space="preserve"> </w:t>
+      </w:r>
+    </w:p>
+    <w:p>
+      <w:pPr>
+        <w:jc w:val="left"/>
+      </w:pPr>
+    </w:p>
+    <w:p>
+      <w:pPr>
+        <w:pStyle w:val="Heading3"/>
+      </w:pPr>
+      <w:r>
+        <w:t xml:space="preserve">Improve </w:t>
+      </w:r>
+      <w:r>
+        <w:t>productivity</w:t>
+      </w:r>
+    </w:p>
+    <w:p>
+      <w:pPr>
+        <w:jc w:val="center"/>
+      </w:pPr>
+      <w:r>
+        <w:rPr>
+          <w:noProof/>
+        </w:rPr>
+        <w:drawing>
+          <wp:inline distT="0" distB="0" distL="0" distR="0" wp14:anchorId="463012D1" wp14:editId="62BB62BD">
+            <wp:extent cx="5934075" cy="1619250"/>
+            <wp:effectExtent l="0" t="0" r="0" b="0"/>
+            <wp:docPr id="4" name="Picture 4"/>
+            <wp:cNvGraphicFramePr>
+              <a:graphicFrameLocks xmlns:a="http://schemas.openxmlformats.org/drawingml/2006/main" noChangeAspect="1"/>
+            </wp:cNvGraphicFramePr>
+            <a:graphic xmlns:a="http://schemas.openxmlformats.org/drawingml/2006/main">
+              <a:graphicData uri="http://schemas.openxmlformats.org/drawingml/2006/picture">
+                <pic:pic xmlns:pic="http://schemas.openxmlformats.org/drawingml/2006/picture">
+                  <pic:nvPicPr>
+                    <pic:cNvPr id="0" name="Picture 3"/>
+                    <pic:cNvPicPr>
+                      <a:picLocks noChangeAspect="1" noChangeArrowheads="1"/>
+                    </pic:cNvPicPr>
+                  </pic:nvPicPr>
+                  <pic:blipFill>
+                    <a:blip r:embed="rId13" cstate="print">
+                      <a:extLst>
+                        <a:ext uri="{28A0092B-C50C-407E-A947-70E740481C1C}">
+                          <a14:useLocalDpi xmlns:a14="http://schemas.microsoft.com/office/drawing/2010/main" val="0"/>
+                        </a:ext>
+                      </a:extLst>
+                    </a:blip>
+                    <a:srcRect/>
+                    <a:stretch>
+                      <a:fillRect/>
+                    </a:stretch>
+                  </pic:blipFill>
+                  <pic:spPr bwMode="auto">
+                    <a:xfrm>
+                      <a:off x="0" y="0"/>
+                      <a:ext cx="5934075" cy="1619250"/>
+                    </a:xfrm>
+                    <a:prstGeom prst="rect">
+                      <a:avLst/>
+                    </a:prstGeom>
+                    <a:noFill/>
+                    <a:ln>
+                      <a:noFill/>
+                    </a:ln>
+                  </pic:spPr>
+                </pic:pic>
+              </a:graphicData>
+            </a:graphic>
+          </wp:inline>
+        </w:drawing>
+      </w:r>
+    </w:p>
+    <w:p>
+      <w:pPr>
+        <w:pStyle w:val="Caption"/>
+      </w:pPr>
+      <w:r>
+        <w:t xml:space="preserve">Figure </w:t>
+      </w:r>
+      <w:r>
+        <w:fldChar w:fldCharType="begin"/>
+      </w:r>
+      <w:r>
+        <w:instrText xml:space="preserve"> SEQ Figure \* ARABIC </w:instrText>
+      </w:r>
+      <w:r>
+        <w:fldChar w:fldCharType="separate"/>
+      </w:r>
+      <w:r>
+        <w:rPr>
+          <w:noProof/>
+        </w:rPr>
+        <w:t>3</w:t>
+      </w:r>
+      <w:r>
+        <w:fldChar w:fldCharType="end"/>
+      </w:r>
+      <w:r>
+        <w:t>: Team detail</w:t>
+      </w:r>
+    </w:p>
+    <w:p>
+      <w:r>
+        <w:t xml:space="preserve">Figure 3 displays information on the whole team and what they are busy with. </w:t>
       </w:r>
     </w:p>
     <w:p/>
+    <w:p>
+      <w:pPr>
+        <w:pStyle w:val="Heading3"/>
+      </w:pPr>
+      <w:r>
+        <w:t>Focus on both communication between employees but also about project</w:t>
+      </w:r>
+    </w:p>
+    <w:p>
+      <w:pPr>
+        <w:jc w:val="center"/>
+      </w:pPr>
+      <w:r>
+        <w:rPr>
+          <w:noProof/>
+        </w:rPr>
+        <w:drawing>
+          <wp:inline distT="0" distB="0" distL="0" distR="0" wp14:anchorId="5CBF67BF" wp14:editId="75AE29FA">
+            <wp:extent cx="5934075" cy="1152525"/>
+            <wp:effectExtent l="0" t="0" r="0" b="0"/>
+            <wp:docPr id="5" name="Picture 5" descr="Graphical user interface&#10;&#10;Description automatically generated with medium confidence"/>
+            <wp:cNvGraphicFramePr>
+              <a:graphicFrameLocks xmlns:a="http://schemas.openxmlformats.org/drawingml/2006/main" noChangeAspect="1"/>
+            </wp:cNvGraphicFramePr>
+            <a:graphic xmlns:a="http://schemas.openxmlformats.org/drawingml/2006/main">
+              <a:graphicData uri="http://schemas.openxmlformats.org/drawingml/2006/picture">
+                <pic:pic xmlns:pic="http://schemas.openxmlformats.org/drawingml/2006/picture">
+                  <pic:nvPicPr>
+                    <pic:cNvPr id="5" name="Picture 5" descr="Graphical user interface&#10;&#10;Description automatically generated with medium confidence"/>
+                    <pic:cNvPicPr>
+                      <a:picLocks noChangeAspect="1" noChangeArrowheads="1"/>
+                    </pic:cNvPicPr>
+                  </pic:nvPicPr>
+                  <pic:blipFill>
+                    <a:blip r:embed="rId14" cstate="print">
+                      <a:extLst>
+                        <a:ext uri="{28A0092B-C50C-407E-A947-70E740481C1C}">
+                          <a14:useLocalDpi xmlns:a14="http://schemas.microsoft.com/office/drawing/2010/main" val="0"/>
+                        </a:ext>
+                      </a:extLst>
+                    </a:blip>
+                    <a:srcRect/>
+                    <a:stretch>
+                      <a:fillRect/>
+                    </a:stretch>
+                  </pic:blipFill>
+                  <pic:spPr bwMode="auto">
+                    <a:xfrm>
+                      <a:off x="0" y="0"/>
+                      <a:ext cx="5934075" cy="1152525"/>
+                    </a:xfrm>
+                    <a:prstGeom prst="rect">
+                      <a:avLst/>
+                    </a:prstGeom>
+                    <a:noFill/>
+                    <a:ln>
+                      <a:noFill/>
+                    </a:ln>
+                  </pic:spPr>
+                </pic:pic>
+              </a:graphicData>
+            </a:graphic>
+          </wp:inline>
+        </w:drawing>
+      </w:r>
+    </w:p>
+    <w:p>
+      <w:pPr>
+        <w:pStyle w:val="Caption"/>
+      </w:pPr>
+      <w:r>
+        <w:t xml:space="preserve">Figure </w:t>
+      </w:r>
+      <w:r>
+        <w:fldChar w:fldCharType="begin"/>
+      </w:r>
+      <w:r>
+        <w:instrText xml:space="preserve"> SEQ Figure \* ARABIC </w:instrText>
+      </w:r>
+      <w:r>
+        <w:fldChar w:fldCharType="separate"/>
+      </w:r>
+      <w:r>
+        <w:rPr>
+          <w:noProof/>
+        </w:rPr>
+        <w:t>4</w:t>
+      </w:r>
+      <w:r>
+        <w:fldChar w:fldCharType="end"/>
+      </w:r>
+      <w:r>
+        <w:t>:</w:t>
+      </w:r>
+      <w:r>
+        <w:t xml:space="preserve"> Project s</w:t>
+      </w:r>
+      <w:r>
+        <w:t>tatistics</w:t>
+      </w:r>
+    </w:p>
+    <w:p>
+      <w:pPr>
+        <w:jc w:val="center"/>
+      </w:pPr>
+      <w:r>
+        <w:rPr>
+          <w:noProof/>
+        </w:rPr>
+        <w:lastRenderedPageBreak/>
+        <w:drawing>
+          <wp:inline distT="0" distB="0" distL="0" distR="0" wp14:anchorId="7A98E096" wp14:editId="67B4A2E1">
+            <wp:extent cx="5934075" cy="2886075"/>
+            <wp:effectExtent l="0" t="0" r="0" b="0"/>
+            <wp:docPr id="7" name="Picture 7"/>
+            <wp:cNvGraphicFramePr>
+              <a:graphicFrameLocks xmlns:a="http://schemas.openxmlformats.org/drawingml/2006/main" noChangeAspect="1"/>
+            </wp:cNvGraphicFramePr>
+            <a:graphic xmlns:a="http://schemas.openxmlformats.org/drawingml/2006/main">
+              <a:graphicData uri="http://schemas.openxmlformats.org/drawingml/2006/picture">
+                <pic:pic xmlns:pic="http://schemas.openxmlformats.org/drawingml/2006/picture">
+                  <pic:nvPicPr>
+                    <pic:cNvPr id="0" name="Picture 6"/>
+                    <pic:cNvPicPr>
+                      <a:picLocks noChangeAspect="1" noChangeArrowheads="1"/>
+                    </pic:cNvPicPr>
+                  </pic:nvPicPr>
+                  <pic:blipFill>
+                    <a:blip r:embed="rId15" cstate="print">
+                      <a:extLst>
+                        <a:ext uri="{28A0092B-C50C-407E-A947-70E740481C1C}">
+                          <a14:useLocalDpi xmlns:a14="http://schemas.microsoft.com/office/drawing/2010/main" val="0"/>
+                        </a:ext>
+                      </a:extLst>
+                    </a:blip>
+                    <a:srcRect/>
+                    <a:stretch>
+                      <a:fillRect/>
+                    </a:stretch>
+                  </pic:blipFill>
+                  <pic:spPr bwMode="auto">
+                    <a:xfrm>
+                      <a:off x="0" y="0"/>
+                      <a:ext cx="5934075" cy="2886075"/>
+                    </a:xfrm>
+                    <a:prstGeom prst="rect">
+                      <a:avLst/>
+                    </a:prstGeom>
+                    <a:noFill/>
+                    <a:ln>
+                      <a:noFill/>
+                    </a:ln>
+                  </pic:spPr>
+                </pic:pic>
+              </a:graphicData>
+            </a:graphic>
+          </wp:inline>
+        </w:drawing>
+      </w:r>
+    </w:p>
+    <w:p>
+      <w:pPr>
+        <w:pStyle w:val="Caption"/>
+      </w:pPr>
+      <w:r>
+        <w:t xml:space="preserve">Figure </w:t>
+      </w:r>
+      <w:r>
+        <w:fldChar w:fldCharType="begin"/>
+      </w:r>
+      <w:r>
+        <w:instrText xml:space="preserve"> SEQ Figure \* ARABIC </w:instrText>
+      </w:r>
+      <w:r>
+        <w:fldChar w:fldCharType="separate"/>
+      </w:r>
+      <w:r>
+        <w:rPr>
+          <w:noProof/>
+        </w:rPr>
+        <w:t>5</w:t>
+      </w:r>
+      <w:r>
+        <w:fldChar w:fldCharType="end"/>
+      </w:r>
+      <w:r>
+        <w:t>: Project Detail</w:t>
+      </w:r>
+    </w:p>
+    <w:p>
+      <w:r>
+        <w:t xml:space="preserve">Figure 4 shows project statistics while Figure 5 shows detail on the project that the team is busy with. </w:t>
+      </w:r>
+    </w:p>
+    <w:p>
+      <w:pPr>
+        <w:pStyle w:val="Heading3"/>
+      </w:pPr>
+      <w:r>
+        <w:t>Create relaxed environment</w:t>
+      </w:r>
+    </w:p>
+    <w:p>
+      <w:pPr>
+        <w:jc w:val="center"/>
+      </w:pPr>
+      <w:r>
+        <w:rPr>
+          <w:noProof/>
+        </w:rPr>
+        <w:drawing>
+          <wp:inline distT="0" distB="0" distL="0" distR="0" wp14:anchorId="20D4BA56" wp14:editId="35E443C0">
+            <wp:extent cx="5934075" cy="2952750"/>
+            <wp:effectExtent l="0" t="0" r="0" b="0"/>
+            <wp:docPr id="6" name="Picture 6" descr="A screenshot of a computer&#10;&#10;Description automatically generated with medium confidence"/>
+            <wp:cNvGraphicFramePr>
+              <a:graphicFrameLocks xmlns:a="http://schemas.openxmlformats.org/drawingml/2006/main" noChangeAspect="1"/>
+            </wp:cNvGraphicFramePr>
+            <a:graphic xmlns:a="http://schemas.openxmlformats.org/drawingml/2006/main">
+              <a:graphicData uri="http://schemas.openxmlformats.org/drawingml/2006/picture">
+                <pic:pic xmlns:pic="http://schemas.openxmlformats.org/drawingml/2006/picture">
+                  <pic:nvPicPr>
+                    <pic:cNvPr id="6" name="Picture 6" descr="A screenshot of a computer&#10;&#10;Description automatically generated with medium confidence"/>
+                    <pic:cNvPicPr>
+                      <a:picLocks noChangeAspect="1" noChangeArrowheads="1"/>
+                    </pic:cNvPicPr>
+                  </pic:nvPicPr>
+                  <pic:blipFill>
+                    <a:blip r:embed="rId16" cstate="print">
+                      <a:extLst>
+                        <a:ext uri="{28A0092B-C50C-407E-A947-70E740481C1C}">
+                          <a14:useLocalDpi xmlns:a14="http://schemas.microsoft.com/office/drawing/2010/main" val="0"/>
+                        </a:ext>
+                      </a:extLst>
+                    </a:blip>
+                    <a:srcRect/>
+                    <a:stretch>
+                      <a:fillRect/>
+                    </a:stretch>
+                  </pic:blipFill>
+                  <pic:spPr bwMode="auto">
+                    <a:xfrm>
+                      <a:off x="0" y="0"/>
+                      <a:ext cx="5934075" cy="2952750"/>
+                    </a:xfrm>
+                    <a:prstGeom prst="rect">
+                      <a:avLst/>
+                    </a:prstGeom>
+                    <a:noFill/>
+                    <a:ln>
+                      <a:noFill/>
+                    </a:ln>
+                  </pic:spPr>
+                </pic:pic>
+              </a:graphicData>
+            </a:graphic>
+          </wp:inline>
+        </w:drawing>
+      </w:r>
+    </w:p>
+    <w:p>
+      <w:pPr>
+        <w:pStyle w:val="Caption"/>
+      </w:pPr>
+      <w:r>
+        <w:t xml:space="preserve">Figure </w:t>
+      </w:r>
+      <w:r>
+        <w:fldChar w:fldCharType="begin"/>
+      </w:r>
+      <w:r>
+        <w:instrText xml:space="preserve"> SEQ Figure \* ARABIC </w:instrText>
+      </w:r>
+      <w:r>
+        <w:fldChar w:fldCharType="separate"/>
+      </w:r>
+      <w:r>
+        <w:rPr>
+          <w:noProof/>
+        </w:rPr>
+        <w:t>6</w:t>
+      </w:r>
+      <w:r>
+        <w:fldChar w:fldCharType="end"/>
+      </w:r>
+      <w:r>
+        <w:t>: Calendar</w:t>
+      </w:r>
+    </w:p>
+    <w:p>
+      <w:pPr>
+        <w:jc w:val="left"/>
+      </w:pPr>
+      <w:r>
+        <w:t>Figure 6 shows the users calendar where they can add or edit events.</w:t>
+      </w:r>
+    </w:p>
+    <w:p>
+      <w:pPr>
+        <w:pStyle w:val="Heading3"/>
+      </w:pPr>
+      <w:r>
+        <w:lastRenderedPageBreak/>
+        <w:t>User Experience comes first</w:t>
+      </w:r>
+    </w:p>
+    <w:p>
+      <w:pPr>
+        <w:jc w:val="center"/>
+      </w:pPr>
+      <w:r>
+        <w:rPr>
+          <w:noProof/>
+        </w:rPr>
+        <w:drawing>
+          <wp:inline distT="0" distB="0" distL="0" distR="0" wp14:anchorId="206A4121" wp14:editId="4406103C">
+            <wp:extent cx="5934075" cy="1228725"/>
+            <wp:effectExtent l="0" t="0" r="0" b="0"/>
+            <wp:docPr id="9" name="Picture 9"/>
+            <wp:cNvGraphicFramePr>
+              <a:graphicFrameLocks xmlns:a="http://schemas.openxmlformats.org/drawingml/2006/main" noChangeAspect="1"/>
+            </wp:cNvGraphicFramePr>
+            <a:graphic xmlns:a="http://schemas.openxmlformats.org/drawingml/2006/main">
+              <a:graphicData uri="http://schemas.openxmlformats.org/drawingml/2006/picture">
+                <pic:pic xmlns:pic="http://schemas.openxmlformats.org/drawingml/2006/picture">
+                  <pic:nvPicPr>
+                    <pic:cNvPr id="0" name="Picture 8"/>
+                    <pic:cNvPicPr>
+                      <a:picLocks noChangeAspect="1" noChangeArrowheads="1"/>
+                    </pic:cNvPicPr>
+                  </pic:nvPicPr>
+                  <pic:blipFill>
+                    <a:blip r:embed="rId17" cstate="print">
+                      <a:extLst>
+                        <a:ext uri="{28A0092B-C50C-407E-A947-70E740481C1C}">
+                          <a14:useLocalDpi xmlns:a14="http://schemas.microsoft.com/office/drawing/2010/main" val="0"/>
+                        </a:ext>
+                      </a:extLst>
+                    </a:blip>
+                    <a:srcRect/>
+                    <a:stretch>
+                      <a:fillRect/>
+                    </a:stretch>
+                  </pic:blipFill>
+                  <pic:spPr bwMode="auto">
+                    <a:xfrm>
+                      <a:off x="0" y="0"/>
+                      <a:ext cx="5934075" cy="1228725"/>
+                    </a:xfrm>
+                    <a:prstGeom prst="rect">
+                      <a:avLst/>
+                    </a:prstGeom>
+                    <a:noFill/>
+                    <a:ln>
+                      <a:noFill/>
+                    </a:ln>
+                  </pic:spPr>
+                </pic:pic>
+              </a:graphicData>
+            </a:graphic>
+          </wp:inline>
+        </w:drawing>
+      </w:r>
+    </w:p>
+    <w:p>
+      <w:pPr>
+        <w:pStyle w:val="Caption"/>
+      </w:pPr>
+      <w:r>
+        <w:t xml:space="preserve">Figure </w:t>
+      </w:r>
+      <w:r>
+        <w:fldChar w:fldCharType="begin"/>
+      </w:r>
+      <w:r>
+        <w:instrText xml:space="preserve"> SEQ Figure \* ARABIC </w:instrText>
+      </w:r>
+      <w:r>
+        <w:fldChar w:fldCharType="separate"/>
+      </w:r>
+      <w:r>
+        <w:rPr>
+          <w:noProof/>
+        </w:rPr>
+        <w:t>7</w:t>
+      </w:r>
+      <w:r>
+        <w:fldChar w:fldCharType="end"/>
+      </w:r>
+      <w:r>
+        <w:t>: Guidelines for the user</w:t>
+      </w:r>
+    </w:p>
+    <w:p>
+      <w:r>
+        <w:t>Figure 7 shows dialog from the artefact, this allows for ease of use of the artefact.</w:t>
+      </w:r>
+    </w:p>
     <w:p>
       <w:pPr>
         <w:pStyle w:val="Heading1"/>
@@ -2401,7 +3098,9 @@
           <w:ilvl w:val="0"/>
           <w:numId w:val="0"/>
         </w:numPr>
-      </w:pPr>
+        <w:jc w:val="both"/>
+      </w:pPr>
+      <w:bookmarkStart w:id="18" w:name="_Toc82977066"/>
       <w:r>
         <w:t>5</w:t>
       </w:r>
@@ -2411,12 +3110,11 @@
       <w:r>
         <w:t>Conclusion</w:t>
       </w:r>
-      <w:bookmarkEnd w:id="15"/>
+      <w:bookmarkEnd w:id="18"/>
     </w:p>
     <w:p>
       <w:pPr>
         <w:spacing w:after="0" w:line="240" w:lineRule="auto"/>
-        <w:jc w:val="left"/>
         <w:rPr>
           <w:lang w:eastAsia="en-ZA"/>
         </w:rPr>
@@ -2425,15 +3123,63 @@
         <w:rPr>
           <w:lang w:eastAsia="en-ZA"/>
         </w:rPr>
-        <w:br w:type="page"/>
-      </w:r>
-    </w:p>
-    <w:p>
-      <w:pPr>
+        <w:t xml:space="preserve">The focus of this chapter was the development phase of the </w:t>
+      </w:r>
+      <w:r>
         <w:rPr>
           <w:lang w:eastAsia="en-ZA"/>
         </w:rPr>
-      </w:pPr>
+        <w:fldChar w:fldCharType="begin"/>
+      </w:r>
+      <w:r>
+        <w:rPr>
+          <w:lang w:eastAsia="en-ZA"/>
+        </w:rPr>
+        <w:instrText xml:space="preserve"> ADDIN EN.CITE &lt;EndNote&gt;&lt;Cite AuthorYear="1"&gt;&lt;Author&gt;Vijay Vaishnavi&lt;/Author&gt;&lt;Year&gt;2004&lt;/Year&gt;&lt;RecNum&gt;7&lt;/RecNum&gt;&lt;DisplayText&gt;Vijay Vaishnavi (2004)&lt;/DisplayText&gt;&lt;record&gt;&lt;rec-number&gt;7&lt;/rec-number&gt;&lt;foreign-keys&gt;&lt;key app="EN" db-id="525d9sr0qsvde5evfr0ps52ifpp52v555xtd" timestamp="1618061060"&gt;7&lt;/key&gt;&lt;/foreign-keys&gt;&lt;ref-type name="Journal Article"&gt;17&lt;/ref-type&gt;&lt;contributors&gt;&lt;authors&gt;&lt;author&gt;Vijay Vaishnavi, Bill Kuechler, and Stacie Petter&lt;/author&gt;&lt;/authors&gt;&lt;/contributors&gt;&lt;titles&gt;&lt;title&gt;DESIGN SCIENCE RESEARCH IN INFORMATION SYSTEMS&lt;/title&gt;&lt;/titles&gt;&lt;pages&gt;62&lt;/pages&gt;&lt;dates&gt;&lt;year&gt;2004&lt;/year&gt;&lt;pub-dates&gt;&lt;date&gt;20 January&lt;/date&gt;&lt;/pub-dates&gt;&lt;/dates&gt;&lt;urls&gt;&lt;related-urls&gt;&lt;url&gt;http://desrist.org/design-research-in-information-systems/&lt;/url&gt;&lt;/related-urls&gt;&lt;/urls&gt;&lt;/record&gt;&lt;/Cite&gt;&lt;/EndNote&gt;</w:instrText>
+      </w:r>
+      <w:r>
+        <w:rPr>
+          <w:lang w:eastAsia="en-ZA"/>
+        </w:rPr>
+        <w:fldChar w:fldCharType="separate"/>
+      </w:r>
+      <w:r>
+        <w:rPr>
+          <w:noProof/>
+          <w:lang w:eastAsia="en-ZA"/>
+        </w:rPr>
+        <w:t>Vijay Vaishnavi (2004)</w:t>
+      </w:r>
+      <w:r>
+        <w:rPr>
+          <w:lang w:eastAsia="en-ZA"/>
+        </w:rPr>
+        <w:fldChar w:fldCharType="end"/>
+      </w:r>
+      <w:r>
+        <w:rPr>
+          <w:lang w:eastAsia="en-ZA"/>
+        </w:rPr>
+        <w:t xml:space="preserve"> process model</w:t>
+      </w:r>
+      <w:r>
+        <w:rPr>
+          <w:lang w:eastAsia="en-ZA"/>
+        </w:rPr>
+        <w:t>.</w:t>
+      </w:r>
+      <w:r>
+        <w:rPr>
+          <w:lang w:eastAsia="en-ZA"/>
+        </w:rPr>
+        <w:t xml:space="preserve"> Along with the requirements and specifications gathered from the interview as discussed in Chapter 4, the development of the artefact made use of the human-computer interaction rules as discussed in Chapter 3.</w:t>
+      </w:r>
+      <w:r>
+        <w:rPr>
+          <w:lang w:eastAsia="en-ZA"/>
+        </w:rPr>
+        <w:t xml:space="preserve"> This chapter also included screenshot of the artefact to explain how the artefact solved the requirements and specifications.</w:t>
+      </w:r>
     </w:p>
     <w:p>
       <w:pPr>
@@ -2442,9 +3188,10 @@
           <w:ilvl w:val="0"/>
           <w:numId w:val="0"/>
         </w:numPr>
-      </w:pPr>
-      <w:bookmarkStart w:id="16" w:name="_Toc82224984"/>
-      <w:bookmarkEnd w:id="8"/>
+        <w:jc w:val="both"/>
+      </w:pPr>
+      <w:bookmarkStart w:id="19" w:name="_Toc82977067"/>
+      <w:bookmarkEnd w:id="7"/>
       <w:r>
         <w:t>6</w:t>
       </w:r>
@@ -2454,7 +3201,7 @@
       <w:r>
         <w:t>Reference List</w:t>
       </w:r>
-      <w:bookmarkEnd w:id="16"/>
+      <w:bookmarkEnd w:id="19"/>
     </w:p>
     <w:p>
       <w:pPr>
@@ -2492,7 +3239,7 @@
       <w:r>
         <w:t xml:space="preserve">. </w:t>
       </w:r>
-      <w:hyperlink r:id="rId11" w:history="1">
+      <w:hyperlink r:id="rId18" w:history="1">
         <w:r>
           <w:rPr>
             <w:rStyle w:val="Hyperlink"/>
@@ -2510,7 +3257,7 @@
       <w:r>
         <w:t xml:space="preserve">Vijay Vaishnavi, B. K., and Stacie Petter. (2004). DESIGN SCIENCE RESEARCH IN INFORMATION SYSTEMS. 62. </w:t>
       </w:r>
-      <w:hyperlink r:id="rId12" w:history="1">
+      <w:hyperlink r:id="rId19" w:history="1">
         <w:r>
           <w:rPr>
             <w:rStyle w:val="Hyperlink"/>
@@ -2537,7 +3284,7 @@
       </w:r>
     </w:p>
     <w:sectPr>
-      <w:footerReference w:type="default" r:id="rId13"/>
+      <w:footerReference w:type="default" r:id="rId20"/>
       <w:pgSz w:w="11907" w:h="16840" w:code="9"/>
       <w:pgMar w:top="1134" w:right="1134" w:bottom="1418" w:left="1418" w:header="851" w:footer="1134" w:gutter="0"/>
       <w:pgNumType w:start="1"/>
@@ -5483,7 +6230,7 @@
   <w:abstractNum w:abstractNumId="31" w15:restartNumberingAfterBreak="0">
     <w:nsid w:val="6445742F"/>
     <w:multiLevelType w:val="multilevel"/>
-    <w:tmpl w:val="E91C644E"/>
+    <w:tmpl w:val="10C0E974"/>
     <w:lvl w:ilvl="0">
       <w:start w:val="1"/>
       <w:numFmt w:val="decimal"/>
@@ -5512,11 +6259,12 @@
     <w:lvl w:ilvl="2">
       <w:start w:val="1"/>
       <w:numFmt w:val="decimal"/>
+      <w:pStyle w:val="Heading3"/>
       <w:isLgl/>
       <w:lvlText w:val="%1.%2.%3."/>
       <w:lvlJc w:val="left"/>
       <w:pPr>
-        <w:ind w:left="1440" w:hanging="1080"/>
+        <w:ind w:left="1021" w:hanging="1021"/>
       </w:pPr>
       <w:rPr>
         <w:rFonts w:hint="default"/>
@@ -7245,9 +7993,13 @@
     <w:autoRedefine/>
     <w:uiPriority w:val="9"/>
     <w:qFormat/>
-    <w:rsid w:val="0032650F"/>
+    <w:rsid w:val="008701F8"/>
     <w:pPr>
       <w:keepNext/>
+      <w:numPr>
+        <w:ilvl w:val="2"/>
+        <w:numId w:val="46"/>
+      </w:numPr>
       <w:spacing w:before="120"/>
       <w:outlineLvl w:val="2"/>
     </w:pPr>
@@ -11941,7 +12693,7 @@
     <w:basedOn w:val="DefaultParagraphFont"/>
     <w:link w:val="Heading3"/>
     <w:uiPriority w:val="9"/>
-    <w:rsid w:val="0032650F"/>
+    <w:rsid w:val="008701F8"/>
     <w:rPr>
       <w:rFonts w:ascii="Tahoma" w:hAnsi="Tahoma" w:cs="Arial"/>
       <w:bCs/>

</xml_diff>

<commit_message>
Changes made to chapter 5
</commit_message>
<xml_diff>
--- a/Z ITRI 671 Research/Chapter 5/Enrico Dreyer Project Chapter 5.docx
+++ b/Z ITRI 671 Research/Chapter 5/Enrico Dreyer Project Chapter 5.docx
@@ -429,7 +429,7 @@
         </w:rPr>
         <w:fldChar w:fldCharType="separate"/>
       </w:r>
-      <w:hyperlink w:anchor="_Toc83045585" w:history="1">
+      <w:hyperlink w:anchor="_Toc83607788" w:history="1">
         <w:r>
           <w:rPr>
             <w:rStyle w:val="Hyperlink"/>
@@ -456,7 +456,7 @@
             <w:noProof/>
             <w:webHidden/>
           </w:rPr>
-          <w:instrText xml:space="preserve"> PAGEREF _Toc83045585 \h </w:instrText>
+          <w:instrText xml:space="preserve"> PAGEREF _Toc83607788 \h </w:instrText>
         </w:r>
         <w:r>
           <w:rPr>
@@ -499,7 +499,7 @@
           <w:lang w:val="en-ZA" w:eastAsia="en-ZA"/>
         </w:rPr>
       </w:pPr>
-      <w:hyperlink w:anchor="_Toc83045586" w:history="1">
+      <w:hyperlink w:anchor="_Toc83607789" w:history="1">
         <w:r>
           <w:rPr>
             <w:rStyle w:val="Hyperlink"/>
@@ -527,7 +527,7 @@
             <w:noProof/>
             <w:webHidden/>
           </w:rPr>
-          <w:instrText xml:space="preserve"> PAGEREF _Toc83045586 \h </w:instrText>
+          <w:instrText xml:space="preserve"> PAGEREF _Toc83607789 \h </w:instrText>
         </w:r>
         <w:r>
           <w:rPr>
@@ -569,7 +569,7 @@
           <w:lang w:val="en-ZA" w:eastAsia="en-ZA"/>
         </w:rPr>
       </w:pPr>
-      <w:hyperlink w:anchor="_Toc83045587" w:history="1">
+      <w:hyperlink w:anchor="_Toc83607790" w:history="1">
         <w:r>
           <w:rPr>
             <w:rStyle w:val="Hyperlink"/>
@@ -613,7 +613,7 @@
             <w:noProof/>
             <w:webHidden/>
           </w:rPr>
-          <w:instrText xml:space="preserve"> PAGEREF _Toc83045587 \h </w:instrText>
+          <w:instrText xml:space="preserve"> PAGEREF _Toc83607790 \h </w:instrText>
         </w:r>
         <w:r>
           <w:rPr>
@@ -655,7 +655,7 @@
           <w:lang w:val="en-ZA" w:eastAsia="en-ZA"/>
         </w:rPr>
       </w:pPr>
-      <w:hyperlink w:anchor="_Toc83045588" w:history="1">
+      <w:hyperlink w:anchor="_Toc83607791" w:history="1">
         <w:r>
           <w:rPr>
             <w:rStyle w:val="Hyperlink"/>
@@ -699,7 +699,7 @@
             <w:noProof/>
             <w:webHidden/>
           </w:rPr>
-          <w:instrText xml:space="preserve"> PAGEREF _Toc83045588 \h </w:instrText>
+          <w:instrText xml:space="preserve"> PAGEREF _Toc83607791 \h </w:instrText>
         </w:r>
         <w:r>
           <w:rPr>
@@ -741,7 +741,7 @@
           <w:lang w:val="en-ZA" w:eastAsia="en-ZA"/>
         </w:rPr>
       </w:pPr>
-      <w:hyperlink w:anchor="_Toc83045589" w:history="1">
+      <w:hyperlink w:anchor="_Toc83607792" w:history="1">
         <w:r>
           <w:rPr>
             <w:rStyle w:val="Hyperlink"/>
@@ -785,7 +785,7 @@
             <w:noProof/>
             <w:webHidden/>
           </w:rPr>
-          <w:instrText xml:space="preserve"> PAGEREF _Toc83045589 \h </w:instrText>
+          <w:instrText xml:space="preserve"> PAGEREF _Toc83607792 \h </w:instrText>
         </w:r>
         <w:r>
           <w:rPr>
@@ -827,7 +827,7 @@
           <w:lang w:val="en-ZA" w:eastAsia="en-ZA"/>
         </w:rPr>
       </w:pPr>
-      <w:hyperlink w:anchor="_Toc83045590" w:history="1">
+      <w:hyperlink w:anchor="_Toc83607793" w:history="1">
         <w:r>
           <w:rPr>
             <w:rStyle w:val="Hyperlink"/>
@@ -871,7 +871,7 @@
             <w:noProof/>
             <w:webHidden/>
           </w:rPr>
-          <w:instrText xml:space="preserve"> PAGEREF _Toc83045590 \h </w:instrText>
+          <w:instrText xml:space="preserve"> PAGEREF _Toc83607793 \h </w:instrText>
         </w:r>
         <w:r>
           <w:rPr>
@@ -915,7 +915,7 @@
           <w:lang w:val="en-ZA" w:eastAsia="en-ZA"/>
         </w:rPr>
       </w:pPr>
-      <w:hyperlink w:anchor="_Toc83045591" w:history="1">
+      <w:hyperlink w:anchor="_Toc83607794" w:history="1">
         <w:r>
           <w:rPr>
             <w:rStyle w:val="Hyperlink"/>
@@ -942,7 +942,7 @@
             <w:noProof/>
             <w:webHidden/>
           </w:rPr>
-          <w:instrText xml:space="preserve"> PAGEREF _Toc83045591 \h </w:instrText>
+          <w:instrText xml:space="preserve"> PAGEREF _Toc83607794 \h </w:instrText>
         </w:r>
         <w:r>
           <w:rPr>
@@ -986,7 +986,7 @@
           <w:lang w:val="en-ZA" w:eastAsia="en-ZA"/>
         </w:rPr>
       </w:pPr>
-      <w:hyperlink w:anchor="_Toc83045592" w:history="1">
+      <w:hyperlink w:anchor="_Toc83607795" w:history="1">
         <w:r>
           <w:rPr>
             <w:rStyle w:val="Hyperlink"/>
@@ -1013,7 +1013,7 @@
             <w:noProof/>
             <w:webHidden/>
           </w:rPr>
-          <w:instrText xml:space="preserve"> PAGEREF _Toc83045592 \h </w:instrText>
+          <w:instrText xml:space="preserve"> PAGEREF _Toc83607795 \h </w:instrText>
         </w:r>
         <w:r>
           <w:rPr>
@@ -1033,7 +1033,7 @@
             <w:noProof/>
             <w:webHidden/>
           </w:rPr>
-          <w:t>3</w:t>
+          <w:t>5</w:t>
         </w:r>
         <w:r>
           <w:rPr>
@@ -1056,7 +1056,7 @@
           <w:lang w:val="en-ZA" w:eastAsia="en-ZA"/>
         </w:rPr>
       </w:pPr>
-      <w:hyperlink w:anchor="_Toc83045593" w:history="1">
+      <w:hyperlink w:anchor="_Toc83607796" w:history="1">
         <w:r>
           <w:rPr>
             <w:rStyle w:val="Hyperlink"/>
@@ -1101,7 +1101,7 @@
             <w:noProof/>
             <w:webHidden/>
           </w:rPr>
-          <w:instrText xml:space="preserve"> PAGEREF _Toc83045593 \h </w:instrText>
+          <w:instrText xml:space="preserve"> PAGEREF _Toc83607796 \h </w:instrText>
         </w:r>
         <w:r>
           <w:rPr>
@@ -1121,7 +1121,7 @@
             <w:noProof/>
             <w:webHidden/>
           </w:rPr>
-          <w:t>4</w:t>
+          <w:t>5</w:t>
         </w:r>
         <w:r>
           <w:rPr>
@@ -1144,7 +1144,7 @@
           <w:lang w:val="en-ZA" w:eastAsia="en-ZA"/>
         </w:rPr>
       </w:pPr>
-      <w:hyperlink w:anchor="_Toc83045594" w:history="1">
+      <w:hyperlink w:anchor="_Toc83607797" w:history="1">
         <w:r>
           <w:rPr>
             <w:rStyle w:val="Hyperlink"/>
@@ -1189,7 +1189,7 @@
             <w:noProof/>
             <w:webHidden/>
           </w:rPr>
-          <w:instrText xml:space="preserve"> PAGEREF _Toc83045594 \h </w:instrText>
+          <w:instrText xml:space="preserve"> PAGEREF _Toc83607797 \h </w:instrText>
         </w:r>
         <w:r>
           <w:rPr>
@@ -1209,7 +1209,7 @@
             <w:noProof/>
             <w:webHidden/>
           </w:rPr>
-          <w:t>5</w:t>
+          <w:t>7</w:t>
         </w:r>
         <w:r>
           <w:rPr>
@@ -1232,7 +1232,7 @@
           <w:lang w:val="en-ZA" w:eastAsia="en-ZA"/>
         </w:rPr>
       </w:pPr>
-      <w:hyperlink w:anchor="_Toc83045595" w:history="1">
+      <w:hyperlink w:anchor="_Toc83607798" w:history="1">
         <w:r>
           <w:rPr>
             <w:rStyle w:val="Hyperlink"/>
@@ -1277,7 +1277,7 @@
             <w:noProof/>
             <w:webHidden/>
           </w:rPr>
-          <w:instrText xml:space="preserve"> PAGEREF _Toc83045595 \h </w:instrText>
+          <w:instrText xml:space="preserve"> PAGEREF _Toc83607798 \h </w:instrText>
         </w:r>
         <w:r>
           <w:rPr>
@@ -1297,7 +1297,7 @@
             <w:noProof/>
             <w:webHidden/>
           </w:rPr>
-          <w:t>5</w:t>
+          <w:t>8</w:t>
         </w:r>
         <w:r>
           <w:rPr>
@@ -1320,7 +1320,7 @@
           <w:lang w:val="en-ZA" w:eastAsia="en-ZA"/>
         </w:rPr>
       </w:pPr>
-      <w:hyperlink w:anchor="_Toc83045596" w:history="1">
+      <w:hyperlink w:anchor="_Toc83607799" w:history="1">
         <w:r>
           <w:rPr>
             <w:rStyle w:val="Hyperlink"/>
@@ -1365,7 +1365,7 @@
             <w:noProof/>
             <w:webHidden/>
           </w:rPr>
-          <w:instrText xml:space="preserve"> PAGEREF _Toc83045596 \h </w:instrText>
+          <w:instrText xml:space="preserve"> PAGEREF _Toc83607799 \h </w:instrText>
         </w:r>
         <w:r>
           <w:rPr>
@@ -1385,7 +1385,7 @@
             <w:noProof/>
             <w:webHidden/>
           </w:rPr>
-          <w:t>6</w:t>
+          <w:t>10</w:t>
         </w:r>
         <w:r>
           <w:rPr>
@@ -1408,7 +1408,7 @@
           <w:lang w:val="en-ZA" w:eastAsia="en-ZA"/>
         </w:rPr>
       </w:pPr>
-      <w:hyperlink w:anchor="_Toc83045597" w:history="1">
+      <w:hyperlink w:anchor="_Toc83607800" w:history="1">
         <w:r>
           <w:rPr>
             <w:rStyle w:val="Hyperlink"/>
@@ -1453,7 +1453,7 @@
             <w:noProof/>
             <w:webHidden/>
           </w:rPr>
-          <w:instrText xml:space="preserve"> PAGEREF _Toc83045597 \h </w:instrText>
+          <w:instrText xml:space="preserve"> PAGEREF _Toc83607800 \h </w:instrText>
         </w:r>
         <w:r>
           <w:rPr>
@@ -1473,7 +1473,7 @@
             <w:noProof/>
             <w:webHidden/>
           </w:rPr>
-          <w:t>7</w:t>
+          <w:t>11</w:t>
         </w:r>
         <w:r>
           <w:rPr>
@@ -1495,13 +1495,30 @@
           <w:lang w:val="en-ZA" w:eastAsia="en-ZA"/>
         </w:rPr>
       </w:pPr>
-      <w:hyperlink w:anchor="_Toc83045598" w:history="1">
+      <w:hyperlink w:anchor="_Toc83607801" w:history="1">
         <w:r>
           <w:rPr>
             <w:rStyle w:val="Hyperlink"/>
             <w:noProof/>
           </w:rPr>
-          <w:t>5. Conclusion</w:t>
+          <w:t>5.</w:t>
+        </w:r>
+        <w:r>
+          <w:rPr>
+            <w:rFonts w:asciiTheme="minorHAnsi" w:eastAsiaTheme="minorEastAsia" w:hAnsiTheme="minorHAnsi" w:cstheme="minorBidi"/>
+            <w:b w:val="0"/>
+            <w:noProof/>
+            <w:sz w:val="22"/>
+            <w:lang w:val="en-ZA" w:eastAsia="en-ZA"/>
+          </w:rPr>
+          <w:tab/>
+        </w:r>
+        <w:r>
+          <w:rPr>
+            <w:rStyle w:val="Hyperlink"/>
+            <w:noProof/>
+          </w:rPr>
+          <w:t>Conclusion</w:t>
         </w:r>
         <w:r>
           <w:rPr>
@@ -1522,7 +1539,7 @@
             <w:noProof/>
             <w:webHidden/>
           </w:rPr>
-          <w:instrText xml:space="preserve"> PAGEREF _Toc83045598 \h </w:instrText>
+          <w:instrText xml:space="preserve"> PAGEREF _Toc83607801 \h </w:instrText>
         </w:r>
         <w:r>
           <w:rPr>
@@ -1542,7 +1559,7 @@
             <w:noProof/>
             <w:webHidden/>
           </w:rPr>
-          <w:t>7</w:t>
+          <w:t>12</w:t>
         </w:r>
         <w:r>
           <w:rPr>
@@ -1564,7 +1581,7 @@
           <w:lang w:val="en-ZA" w:eastAsia="en-ZA"/>
         </w:rPr>
       </w:pPr>
-      <w:hyperlink w:anchor="_Toc83045599" w:history="1">
+      <w:hyperlink w:anchor="_Toc83607802" w:history="1">
         <w:r>
           <w:rPr>
             <w:rStyle w:val="Hyperlink"/>
@@ -1591,7 +1608,7 @@
             <w:noProof/>
             <w:webHidden/>
           </w:rPr>
-          <w:instrText xml:space="preserve"> PAGEREF _Toc83045599 \h </w:instrText>
+          <w:instrText xml:space="preserve"> PAGEREF _Toc83607802 \h </w:instrText>
         </w:r>
         <w:r>
           <w:rPr>
@@ -1611,7 +1628,7 @@
             <w:noProof/>
             <w:webHidden/>
           </w:rPr>
-          <w:t>7</w:t>
+          <w:t>12</w:t>
         </w:r>
         <w:r>
           <w:rPr>
@@ -1639,12 +1656,12 @@
       <w:pPr>
         <w:pStyle w:val="TOCHeading0"/>
       </w:pPr>
-      <w:bookmarkStart w:id="1" w:name="_Toc83045585"/>
-      <w:bookmarkStart w:id="2" w:name="_Toc350776064"/>
-      <w:bookmarkStart w:id="3" w:name="_Toc376938984"/>
-      <w:bookmarkStart w:id="4" w:name="_Toc395687202"/>
-      <w:bookmarkStart w:id="5" w:name="_Toc395691309"/>
-      <w:bookmarkStart w:id="6" w:name="_Toc397017531"/>
+      <w:bookmarkStart w:id="1" w:name="_Toc350776064"/>
+      <w:bookmarkStart w:id="2" w:name="_Toc376938984"/>
+      <w:bookmarkStart w:id="3" w:name="_Toc395687202"/>
+      <w:bookmarkStart w:id="4" w:name="_Toc395691309"/>
+      <w:bookmarkStart w:id="5" w:name="_Toc397017531"/>
+      <w:bookmarkStart w:id="6" w:name="_Toc83607788"/>
       <w:r>
         <w:rPr>
           <w:caps w:val="0"/>
@@ -1652,18 +1669,18 @@
         <w:lastRenderedPageBreak/>
         <w:t>LIST OF ABBREVIATIONS</w:t>
       </w:r>
+      <w:bookmarkEnd w:id="6"/>
+      <w:r>
+        <w:rPr>
+          <w:caps w:val="0"/>
+        </w:rPr>
+        <w:t xml:space="preserve"> </w:t>
+      </w:r>
       <w:bookmarkEnd w:id="1"/>
-      <w:r>
-        <w:rPr>
-          <w:caps w:val="0"/>
-        </w:rPr>
-        <w:t xml:space="preserve"> </w:t>
-      </w:r>
       <w:bookmarkEnd w:id="2"/>
       <w:bookmarkEnd w:id="3"/>
       <w:bookmarkEnd w:id="4"/>
       <w:bookmarkEnd w:id="5"/>
-      <w:bookmarkEnd w:id="6"/>
     </w:p>
     <w:p>
       <w:pPr>
@@ -1716,7 +1733,7 @@
       <w:r>
         <w:fldChar w:fldCharType="separate"/>
       </w:r>
-      <w:hyperlink w:anchor="_Toc83045600" w:history="1">
+      <w:hyperlink w:anchor="_Toc83607765" w:history="1">
         <w:r>
           <w:rPr>
             <w:rStyle w:val="Hyperlink"/>
@@ -1739,7 +1756,7 @@
           <w:rPr>
             <w:webHidden/>
           </w:rPr>
-          <w:instrText xml:space="preserve"> PAGEREF _Toc83045600 \h </w:instrText>
+          <w:instrText xml:space="preserve"> PAGEREF _Toc83607765 \h </w:instrText>
         </w:r>
         <w:r>
           <w:rPr>
@@ -1756,367 +1773,7 @@
           <w:rPr>
             <w:webHidden/>
           </w:rPr>
-          <w:t>4</w:t>
-        </w:r>
-        <w:r>
-          <w:rPr>
-            <w:webHidden/>
-          </w:rPr>
-          <w:fldChar w:fldCharType="end"/>
-        </w:r>
-      </w:hyperlink>
-    </w:p>
-    <w:p>
-      <w:pPr>
-        <w:pStyle w:val="TableofFigures"/>
-        <w:rPr>
-          <w:rFonts w:asciiTheme="minorHAnsi" w:eastAsiaTheme="minorEastAsia" w:hAnsiTheme="minorHAnsi" w:cstheme="minorBidi"/>
-          <w:sz w:val="22"/>
-          <w:szCs w:val="22"/>
-          <w:lang w:val="en-ZA" w:eastAsia="en-ZA"/>
-        </w:rPr>
-      </w:pPr>
-      <w:hyperlink w:anchor="_Toc83045601" w:history="1">
-        <w:r>
-          <w:rPr>
-            <w:rStyle w:val="Hyperlink"/>
-          </w:rPr>
-          <w:t>Figure 2: Issue queues</w:t>
-        </w:r>
-        <w:r>
-          <w:rPr>
-            <w:webHidden/>
-          </w:rPr>
-          <w:tab/>
-        </w:r>
-        <w:r>
-          <w:rPr>
-            <w:webHidden/>
-          </w:rPr>
-          <w:fldChar w:fldCharType="begin"/>
-        </w:r>
-        <w:r>
-          <w:rPr>
-            <w:webHidden/>
-          </w:rPr>
-          <w:instrText xml:space="preserve"> PAGEREF _Toc83045601 \h </w:instrText>
-        </w:r>
-        <w:r>
-          <w:rPr>
-            <w:webHidden/>
-          </w:rPr>
-        </w:r>
-        <w:r>
-          <w:rPr>
-            <w:webHidden/>
-          </w:rPr>
-          <w:fldChar w:fldCharType="separate"/>
-        </w:r>
-        <w:r>
-          <w:rPr>
-            <w:webHidden/>
-          </w:rPr>
-          <w:t>4</w:t>
-        </w:r>
-        <w:r>
-          <w:rPr>
-            <w:webHidden/>
-          </w:rPr>
-          <w:fldChar w:fldCharType="end"/>
-        </w:r>
-      </w:hyperlink>
-    </w:p>
-    <w:p>
-      <w:pPr>
-        <w:pStyle w:val="TableofFigures"/>
-        <w:rPr>
-          <w:rFonts w:asciiTheme="minorHAnsi" w:eastAsiaTheme="minorEastAsia" w:hAnsiTheme="minorHAnsi" w:cstheme="minorBidi"/>
-          <w:sz w:val="22"/>
-          <w:szCs w:val="22"/>
-          <w:lang w:val="en-ZA" w:eastAsia="en-ZA"/>
-        </w:rPr>
-      </w:pPr>
-      <w:hyperlink w:anchor="_Toc83045602" w:history="1">
-        <w:r>
-          <w:rPr>
-            <w:rStyle w:val="Hyperlink"/>
-          </w:rPr>
-          <w:t>Figure 3: Team detail</w:t>
-        </w:r>
-        <w:r>
-          <w:rPr>
-            <w:webHidden/>
-          </w:rPr>
-          <w:tab/>
-        </w:r>
-        <w:r>
-          <w:rPr>
-            <w:webHidden/>
-          </w:rPr>
-          <w:fldChar w:fldCharType="begin"/>
-        </w:r>
-        <w:r>
-          <w:rPr>
-            <w:webHidden/>
-          </w:rPr>
-          <w:instrText xml:space="preserve"> PAGEREF _Toc83045602 \h </w:instrText>
-        </w:r>
-        <w:r>
-          <w:rPr>
-            <w:webHidden/>
-          </w:rPr>
-        </w:r>
-        <w:r>
-          <w:rPr>
-            <w:webHidden/>
-          </w:rPr>
-          <w:fldChar w:fldCharType="separate"/>
-        </w:r>
-        <w:r>
-          <w:rPr>
-            <w:webHidden/>
-          </w:rPr>
           <w:t>5</w:t>
-        </w:r>
-        <w:r>
-          <w:rPr>
-            <w:webHidden/>
-          </w:rPr>
-          <w:fldChar w:fldCharType="end"/>
-        </w:r>
-      </w:hyperlink>
-    </w:p>
-    <w:p>
-      <w:pPr>
-        <w:pStyle w:val="TableofFigures"/>
-        <w:rPr>
-          <w:rFonts w:asciiTheme="minorHAnsi" w:eastAsiaTheme="minorEastAsia" w:hAnsiTheme="minorHAnsi" w:cstheme="minorBidi"/>
-          <w:sz w:val="22"/>
-          <w:szCs w:val="22"/>
-          <w:lang w:val="en-ZA" w:eastAsia="en-ZA"/>
-        </w:rPr>
-      </w:pPr>
-      <w:hyperlink w:anchor="_Toc83045603" w:history="1">
-        <w:r>
-          <w:rPr>
-            <w:rStyle w:val="Hyperlink"/>
-          </w:rPr>
-          <w:t>Figure 4: Project statistics</w:t>
-        </w:r>
-        <w:r>
-          <w:rPr>
-            <w:webHidden/>
-          </w:rPr>
-          <w:tab/>
-        </w:r>
-        <w:r>
-          <w:rPr>
-            <w:webHidden/>
-          </w:rPr>
-          <w:fldChar w:fldCharType="begin"/>
-        </w:r>
-        <w:r>
-          <w:rPr>
-            <w:webHidden/>
-          </w:rPr>
-          <w:instrText xml:space="preserve"> PAGEREF _Toc83045603 \h </w:instrText>
-        </w:r>
-        <w:r>
-          <w:rPr>
-            <w:webHidden/>
-          </w:rPr>
-        </w:r>
-        <w:r>
-          <w:rPr>
-            <w:webHidden/>
-          </w:rPr>
-          <w:fldChar w:fldCharType="separate"/>
-        </w:r>
-        <w:r>
-          <w:rPr>
-            <w:webHidden/>
-          </w:rPr>
-          <w:t>5</w:t>
-        </w:r>
-        <w:r>
-          <w:rPr>
-            <w:webHidden/>
-          </w:rPr>
-          <w:fldChar w:fldCharType="end"/>
-        </w:r>
-      </w:hyperlink>
-    </w:p>
-    <w:p>
-      <w:pPr>
-        <w:pStyle w:val="TableofFigures"/>
-        <w:rPr>
-          <w:rFonts w:asciiTheme="minorHAnsi" w:eastAsiaTheme="minorEastAsia" w:hAnsiTheme="minorHAnsi" w:cstheme="minorBidi"/>
-          <w:sz w:val="22"/>
-          <w:szCs w:val="22"/>
-          <w:lang w:val="en-ZA" w:eastAsia="en-ZA"/>
-        </w:rPr>
-      </w:pPr>
-      <w:hyperlink w:anchor="_Toc83045604" w:history="1">
-        <w:r>
-          <w:rPr>
-            <w:rStyle w:val="Hyperlink"/>
-          </w:rPr>
-          <w:t>Figure 5: Project Detail</w:t>
-        </w:r>
-        <w:r>
-          <w:rPr>
-            <w:webHidden/>
-          </w:rPr>
-          <w:tab/>
-        </w:r>
-        <w:r>
-          <w:rPr>
-            <w:webHidden/>
-          </w:rPr>
-          <w:fldChar w:fldCharType="begin"/>
-        </w:r>
-        <w:r>
-          <w:rPr>
-            <w:webHidden/>
-          </w:rPr>
-          <w:instrText xml:space="preserve"> PAGEREF _Toc83045604 \h </w:instrText>
-        </w:r>
-        <w:r>
-          <w:rPr>
-            <w:webHidden/>
-          </w:rPr>
-        </w:r>
-        <w:r>
-          <w:rPr>
-            <w:webHidden/>
-          </w:rPr>
-          <w:fldChar w:fldCharType="separate"/>
-        </w:r>
-        <w:r>
-          <w:rPr>
-            <w:webHidden/>
-          </w:rPr>
-          <w:t>6</w:t>
-        </w:r>
-        <w:r>
-          <w:rPr>
-            <w:webHidden/>
-          </w:rPr>
-          <w:fldChar w:fldCharType="end"/>
-        </w:r>
-      </w:hyperlink>
-    </w:p>
-    <w:p>
-      <w:pPr>
-        <w:pStyle w:val="TableofFigures"/>
-        <w:rPr>
-          <w:rFonts w:asciiTheme="minorHAnsi" w:eastAsiaTheme="minorEastAsia" w:hAnsiTheme="minorHAnsi" w:cstheme="minorBidi"/>
-          <w:sz w:val="22"/>
-          <w:szCs w:val="22"/>
-          <w:lang w:val="en-ZA" w:eastAsia="en-ZA"/>
-        </w:rPr>
-      </w:pPr>
-      <w:hyperlink w:anchor="_Toc83045605" w:history="1">
-        <w:r>
-          <w:rPr>
-            <w:rStyle w:val="Hyperlink"/>
-          </w:rPr>
-          <w:t>Figure 6: Calendar</w:t>
-        </w:r>
-        <w:r>
-          <w:rPr>
-            <w:webHidden/>
-          </w:rPr>
-          <w:tab/>
-        </w:r>
-        <w:r>
-          <w:rPr>
-            <w:webHidden/>
-          </w:rPr>
-          <w:fldChar w:fldCharType="begin"/>
-        </w:r>
-        <w:r>
-          <w:rPr>
-            <w:webHidden/>
-          </w:rPr>
-          <w:instrText xml:space="preserve"> PAGEREF _Toc83045605 \h </w:instrText>
-        </w:r>
-        <w:r>
-          <w:rPr>
-            <w:webHidden/>
-          </w:rPr>
-        </w:r>
-        <w:r>
-          <w:rPr>
-            <w:webHidden/>
-          </w:rPr>
-          <w:fldChar w:fldCharType="separate"/>
-        </w:r>
-        <w:r>
-          <w:rPr>
-            <w:webHidden/>
-          </w:rPr>
-          <w:t>6</w:t>
-        </w:r>
-        <w:r>
-          <w:rPr>
-            <w:webHidden/>
-          </w:rPr>
-          <w:fldChar w:fldCharType="end"/>
-        </w:r>
-      </w:hyperlink>
-    </w:p>
-    <w:p>
-      <w:pPr>
-        <w:pStyle w:val="TableofFigures"/>
-        <w:rPr>
-          <w:rFonts w:asciiTheme="minorHAnsi" w:eastAsiaTheme="minorEastAsia" w:hAnsiTheme="minorHAnsi" w:cstheme="minorBidi"/>
-          <w:sz w:val="22"/>
-          <w:szCs w:val="22"/>
-          <w:lang w:val="en-ZA" w:eastAsia="en-ZA"/>
-        </w:rPr>
-      </w:pPr>
-      <w:hyperlink w:anchor="_Toc83045606" w:history="1">
-        <w:r>
-          <w:rPr>
-            <w:rStyle w:val="Hyperlink"/>
-          </w:rPr>
-          <w:t>Figure 7: Guidelines for the user</w:t>
-        </w:r>
-        <w:r>
-          <w:rPr>
-            <w:webHidden/>
-          </w:rPr>
-          <w:tab/>
-        </w:r>
-        <w:r>
-          <w:rPr>
-            <w:webHidden/>
-          </w:rPr>
-          <w:fldChar w:fldCharType="begin"/>
-        </w:r>
-        <w:r>
-          <w:rPr>
-            <w:webHidden/>
-          </w:rPr>
-          <w:instrText xml:space="preserve"> PAGEREF _Toc83045606 \h </w:instrText>
-        </w:r>
-        <w:r>
-          <w:rPr>
-            <w:webHidden/>
-          </w:rPr>
-        </w:r>
-        <w:r>
-          <w:rPr>
-            <w:webHidden/>
-          </w:rPr>
-          <w:fldChar w:fldCharType="separate"/>
-        </w:r>
-        <w:r>
-          <w:rPr>
-            <w:webHidden/>
-          </w:rPr>
-          <w:t>7</w:t>
         </w:r>
         <w:r>
           <w:rPr>
@@ -2199,8 +1856,8 @@
           <w:lang w:eastAsia="en-ZA"/>
         </w:rPr>
       </w:pPr>
-      <w:bookmarkStart w:id="7" w:name="_Toc83045586"/>
-      <w:bookmarkStart w:id="8" w:name="_Toc349293625"/>
+      <w:bookmarkStart w:id="7" w:name="_Toc349293625"/>
+      <w:bookmarkStart w:id="8" w:name="_Toc83607789"/>
       <w:r>
         <w:rPr>
           <w:lang w:eastAsia="en-ZA"/>
@@ -2226,7 +1883,7 @@
         </w:rPr>
         <w:t>Artefact Design</w:t>
       </w:r>
-      <w:bookmarkEnd w:id="7"/>
+      <w:bookmarkEnd w:id="8"/>
     </w:p>
     <w:p>
       <w:pPr>
@@ -2236,7 +1893,7 @@
           <w:numId w:val="46"/>
         </w:numPr>
       </w:pPr>
-      <w:bookmarkStart w:id="9" w:name="_Toc83045587"/>
+      <w:bookmarkStart w:id="9" w:name="_Toc83607790"/>
       <w:r>
         <w:t>Introduction</w:t>
       </w:r>
@@ -2319,7 +1976,7 @@
         </w:numPr>
       </w:pPr>
       <w:bookmarkStart w:id="10" w:name="_Toc72714031"/>
-      <w:bookmarkStart w:id="11" w:name="_Toc83045588"/>
+      <w:bookmarkStart w:id="11" w:name="_Toc83607791"/>
       <w:r>
         <w:t>Problem description and background</w:t>
       </w:r>
@@ -2379,7 +2036,7 @@
         </w:numPr>
       </w:pPr>
       <w:bookmarkStart w:id="12" w:name="_Toc72714032"/>
-      <w:bookmarkStart w:id="13" w:name="_Toc83045589"/>
+      <w:bookmarkStart w:id="13" w:name="_Toc83607792"/>
       <w:r>
         <w:t>Aims and objectives of project</w:t>
       </w:r>
@@ -2393,7 +2050,83 @@
     </w:p>
     <w:p>
       <w:r>
-        <w:t>This chapter will discuss the feedback that was obtained by the interview discussed in Chapter 4.</w:t>
+        <w:rPr>
+          <w:lang w:eastAsia="en-ZA"/>
+        </w:rPr>
+        <w:t xml:space="preserve">The focus of this chapter </w:t>
+      </w:r>
+      <w:r>
+        <w:rPr>
+          <w:lang w:eastAsia="en-ZA"/>
+        </w:rPr>
+        <w:t>is</w:t>
+      </w:r>
+      <w:r>
+        <w:rPr>
+          <w:lang w:eastAsia="en-ZA"/>
+        </w:rPr>
+        <w:t xml:space="preserve"> the development phase of the </w:t>
+      </w:r>
+      <w:r>
+        <w:rPr>
+          <w:lang w:eastAsia="en-ZA"/>
+        </w:rPr>
+        <w:fldChar w:fldCharType="begin"/>
+      </w:r>
+      <w:r>
+        <w:rPr>
+          <w:lang w:eastAsia="en-ZA"/>
+        </w:rPr>
+        <w:instrText xml:space="preserve"> ADDIN EN.CITE &lt;EndNote&gt;&lt;Cite AuthorYear="1"&gt;&lt;Author&gt;Vijay Vaishnavi&lt;/Author&gt;&lt;Year&gt;2004&lt;/Year&gt;&lt;RecNum&gt;7&lt;/RecNum&gt;&lt;DisplayText&gt;Vijay Vaishnavi (2004)&lt;/DisplayText&gt;&lt;record&gt;&lt;rec-number&gt;7&lt;/rec-number&gt;&lt;foreign-keys&gt;&lt;key app="EN" db-id="525d9sr0qsvde5evfr0ps52ifpp52v555xtd" timestamp="1618061060"&gt;7&lt;/key&gt;&lt;/foreign-keys&gt;&lt;ref-type name="Journal Article"&gt;17&lt;/ref-type&gt;&lt;contributors&gt;&lt;authors&gt;&lt;author&gt;Vijay Vaishnavi, Bill Kuechler, and Stacie Petter&lt;/author&gt;&lt;/authors&gt;&lt;/contributors&gt;&lt;titles&gt;&lt;title&gt;DESIGN SCIENCE RESEARCH IN INFORMATION SYSTEMS&lt;/title&gt;&lt;/titles&gt;&lt;pages&gt;62&lt;/pages&gt;&lt;dates&gt;&lt;year&gt;2004&lt;/year&gt;&lt;pub-dates&gt;&lt;date&gt;20 January&lt;/date&gt;&lt;/pub-dates&gt;&lt;/dates&gt;&lt;urls&gt;&lt;related-urls&gt;&lt;url&gt;http://desrist.org/design-research-in-information-systems/&lt;/url&gt;&lt;/related-urls&gt;&lt;/urls&gt;&lt;/record&gt;&lt;/Cite&gt;&lt;/EndNote&gt;</w:instrText>
+      </w:r>
+      <w:r>
+        <w:rPr>
+          <w:lang w:eastAsia="en-ZA"/>
+        </w:rPr>
+        <w:fldChar w:fldCharType="separate"/>
+      </w:r>
+      <w:r>
+        <w:rPr>
+          <w:noProof/>
+          <w:lang w:eastAsia="en-ZA"/>
+        </w:rPr>
+        <w:t>Vijay Vaishnavi (2004)</w:t>
+      </w:r>
+      <w:r>
+        <w:rPr>
+          <w:lang w:eastAsia="en-ZA"/>
+        </w:rPr>
+        <w:fldChar w:fldCharType="end"/>
+      </w:r>
+      <w:r>
+        <w:rPr>
+          <w:lang w:eastAsia="en-ZA"/>
+        </w:rPr>
+        <w:t xml:space="preserve"> process model and giv</w:t>
+      </w:r>
+      <w:r>
+        <w:rPr>
+          <w:lang w:eastAsia="en-ZA"/>
+        </w:rPr>
+        <w:t>e</w:t>
+      </w:r>
+      <w:r>
+        <w:rPr>
+          <w:lang w:eastAsia="en-ZA"/>
+        </w:rPr>
+        <w:t xml:space="preserve"> </w:t>
+      </w:r>
+      <w:r>
+        <w:t xml:space="preserve">a visual explain on how each of the requirements or specification </w:t>
+      </w:r>
+      <w:r>
+        <w:t>is</w:t>
+      </w:r>
+      <w:r>
+        <w:t xml:space="preserve"> implemented with the use of screenshots and explaining some of the features that was added and how to use them</w:t>
+      </w:r>
+      <w:r>
+        <w:t>.</w:t>
       </w:r>
     </w:p>
     <w:p>
@@ -2404,7 +2137,7 @@
           <w:numId w:val="46"/>
         </w:numPr>
       </w:pPr>
-      <w:bookmarkStart w:id="14" w:name="_Toc83045590"/>
+      <w:bookmarkStart w:id="14" w:name="_Toc83607793"/>
       <w:r>
         <w:lastRenderedPageBreak/>
         <w:t>The Artefact Design</w:t>
@@ -2420,7 +2153,7 @@
         </w:numPr>
         <w:ind w:left="567" w:hanging="113"/>
       </w:pPr>
-      <w:bookmarkStart w:id="15" w:name="_Toc83045591"/>
+      <w:bookmarkStart w:id="15" w:name="_Toc83607794"/>
       <w:r>
         <w:t>4.1. Summary of feedback</w:t>
       </w:r>
@@ -2504,7 +2237,13 @@
         <w:t xml:space="preserve"> 4.1.</w:t>
       </w:r>
       <w:r>
-        <w:t xml:space="preserve"> below shows the requirements or specifications and how it will be solved with the use of the built artefact.</w:t>
+        <w:t xml:space="preserve"> below shows the requirements or specifications and how it will be solved with the use of the built artefac</w:t>
+      </w:r>
+      <w:r>
+        <w:t>t</w:t>
+      </w:r>
+      <w:r>
+        <w:t>.</w:t>
       </w:r>
     </w:p>
     <w:p>
@@ -2728,7 +2467,62 @@
               <w:rPr>
                 <w:lang w:eastAsia="en-ZA"/>
               </w:rPr>
-              <w:t>Combine different methods of communication as discussed in Chapter 2 of this study. For the Artefact the focus was on instant messages and Issue queues.</w:t>
+              <w:t>By combining</w:t>
+            </w:r>
+            <w:r>
+              <w:rPr>
+                <w:lang w:eastAsia="en-ZA"/>
+              </w:rPr>
+              <w:t xml:space="preserve"> different methods of communication as discussed in Chapter 2 of this study. For the Artefact the</w:t>
+            </w:r>
+            <w:r>
+              <w:rPr>
+                <w:lang w:eastAsia="en-ZA"/>
+              </w:rPr>
+              <w:t xml:space="preserve"> communication methods that was</w:t>
+            </w:r>
+            <w:r>
+              <w:rPr>
+                <w:lang w:eastAsia="en-ZA"/>
+              </w:rPr>
+              <w:t xml:space="preserve"> focus</w:t>
+            </w:r>
+            <w:r>
+              <w:rPr>
+                <w:lang w:eastAsia="en-ZA"/>
+              </w:rPr>
+              <w:t>ed on</w:t>
+            </w:r>
+            <w:r>
+              <w:rPr>
+                <w:lang w:eastAsia="en-ZA"/>
+              </w:rPr>
+              <w:t xml:space="preserve"> was instant messages and Issue queues.</w:t>
+            </w:r>
+            <w:r>
+              <w:rPr>
+                <w:lang w:eastAsia="en-ZA"/>
+              </w:rPr>
+              <w:t xml:space="preserve"> For this study a new “Chat” feature was </w:t>
+            </w:r>
+            <w:r>
+              <w:rPr>
+                <w:lang w:eastAsia="en-ZA"/>
+              </w:rPr>
+              <w:t>developed</w:t>
+            </w:r>
+            <w:r>
+              <w:rPr>
+                <w:lang w:eastAsia="en-ZA"/>
+              </w:rPr>
+              <w:t xml:space="preserve">, this is to satisfy the need for an instant messaging feature. There was also a new “Drag and drop” feature developed where users can add items to a “To Do” list and move the item to either “Doing” or </w:t>
+            </w:r>
+            <w:r>
+              <w:rPr>
+                <w:lang w:eastAsia="en-ZA"/>
+              </w:rPr>
+              <w:lastRenderedPageBreak/>
+              <w:t>“Done”, this was added to satisfy the need for an Issue queues feature.</w:t>
             </w:r>
           </w:p>
         </w:tc>
@@ -2755,6 +2549,7 @@
               <w:rPr>
                 <w:lang w:eastAsia="en-ZA"/>
               </w:rPr>
+              <w:lastRenderedPageBreak/>
               <w:t>2.</w:t>
             </w:r>
           </w:p>
@@ -2804,13 +2599,97 @@
               <w:rPr>
                 <w:lang w:eastAsia="en-ZA"/>
               </w:rPr>
-              <w:t>For a project overview, a user will be able to see feedback on if the other users in their team are busy or not.</w:t>
+              <w:t xml:space="preserve">For a project overview, a </w:t>
             </w:r>
             <w:r>
               <w:rPr>
                 <w:lang w:eastAsia="en-ZA"/>
               </w:rPr>
-              <w:t xml:space="preserve"> The artefact also provided clear instructions and users know exactly wat is expected from them.</w:t>
+              <w:t>member of a team</w:t>
+            </w:r>
+            <w:r>
+              <w:rPr>
+                <w:lang w:eastAsia="en-ZA"/>
+              </w:rPr>
+              <w:t xml:space="preserve"> will be able to see </w:t>
+            </w:r>
+            <w:r>
+              <w:rPr>
+                <w:lang w:eastAsia="en-ZA"/>
+              </w:rPr>
+              <w:t xml:space="preserve">an overview </w:t>
+            </w:r>
+            <w:r>
+              <w:rPr>
+                <w:lang w:eastAsia="en-ZA"/>
+              </w:rPr>
+              <w:t>of their team under a feature named “My Team”</w:t>
+            </w:r>
+            <w:r>
+              <w:rPr>
+                <w:lang w:eastAsia="en-ZA"/>
+              </w:rPr>
+              <w:t>.</w:t>
+            </w:r>
+            <w:r>
+              <w:rPr>
+                <w:lang w:eastAsia="en-ZA"/>
+              </w:rPr>
+              <w:t xml:space="preserve"> The feature </w:t>
+            </w:r>
+            <w:r>
+              <w:rPr>
+                <w:lang w:eastAsia="en-ZA"/>
+              </w:rPr>
+              <w:t xml:space="preserve">will also provide important information on their team such as employee numbers, </w:t>
+            </w:r>
+            <w:r>
+              <w:rPr>
+                <w:lang w:eastAsia="en-ZA"/>
+              </w:rPr>
+              <w:t>member</w:t>
+            </w:r>
+            <w:r>
+              <w:rPr>
+                <w:lang w:eastAsia="en-ZA"/>
+              </w:rPr>
+              <w:t xml:space="preserve"> status, </w:t>
+            </w:r>
+            <w:r>
+              <w:rPr>
+                <w:lang w:eastAsia="en-ZA"/>
+              </w:rPr>
+              <w:t>member</w:t>
+            </w:r>
+            <w:r>
+              <w:rPr>
+                <w:lang w:eastAsia="en-ZA"/>
+              </w:rPr>
+              <w:t xml:space="preserve"> name and surname, </w:t>
+            </w:r>
+            <w:r>
+              <w:rPr>
+                <w:lang w:eastAsia="en-ZA"/>
+              </w:rPr>
+              <w:t>member</w:t>
+            </w:r>
+            <w:r>
+              <w:rPr>
+                <w:lang w:eastAsia="en-ZA"/>
+              </w:rPr>
+              <w:t xml:space="preserve"> email, what the </w:t>
+            </w:r>
+            <w:r>
+              <w:rPr>
+                <w:lang w:eastAsia="en-ZA"/>
+              </w:rPr>
+              <w:t>member</w:t>
+            </w:r>
+            <w:r>
+              <w:rPr>
+                <w:lang w:eastAsia="en-ZA"/>
+              </w:rPr>
+              <w:t xml:space="preserve"> is busy with and when last they were online. This will satisfy the need for improving productivity as a team as they are always aware of what they whole team is busy with.</w:t>
             </w:r>
           </w:p>
         </w:tc>
@@ -2837,7 +2716,6 @@
               <w:rPr>
                 <w:lang w:eastAsia="en-ZA"/>
               </w:rPr>
-              <w:lastRenderedPageBreak/>
               <w:t>3.</w:t>
             </w:r>
           </w:p>
@@ -2890,6 +2768,49 @@
               </w:rPr>
               <w:t>Not only can users communicate with each other, but they can also get the necessary information about their project.</w:t>
             </w:r>
+            <w:r>
+              <w:rPr>
+                <w:lang w:eastAsia="en-ZA"/>
+              </w:rPr>
+              <w:t xml:space="preserve"> For this artefact, an “Activities” feature was added. The Activities feature provides information on the backlog of the project, this includes the name, category, importance, and the status of the activity. Each activity can be edited at any moment as well as a bulk action to either archive or delete the actions</w:t>
+            </w:r>
+            <w:r>
+              <w:rPr>
+                <w:lang w:eastAsia="en-ZA"/>
+              </w:rPr>
+              <w:t>, this will also improve productivity as less time is spent on the actual artefact and more time on the project.</w:t>
+            </w:r>
+            <w:r>
+              <w:rPr>
+                <w:lang w:eastAsia="en-ZA"/>
+              </w:rPr>
+              <w:t xml:space="preserve"> An analytics page is also added to the artefact to give information on the overall project, this includes “Sales Stats”, “Activity Timeline” </w:t>
+            </w:r>
+            <w:r>
+              <w:rPr>
+                <w:lang w:eastAsia="en-ZA"/>
+              </w:rPr>
+              <w:lastRenderedPageBreak/>
+              <w:t xml:space="preserve">and “Project Timeline”. This will provide a more </w:t>
+            </w:r>
+            <w:r>
+              <w:rPr>
+                <w:lang w:eastAsia="en-ZA"/>
+              </w:rPr>
+              <w:t>long-term</w:t>
+            </w:r>
+            <w:r>
+              <w:rPr>
+                <w:lang w:eastAsia="en-ZA"/>
+              </w:rPr>
+              <w:t xml:space="preserve"> plan for the project</w:t>
+            </w:r>
+            <w:r>
+              <w:rPr>
+                <w:lang w:eastAsia="en-ZA"/>
+              </w:rPr>
+              <w:t>.</w:t>
+            </w:r>
           </w:p>
         </w:tc>
       </w:tr>
@@ -2915,6 +2836,7 @@
               <w:rPr>
                 <w:lang w:eastAsia="en-ZA"/>
               </w:rPr>
+              <w:lastRenderedPageBreak/>
               <w:t>4.</w:t>
             </w:r>
           </w:p>
@@ -2964,7 +2886,61 @@
               <w:rPr>
                 <w:lang w:eastAsia="en-ZA"/>
               </w:rPr>
-              <w:t>The artefact allows for automatic data capture. A calendar system was also added to allow users to organize their activities better.</w:t>
+              <w:t xml:space="preserve">A </w:t>
+            </w:r>
+            <w:r>
+              <w:rPr>
+                <w:lang w:eastAsia="en-ZA"/>
+              </w:rPr>
+              <w:t xml:space="preserve">new </w:t>
+            </w:r>
+            <w:r>
+              <w:rPr>
+                <w:lang w:eastAsia="en-ZA"/>
+              </w:rPr>
+              <w:t xml:space="preserve">calendar </w:t>
+            </w:r>
+            <w:r>
+              <w:rPr>
+                <w:lang w:eastAsia="en-ZA"/>
+              </w:rPr>
+              <w:t>feature was developed for the artefact.</w:t>
+            </w:r>
+            <w:r>
+              <w:rPr>
+                <w:lang w:eastAsia="en-ZA"/>
+              </w:rPr>
+              <w:t xml:space="preserve"> </w:t>
+            </w:r>
+            <w:r>
+              <w:rPr>
+                <w:lang w:eastAsia="en-ZA"/>
+              </w:rPr>
+              <w:t>The calendar can be viewed as either “Monthly”, “Weekly” or “Yearly”. This creates a more flexible way of planning the project and everyone in the team can contribute to events. The team can also</w:t>
+            </w:r>
+            <w:r>
+              <w:rPr>
+                <w:lang w:eastAsia="en-ZA"/>
+              </w:rPr>
+              <w:t xml:space="preserve"> tag each event with “Business”, “Work”, “Personal” or “None”. They can also add a “</w:t>
+            </w:r>
+            <w:r>
+              <w:rPr>
+                <w:lang w:eastAsia="en-ZA"/>
+              </w:rPr>
+              <w:t>URL</w:t>
+            </w:r>
+            <w:r>
+              <w:rPr>
+                <w:lang w:eastAsia="en-ZA"/>
+              </w:rPr>
+              <w:t>” to an event, this can include a “Zoom” meeting link, “YouTube” link or any important link needed for the event. This will improve the structure of the project and make members of the team more relaxed knowing that every event is planned out.</w:t>
+            </w:r>
+            <w:r>
+              <w:rPr>
+                <w:lang w:eastAsia="en-ZA"/>
+              </w:rPr>
+              <w:t xml:space="preserve"> </w:t>
             </w:r>
           </w:p>
         </w:tc>
@@ -3052,7 +3028,45 @@
               <w:rPr>
                 <w:lang w:eastAsia="en-ZA"/>
               </w:rPr>
-              <w:t xml:space="preserve"> artefact. Other features can be added if a user desires such a feature.</w:t>
+              <w:t xml:space="preserve"> artefact.</w:t>
+            </w:r>
+            <w:r>
+              <w:rPr>
+                <w:lang w:eastAsia="en-ZA"/>
+              </w:rPr>
+              <w:t xml:space="preserve"> This includes the ten human-computer interaction rules discussed in Chapter 3. </w:t>
+            </w:r>
+            <w:r>
+              <w:rPr>
+                <w:lang w:eastAsia="en-ZA"/>
+              </w:rPr>
+              <w:t xml:space="preserve">This includes having validation on each input of the user, having loading elements if the user </w:t>
+            </w:r>
+            <w:proofErr w:type="gramStart"/>
+            <w:r>
+              <w:rPr>
+                <w:lang w:eastAsia="en-ZA"/>
+              </w:rPr>
+              <w:t>has to</w:t>
+            </w:r>
+            <w:proofErr w:type="gramEnd"/>
+            <w:r>
+              <w:rPr>
+                <w:lang w:eastAsia="en-ZA"/>
+              </w:rPr>
+              <w:t xml:space="preserve"> wait for data to be retrieved as well as</w:t>
+            </w:r>
+            <w:r>
+              <w:rPr>
+                <w:lang w:eastAsia="en-ZA"/>
+              </w:rPr>
+              <w:t xml:space="preserve"> </w:t>
+            </w:r>
+            <w:r>
+              <w:rPr>
+                <w:lang w:eastAsia="en-ZA"/>
+              </w:rPr>
+              <w:t>having the ability to change something that they saved incorrectly.</w:t>
             </w:r>
           </w:p>
         </w:tc>
@@ -3074,8 +3088,9 @@
         </w:numPr>
         <w:ind w:left="567" w:hanging="113"/>
       </w:pPr>
-      <w:bookmarkStart w:id="16" w:name="_Toc83045592"/>
-      <w:r>
+      <w:bookmarkStart w:id="16" w:name="_Toc83607795"/>
+      <w:r>
+        <w:lastRenderedPageBreak/>
         <w:t>4.2. Artefact design</w:t>
       </w:r>
       <w:bookmarkEnd w:id="16"/>
@@ -3088,19 +3103,30 @@
         <w:t xml:space="preserve"> The next section of the study will</w:t>
       </w:r>
       <w:r>
-        <w:t xml:space="preserve"> visually explain the design of the artefact with the use of</w:t>
-      </w:r>
-      <w:r>
-        <w:t xml:space="preserve"> screenshots.</w:t>
+        <w:t xml:space="preserve"> visually explain </w:t>
+      </w:r>
+      <w:r>
+        <w:t xml:space="preserve">how each of the requirements or specification was implemented </w:t>
+      </w:r>
+      <w:r>
+        <w:t>with the use of</w:t>
+      </w:r>
+      <w:r>
+        <w:t xml:space="preserve"> screenshots</w:t>
+      </w:r>
+      <w:r>
+        <w:t xml:space="preserve"> and explaining some of the features that was added and how to use them</w:t>
+      </w:r>
+      <w:r>
+        <w:t>.</w:t>
       </w:r>
     </w:p>
     <w:p>
       <w:pPr>
         <w:pStyle w:val="Heading3"/>
       </w:pPr>
-      <w:bookmarkStart w:id="17" w:name="_Toc83045593"/>
-      <w:r>
-        <w:lastRenderedPageBreak/>
+      <w:bookmarkStart w:id="17" w:name="_Toc83607796"/>
+      <w:r>
         <w:t>Improv</w:t>
       </w:r>
       <w:r>
@@ -3117,10 +3143,10 @@
           <w:noProof/>
         </w:rPr>
         <w:drawing>
-          <wp:inline distT="0" distB="0" distL="0" distR="0" wp14:anchorId="0645740C" wp14:editId="2DAC3B7C">
-            <wp:extent cx="6210300" cy="3494542"/>
+          <wp:inline distT="0" distB="0" distL="0" distR="0" wp14:anchorId="442AE9E3" wp14:editId="352F01AD">
+            <wp:extent cx="5924550" cy="2905125"/>
             <wp:effectExtent l="0" t="0" r="0" b="0"/>
-            <wp:docPr id="1" name="Picture 1"/>
+            <wp:docPr id="11" name="Picture 11"/>
             <wp:cNvGraphicFramePr>
               <a:graphicFrameLocks xmlns:a="http://schemas.openxmlformats.org/drawingml/2006/main" noChangeAspect="1"/>
             </wp:cNvGraphicFramePr>
@@ -3128,7 +3154,7 @@
               <a:graphicData uri="http://schemas.openxmlformats.org/drawingml/2006/picture">
                 <pic:pic xmlns:pic="http://schemas.openxmlformats.org/drawingml/2006/picture">
                   <pic:nvPicPr>
-                    <pic:cNvPr id="0" name="Picture 1"/>
+                    <pic:cNvPr id="0" name="Picture 3"/>
                     <pic:cNvPicPr>
                       <a:picLocks noChangeAspect="1" noChangeArrowheads="1"/>
                     </pic:cNvPicPr>
@@ -3149,7 +3175,7 @@
                   <pic:spPr bwMode="auto">
                     <a:xfrm>
                       <a:off x="0" y="0"/>
-                      <a:ext cx="6232254" cy="3506895"/>
+                      <a:ext cx="5924550" cy="2905125"/>
                     </a:xfrm>
                     <a:prstGeom prst="rect">
                       <a:avLst/>
@@ -3170,7 +3196,7 @@
       <w:pPr>
         <w:pStyle w:val="Caption"/>
       </w:pPr>
-      <w:bookmarkStart w:id="18" w:name="_Toc83045600"/>
+      <w:bookmarkStart w:id="18" w:name="_Toc83607765"/>
       <w:r>
         <w:t xml:space="preserve">Figure </w:t>
       </w:r>
@@ -3198,6 +3224,20 @@
       <w:bookmarkEnd w:id="18"/>
     </w:p>
     <w:p>
+      <w:r>
+        <w:t xml:space="preserve">Figure 1 shows the chat feature that was added to the artefact, each member will be able to see their “Chats” on the left of their screens as well as all their team members. On the right side of their </w:t>
+      </w:r>
+      <w:r>
+        <w:t>screens,</w:t>
+      </w:r>
+      <w:r>
+        <w:t xml:space="preserve"> they will be able to see their “Chat” as well as be able to send messages to other members of their teams.</w:t>
+      </w:r>
+      <w:r>
+        <w:t xml:space="preserve"> The “Chat” was added to support the need for an instant messenger feature where members of a team will be able to communicate with each other.</w:t>
+      </w:r>
+    </w:p>
+    <w:p>
       <w:pPr>
         <w:jc w:val="center"/>
       </w:pPr>
@@ -3205,11 +3245,12 @@
         <w:rPr>
           <w:noProof/>
         </w:rPr>
+        <w:lastRenderedPageBreak/>
         <w:drawing>
-          <wp:inline distT="0" distB="0" distL="0" distR="0" wp14:anchorId="46F481C3" wp14:editId="2D61E400">
-            <wp:extent cx="5924550" cy="3048000"/>
+          <wp:inline distT="0" distB="0" distL="0" distR="0" wp14:anchorId="33E53374" wp14:editId="6174773A">
+            <wp:extent cx="5934075" cy="2914650"/>
             <wp:effectExtent l="0" t="0" r="0" b="0"/>
-            <wp:docPr id="3" name="Picture 3"/>
+            <wp:docPr id="12" name="Picture 12"/>
             <wp:cNvGraphicFramePr>
               <a:graphicFrameLocks xmlns:a="http://schemas.openxmlformats.org/drawingml/2006/main" noChangeAspect="1"/>
             </wp:cNvGraphicFramePr>
@@ -3217,7 +3258,7 @@
               <a:graphicData uri="http://schemas.openxmlformats.org/drawingml/2006/picture">
                 <pic:pic xmlns:pic="http://schemas.openxmlformats.org/drawingml/2006/picture">
                   <pic:nvPicPr>
-                    <pic:cNvPr id="0" name="Picture 2"/>
+                    <pic:cNvPr id="0" name="Picture 4"/>
                     <pic:cNvPicPr>
                       <a:picLocks noChangeAspect="1" noChangeArrowheads="1"/>
                     </pic:cNvPicPr>
@@ -3238,7 +3279,7 @@
                   <pic:spPr bwMode="auto">
                     <a:xfrm>
                       <a:off x="0" y="0"/>
-                      <a:ext cx="5924550" cy="3048000"/>
+                      <a:ext cx="5934075" cy="2914650"/>
                     </a:xfrm>
                     <a:prstGeom prst="rect">
                       <a:avLst/>
@@ -3259,78 +3300,29 @@
       <w:pPr>
         <w:pStyle w:val="Caption"/>
       </w:pPr>
-      <w:bookmarkStart w:id="19" w:name="_Toc83045601"/>
       <w:r>
         <w:t xml:space="preserve">Figure </w:t>
       </w:r>
       <w:r>
-        <w:fldChar w:fldCharType="begin"/>
-      </w:r>
-      <w:r>
-        <w:instrText xml:space="preserve"> SEQ Figure \* ARABIC </w:instrText>
-      </w:r>
-      <w:r>
-        <w:fldChar w:fldCharType="separate"/>
-      </w:r>
-      <w:r>
-        <w:rPr>
-          <w:noProof/>
-        </w:rPr>
         <w:t>2</w:t>
       </w:r>
       <w:r>
-        <w:fldChar w:fldCharType="end"/>
-      </w:r>
-      <w:r>
-        <w:t>: Issue queues</w:t>
-      </w:r>
-      <w:bookmarkEnd w:id="19"/>
+        <w:t>: Instant messages</w:t>
+      </w:r>
+      <w:r>
+        <w:t xml:space="preserve"> Profile</w:t>
+      </w:r>
     </w:p>
     <w:p>
       <w:pPr>
         <w:jc w:val="left"/>
       </w:pPr>
       <w:r>
-        <w:t xml:space="preserve">The two ways that the artefact allows communication between employees is making </w:t>
-      </w:r>
-      <w:r>
-        <w:t>u</w:t>
-      </w:r>
-      <w:r>
-        <w:t xml:space="preserve">se of </w:t>
-      </w:r>
-      <w:r>
-        <w:rPr>
-          <w:lang w:eastAsia="en-ZA"/>
-        </w:rPr>
-        <w:t>instant messages and issue queues.</w:t>
-      </w:r>
-      <w:r>
-        <w:rPr>
-          <w:lang w:eastAsia="en-ZA"/>
-        </w:rPr>
-        <w:t xml:space="preserve"> Instant messages allow the employees to </w:t>
-      </w:r>
-      <w:r>
-        <w:rPr>
-          <w:lang w:eastAsia="en-ZA"/>
-        </w:rPr>
-        <w:lastRenderedPageBreak/>
-        <w:t>communicate directly to each other, whereas issue queues focus more on the tasks that they are busy with.</w:t>
+        <w:t>When clicking on your own user profile, you will be able add an “about” that is linked to your profile as well as change your profile status to either “Active”, “Do Not Disturb”, “Away” or “Offline” as shown in figure 2.</w:t>
       </w:r>
     </w:p>
     <w:p>
       <w:pPr>
-        <w:pStyle w:val="Heading3"/>
-      </w:pPr>
-      <w:bookmarkStart w:id="20" w:name="_Toc83045594"/>
-      <w:r>
-        <w:t>Improve productivity</w:t>
-      </w:r>
-      <w:bookmarkEnd w:id="20"/>
-    </w:p>
-    <w:p>
-      <w:pPr>
         <w:jc w:val="center"/>
       </w:pPr>
       <w:r>
@@ -3338,10 +3330,10 @@
           <w:noProof/>
         </w:rPr>
         <w:drawing>
-          <wp:inline distT="0" distB="0" distL="0" distR="0" wp14:anchorId="463012D1" wp14:editId="62BB62BD">
-            <wp:extent cx="5934075" cy="1619250"/>
+          <wp:inline distT="0" distB="0" distL="0" distR="0" wp14:anchorId="088D74DF" wp14:editId="13517C89">
+            <wp:extent cx="5934075" cy="1628775"/>
             <wp:effectExtent l="0" t="0" r="0" b="0"/>
-            <wp:docPr id="4" name="Picture 4"/>
+            <wp:docPr id="13" name="Picture 13"/>
             <wp:cNvGraphicFramePr>
               <a:graphicFrameLocks xmlns:a="http://schemas.openxmlformats.org/drawingml/2006/main" noChangeAspect="1"/>
             </wp:cNvGraphicFramePr>
@@ -3349,7 +3341,7 @@
               <a:graphicData uri="http://schemas.openxmlformats.org/drawingml/2006/picture">
                 <pic:pic xmlns:pic="http://schemas.openxmlformats.org/drawingml/2006/picture">
                   <pic:nvPicPr>
-                    <pic:cNvPr id="0" name="Picture 3"/>
+                    <pic:cNvPr id="0" name="Picture 5"/>
                     <pic:cNvPicPr>
                       <a:picLocks noChangeAspect="1" noChangeArrowheads="1"/>
                     </pic:cNvPicPr>
@@ -3370,7 +3362,7 @@
                   <pic:spPr bwMode="auto">
                     <a:xfrm>
                       <a:off x="0" y="0"/>
-                      <a:ext cx="5934075" cy="1619250"/>
+                      <a:ext cx="5934075" cy="1628775"/>
                     </a:xfrm>
                     <a:prstGeom prst="rect">
                       <a:avLst/>
@@ -3391,88 +3383,71 @@
       <w:pPr>
         <w:pStyle w:val="Caption"/>
       </w:pPr>
-      <w:bookmarkStart w:id="21" w:name="_Toc83045602"/>
       <w:r>
         <w:t xml:space="preserve">Figure </w:t>
       </w:r>
       <w:r>
-        <w:fldChar w:fldCharType="begin"/>
-      </w:r>
-      <w:r>
-        <w:instrText xml:space="preserve"> SEQ Figure \* ARABIC </w:instrText>
-      </w:r>
-      <w:r>
-        <w:fldChar w:fldCharType="separate"/>
-      </w:r>
-      <w:r>
-        <w:rPr>
-          <w:noProof/>
-        </w:rPr>
         <w:t>3</w:t>
       </w:r>
       <w:r>
-        <w:fldChar w:fldCharType="end"/>
-      </w:r>
-      <w:r>
-        <w:t>: Team detail</w:t>
-      </w:r>
-      <w:bookmarkEnd w:id="21"/>
+        <w:t>: Issue queues</w:t>
+      </w:r>
     </w:p>
     <w:p>
       <w:r>
-        <w:t>Figure 3 displays information on the whole team and what they are busy with</w:t>
-      </w:r>
-      <w:r>
-        <w:t>. As a team you work together to reach a common goal</w:t>
-      </w:r>
-      <w:r>
-        <w:t xml:space="preserve">, by sharing the information on what each team member is busy with allows for easier sharing of the workload, thus reducing the pressure of each individual </w:t>
-      </w:r>
-      <w:r>
-        <w:fldChar w:fldCharType="begin"/>
-      </w:r>
-      <w:r>
-        <w:instrText xml:space="preserve"> ADDIN EN.CITE &lt;EndNote&gt;&lt;Cite&gt;&lt;Author&gt;Wehbe&lt;/Author&gt;&lt;Year&gt;2017&lt;/Year&gt;&lt;RecNum&gt;183&lt;/RecNum&gt;&lt;DisplayText&gt;(Wehbe, 2017)&lt;/DisplayText&gt;&lt;record&gt;&lt;rec-number&gt;183&lt;/rec-number&gt;&lt;foreign-keys&gt;&lt;key app="EN" db-id="525d9sr0qsvde5evfr0ps52ifpp52v555xtd" timestamp="1632144162"&gt;183&lt;/key&gt;&lt;/foreign-keys&gt;&lt;ref-type name="Journal Article"&gt;17&lt;/ref-type&gt;&lt;contributors&gt;&lt;authors&gt;&lt;author&gt;Shada Wehbe&lt;/author&gt;&lt;/authors&gt;&lt;/contributors&gt;&lt;titles&gt;&lt;title&gt;5 Important Reasons Why Teamwork Matters!&lt;/title&gt;&lt;/titles&gt;&lt;dates&gt;&lt;year&gt;2017&lt;/year&gt;&lt;/dates&gt;&lt;urls&gt;&lt;related-urls&gt;&lt;url&gt;https://www.potential.com/articles/5-important-reasons-why-teamwork-matters/&lt;/url&gt;&lt;/related-urls&gt;&lt;/urls&gt;&lt;/record&gt;&lt;/Cite&gt;&lt;/EndNote&gt;</w:instrText>
-      </w:r>
-      <w:r>
-        <w:fldChar w:fldCharType="separate"/>
-      </w:r>
-      <w:r>
-        <w:rPr>
-          <w:noProof/>
-        </w:rPr>
-        <w:t>(Wehbe, 2017)</w:t>
-      </w:r>
-      <w:r>
-        <w:fldChar w:fldCharType="end"/>
-      </w:r>
-      <w:r>
-        <w:t xml:space="preserve">. </w:t>
+        <w:t xml:space="preserve">The artefact also focused on Issue queues as another way of communication. As shown in Figure 3, a user can add items to the “To Do” list by clicking on the “Add New” button that will prompt a popup asking them for the detail of the item that they want to add. The user can them move the items to one of the three lists (“To Do”, “Doing”, and “Done”). This </w:t>
+      </w:r>
+      <w:r>
+        <w:t>feature</w:t>
+      </w:r>
+      <w:r>
+        <w:t xml:space="preserve"> improve</w:t>
+      </w:r>
+      <w:r>
+        <w:t>s</w:t>
+      </w:r>
+      <w:r>
+        <w:t xml:space="preserve"> the flow of activities being done in the project</w:t>
+      </w:r>
+      <w:r>
+        <w:t>,</w:t>
+      </w:r>
+      <w:r>
+        <w:t xml:space="preserve"> as well as assist </w:t>
+      </w:r>
+      <w:r>
+        <w:t xml:space="preserve">in </w:t>
+      </w:r>
+      <w:r>
+        <w:t xml:space="preserve">organizing </w:t>
+      </w:r>
+      <w:r>
+        <w:t>what</w:t>
+      </w:r>
+      <w:r>
+        <w:t xml:space="preserve"> need</w:t>
+      </w:r>
+      <w:r>
+        <w:t>s</w:t>
+      </w:r>
+      <w:r>
+        <w:t xml:space="preserve"> to be done.</w:t>
       </w:r>
     </w:p>
     <w:p>
       <w:pPr>
-        <w:pStyle w:val="Heading3"/>
-      </w:pPr>
-      <w:bookmarkStart w:id="22" w:name="_Toc83045595"/>
-      <w:r>
-        <w:t>Focus on both communication between employees but also about project</w:t>
-      </w:r>
-      <w:bookmarkEnd w:id="22"/>
-    </w:p>
-    <w:p>
-      <w:pPr>
         <w:jc w:val="center"/>
       </w:pPr>
       <w:r>
         <w:rPr>
           <w:noProof/>
         </w:rPr>
+        <w:lastRenderedPageBreak/>
         <w:drawing>
-          <wp:inline distT="0" distB="0" distL="0" distR="0" wp14:anchorId="5CBF67BF" wp14:editId="75AE29FA">
-            <wp:extent cx="5934075" cy="1152525"/>
+          <wp:inline distT="0" distB="0" distL="0" distR="0" wp14:anchorId="317DFCFC" wp14:editId="19CBC47F">
+            <wp:extent cx="3906146" cy="2733675"/>
             <wp:effectExtent l="0" t="0" r="0" b="0"/>
-            <wp:docPr id="5" name="Picture 5" descr="Graphical user interface&#10;&#10;Description automatically generated with medium confidence"/>
+            <wp:docPr id="16" name="Picture 16"/>
             <wp:cNvGraphicFramePr>
               <a:graphicFrameLocks xmlns:a="http://schemas.openxmlformats.org/drawingml/2006/main" noChangeAspect="1"/>
             </wp:cNvGraphicFramePr>
@@ -3480,13 +3455,13 @@
               <a:graphicData uri="http://schemas.openxmlformats.org/drawingml/2006/picture">
                 <pic:pic xmlns:pic="http://schemas.openxmlformats.org/drawingml/2006/picture">
                   <pic:nvPicPr>
-                    <pic:cNvPr id="5" name="Picture 5" descr="Graphical user interface&#10;&#10;Description automatically generated with medium confidence"/>
+                    <pic:cNvPr id="0" name="Picture 8"/>
                     <pic:cNvPicPr>
                       <a:picLocks noChangeAspect="1" noChangeArrowheads="1"/>
                     </pic:cNvPicPr>
                   </pic:nvPicPr>
                   <pic:blipFill>
-                    <a:blip r:embed="rId14" cstate="print">
+                    <a:blip r:embed="rId14">
                       <a:extLst>
                         <a:ext uri="{28A0092B-C50C-407E-A947-70E740481C1C}">
                           <a14:useLocalDpi xmlns:a14="http://schemas.microsoft.com/office/drawing/2010/main" val="0"/>
@@ -3501,7 +3476,7 @@
                   <pic:spPr bwMode="auto">
                     <a:xfrm>
                       <a:off x="0" y="0"/>
-                      <a:ext cx="5934075" cy="1152525"/>
+                      <a:ext cx="3908684" cy="2735451"/>
                     </a:xfrm>
                     <a:prstGeom prst="rect">
                       <a:avLst/>
@@ -3522,37 +3497,35 @@
       <w:pPr>
         <w:pStyle w:val="Caption"/>
       </w:pPr>
-      <w:bookmarkStart w:id="23" w:name="_Toc83045603"/>
       <w:r>
         <w:t xml:space="preserve">Figure </w:t>
       </w:r>
       <w:r>
-        <w:fldChar w:fldCharType="begin"/>
-      </w:r>
-      <w:r>
-        <w:instrText xml:space="preserve"> SEQ Figure \* ARABIC </w:instrText>
-      </w:r>
-      <w:r>
-        <w:fldChar w:fldCharType="separate"/>
-      </w:r>
-      <w:r>
-        <w:rPr>
-          <w:noProof/>
-        </w:rPr>
         <w:t>4</w:t>
       </w:r>
       <w:r>
-        <w:fldChar w:fldCharType="end"/>
-      </w:r>
-      <w:r>
-        <w:t>:</w:t>
-      </w:r>
-      <w:r>
-        <w:t xml:space="preserve"> Project statistics</w:t>
-      </w:r>
-      <w:bookmarkEnd w:id="23"/>
+        <w:t xml:space="preserve">: </w:t>
+      </w:r>
+      <w:r>
+        <w:t xml:space="preserve">New issue queue pop-up </w:t>
+      </w:r>
     </w:p>
     <w:p>
+      <w:r>
+        <w:t>As shown in Figure 4, the user can add a new item to the drag and drop. The user is obligated to add a topic to the item, along with the details of the item that is added. When the item is added it will display in the “To Do” list.</w:t>
+      </w:r>
+    </w:p>
+    <w:p>
+      <w:pPr>
+        <w:pStyle w:val="Heading3"/>
+      </w:pPr>
+      <w:bookmarkStart w:id="19" w:name="_Toc83607797"/>
+      <w:r>
+        <w:t>Improve productivity</w:t>
+      </w:r>
+      <w:bookmarkEnd w:id="19"/>
+    </w:p>
+    <w:p>
       <w:pPr>
         <w:jc w:val="center"/>
       </w:pPr>
@@ -3560,12 +3533,11 @@
         <w:rPr>
           <w:noProof/>
         </w:rPr>
-        <w:lastRenderedPageBreak/>
         <w:drawing>
-          <wp:inline distT="0" distB="0" distL="0" distR="0" wp14:anchorId="7A98E096" wp14:editId="67B4A2E1">
-            <wp:extent cx="5934075" cy="2886075"/>
+          <wp:inline distT="0" distB="0" distL="0" distR="0" wp14:anchorId="36D5772C" wp14:editId="1E8CD154">
+            <wp:extent cx="5934075" cy="1362075"/>
             <wp:effectExtent l="0" t="0" r="0" b="0"/>
-            <wp:docPr id="7" name="Picture 7"/>
+            <wp:docPr id="14" name="Picture 14"/>
             <wp:cNvGraphicFramePr>
               <a:graphicFrameLocks xmlns:a="http://schemas.openxmlformats.org/drawingml/2006/main" noChangeAspect="1"/>
             </wp:cNvGraphicFramePr>
@@ -3594,7 +3566,7 @@
                   <pic:spPr bwMode="auto">
                     <a:xfrm>
                       <a:off x="0" y="0"/>
-                      <a:ext cx="5934075" cy="2886075"/>
+                      <a:ext cx="5934075" cy="1362075"/>
                     </a:xfrm>
                     <a:prstGeom prst="rect">
                       <a:avLst/>
@@ -3615,48 +3587,43 @@
       <w:pPr>
         <w:pStyle w:val="Caption"/>
       </w:pPr>
-      <w:bookmarkStart w:id="24" w:name="_Toc83045604"/>
       <w:r>
         <w:t xml:space="preserve">Figure </w:t>
       </w:r>
       <w:r>
-        <w:fldChar w:fldCharType="begin"/>
-      </w:r>
-      <w:r>
-        <w:instrText xml:space="preserve"> SEQ Figure \* ARABIC </w:instrText>
-      </w:r>
-      <w:r>
-        <w:fldChar w:fldCharType="separate"/>
-      </w:r>
-      <w:r>
-        <w:rPr>
-          <w:noProof/>
-        </w:rPr>
         <w:t>5</w:t>
       </w:r>
       <w:r>
-        <w:fldChar w:fldCharType="end"/>
-      </w:r>
-      <w:r>
-        <w:t>: Project Detail</w:t>
-      </w:r>
-      <w:bookmarkEnd w:id="24"/>
+        <w:t>: Team detail</w:t>
+      </w:r>
     </w:p>
     <w:p>
       <w:r>
-        <w:t xml:space="preserve">Figure 4 shows project statistics while Figure 5 shows detail on the project that the team is busy with. </w:t>
-      </w:r>
-      <w:r>
-        <w:t xml:space="preserve">Seeing statistics of a project improves in project planning, </w:t>
-      </w:r>
-      <w:r>
-        <w:t xml:space="preserve">as well as assist in making changes to the companies strategies and policies </w:t>
+        <w:t xml:space="preserve">Figure </w:t>
+      </w:r>
+      <w:r>
+        <w:t>5</w:t>
+      </w:r>
+      <w:r>
+        <w:t xml:space="preserve"> displays information on the team and what they are busy with</w:t>
+      </w:r>
+      <w:r>
+        <w:t xml:space="preserve">. </w:t>
+      </w:r>
+      <w:r>
+        <w:t xml:space="preserve">This includes seeing the employee number, status, name and surname, email and when they were last online. </w:t>
+      </w:r>
+      <w:r>
+        <w:t>As a team you work together to reach a common goal</w:t>
+      </w:r>
+      <w:r>
+        <w:t xml:space="preserve">, by sharing the information on what each team member is busy with allows for easier sharing of the workload, thus reducing the pressure of each individual </w:t>
       </w:r>
       <w:r>
         <w:fldChar w:fldCharType="begin"/>
       </w:r>
       <w:r>
-        <w:instrText xml:space="preserve"> ADDIN EN.CITE &lt;EndNote&gt;&lt;Cite&gt;&lt;Author&gt;Analytica&lt;/Author&gt;&lt;Year&gt;2020&lt;/Year&gt;&lt;RecNum&gt;184&lt;/RecNum&gt;&lt;DisplayText&gt;(Analytica, 2020)&lt;/DisplayText&gt;&lt;record&gt;&lt;rec-number&gt;184&lt;/rec-number&gt;&lt;foreign-keys&gt;&lt;key app="EN" db-id="525d9sr0qsvde5evfr0ps52ifpp52v555xtd" timestamp="1632144432"&gt;184&lt;/key&gt;&lt;/foreign-keys&gt;&lt;ref-type name="Journal Article"&gt;17&lt;/ref-type&gt;&lt;contributors&gt;&lt;authors&gt;&lt;author&gt;Stat Analytica&lt;/author&gt;&lt;/authors&gt;&lt;/contributors&gt;&lt;titles&gt;&lt;title&gt;Top 15 Points on The Importance of Statistics in Our Daily Life&lt;/title&gt;&lt;/titles&gt;&lt;dates&gt;&lt;year&gt;2020&lt;/year&gt;&lt;/dates&gt;&lt;urls&gt;&lt;related-urls&gt;&lt;url&gt;https://statanalytica.com/blog/importance-of-statistics/&lt;/url&gt;&lt;/related-urls&gt;&lt;/urls&gt;&lt;/record&gt;&lt;/Cite&gt;&lt;/EndNote&gt;</w:instrText>
+        <w:instrText xml:space="preserve"> ADDIN EN.CITE &lt;EndNote&gt;&lt;Cite&gt;&lt;Author&gt;Wehbe&lt;/Author&gt;&lt;Year&gt;2017&lt;/Year&gt;&lt;RecNum&gt;183&lt;/RecNum&gt;&lt;DisplayText&gt;(Wehbe, 2017)&lt;/DisplayText&gt;&lt;record&gt;&lt;rec-number&gt;183&lt;/rec-number&gt;&lt;foreign-keys&gt;&lt;key app="EN" db-id="525d9sr0qsvde5evfr0ps52ifpp52v555xtd" timestamp="1632144162"&gt;183&lt;/key&gt;&lt;/foreign-keys&gt;&lt;ref-type name="Journal Article"&gt;17&lt;/ref-type&gt;&lt;contributors&gt;&lt;authors&gt;&lt;author&gt;Shada Wehbe&lt;/author&gt;&lt;/authors&gt;&lt;/contributors&gt;&lt;titles&gt;&lt;title&gt;5 Important Reasons Why Teamwork Matters!&lt;/title&gt;&lt;/titles&gt;&lt;dates&gt;&lt;year&gt;2017&lt;/year&gt;&lt;/dates&gt;&lt;urls&gt;&lt;related-urls&gt;&lt;url&gt;https://www.potential.com/articles/5-important-reasons-why-teamwork-matters/&lt;/url&gt;&lt;/related-urls&gt;&lt;/urls&gt;&lt;/record&gt;&lt;/Cite&gt;&lt;/EndNote&gt;</w:instrText>
       </w:r>
       <w:r>
         <w:fldChar w:fldCharType="separate"/>
@@ -3665,24 +3632,297 @@
         <w:rPr>
           <w:noProof/>
         </w:rPr>
-        <w:t>(Analytica, 2020)</w:t>
+        <w:t>(Wehbe, 2017)</w:t>
       </w:r>
       <w:r>
         <w:fldChar w:fldCharType="end"/>
       </w:r>
       <w:r>
         <w:t xml:space="preserve">. </w:t>
+      </w:r>
+      <w:r>
+        <w:t xml:space="preserve">This feature allows the user to get a broad overview on what is going on in the project. Having </w:t>
+      </w:r>
+      <w:r>
+        <w:t>a</w:t>
+      </w:r>
+      <w:r>
+        <w:t xml:space="preserve"> team members email is beneficial for it allows them to have a different communication method if the team member is offline.</w:t>
       </w:r>
     </w:p>
     <w:p>
       <w:pPr>
         <w:pStyle w:val="Heading3"/>
       </w:pPr>
-      <w:bookmarkStart w:id="25" w:name="_Toc83045596"/>
-      <w:r>
+      <w:bookmarkStart w:id="20" w:name="_Toc83607798"/>
+      <w:r>
+        <w:lastRenderedPageBreak/>
+        <w:t>Focus on both communication between employees but also about project</w:t>
+      </w:r>
+      <w:bookmarkEnd w:id="20"/>
+    </w:p>
+    <w:p>
+      <w:r>
+        <w:rPr>
+          <w:noProof/>
+        </w:rPr>
+        <w:drawing>
+          <wp:inline distT="0" distB="0" distL="0" distR="0" wp14:anchorId="510317BD" wp14:editId="2BB0298E">
+            <wp:extent cx="5934075" cy="2562225"/>
+            <wp:effectExtent l="0" t="0" r="0" b="0"/>
+            <wp:docPr id="17" name="Picture 17"/>
+            <wp:cNvGraphicFramePr>
+              <a:graphicFrameLocks xmlns:a="http://schemas.openxmlformats.org/drawingml/2006/main" noChangeAspect="1"/>
+            </wp:cNvGraphicFramePr>
+            <a:graphic xmlns:a="http://schemas.openxmlformats.org/drawingml/2006/main">
+              <a:graphicData uri="http://schemas.openxmlformats.org/drawingml/2006/picture">
+                <pic:pic xmlns:pic="http://schemas.openxmlformats.org/drawingml/2006/picture">
+                  <pic:nvPicPr>
+                    <pic:cNvPr id="0" name="Picture 9"/>
+                    <pic:cNvPicPr>
+                      <a:picLocks noChangeAspect="1" noChangeArrowheads="1"/>
+                    </pic:cNvPicPr>
+                  </pic:nvPicPr>
+                  <pic:blipFill>
+                    <a:blip r:embed="rId16" cstate="print">
+                      <a:extLst>
+                        <a:ext uri="{28A0092B-C50C-407E-A947-70E740481C1C}">
+                          <a14:useLocalDpi xmlns:a14="http://schemas.microsoft.com/office/drawing/2010/main" val="0"/>
+                        </a:ext>
+                      </a:extLst>
+                    </a:blip>
+                    <a:srcRect/>
+                    <a:stretch>
+                      <a:fillRect/>
+                    </a:stretch>
+                  </pic:blipFill>
+                  <pic:spPr bwMode="auto">
+                    <a:xfrm>
+                      <a:off x="0" y="0"/>
+                      <a:ext cx="5934075" cy="2562225"/>
+                    </a:xfrm>
+                    <a:prstGeom prst="rect">
+                      <a:avLst/>
+                    </a:prstGeom>
+                    <a:noFill/>
+                    <a:ln>
+                      <a:noFill/>
+                    </a:ln>
+                  </pic:spPr>
+                </pic:pic>
+              </a:graphicData>
+            </a:graphic>
+          </wp:inline>
+        </w:drawing>
+      </w:r>
+    </w:p>
+    <w:p>
+      <w:pPr>
+        <w:pStyle w:val="Caption"/>
+      </w:pPr>
+      <w:r>
+        <w:t xml:space="preserve">Figure </w:t>
+      </w:r>
+      <w:r>
+        <w:t>6</w:t>
+      </w:r>
+      <w:r>
+        <w:t>: Project Detail</w:t>
+      </w:r>
+    </w:p>
+    <w:p>
+      <w:r>
+        <w:t>Figure</w:t>
+      </w:r>
+      <w:r>
+        <w:t xml:space="preserve"> </w:t>
+      </w:r>
+      <w:r>
+        <w:t>6</w:t>
+      </w:r>
+      <w:r>
+        <w:t xml:space="preserve"> shows the list of activities that can be added by a user</w:t>
+      </w:r>
+      <w:r>
+        <w:t>.</w:t>
+      </w:r>
+      <w:r>
+        <w:t xml:space="preserve"> Each activity consists of a name, category, importance, and a status. Each activity can be either edited or deleted. A user can add a new activity by clicking the “Add New” button, this will prompt a separate component on the right side of the screen. The user can also select multiple activities and choose to either delete or archive the action. A user can also search their activities by using the search function on the top right, along with picking how many activities they want to see at a time.</w:t>
+      </w:r>
+    </w:p>
+    <w:p>
+      <w:pPr>
+        <w:jc w:val="center"/>
+      </w:pPr>
+      <w:r>
+        <w:rPr>
+          <w:noProof/>
+        </w:rPr>
+        <w:lastRenderedPageBreak/>
+        <w:drawing>
+          <wp:inline distT="0" distB="0" distL="0" distR="0" wp14:anchorId="394D14A0" wp14:editId="13F06681">
+            <wp:extent cx="3659211" cy="4305300"/>
+            <wp:effectExtent l="0" t="0" r="0" b="0"/>
+            <wp:docPr id="18" name="Picture 18"/>
+            <wp:cNvGraphicFramePr>
+              <a:graphicFrameLocks xmlns:a="http://schemas.openxmlformats.org/drawingml/2006/main" noChangeAspect="1"/>
+            </wp:cNvGraphicFramePr>
+            <a:graphic xmlns:a="http://schemas.openxmlformats.org/drawingml/2006/main">
+              <a:graphicData uri="http://schemas.openxmlformats.org/drawingml/2006/picture">
+                <pic:pic xmlns:pic="http://schemas.openxmlformats.org/drawingml/2006/picture">
+                  <pic:nvPicPr>
+                    <pic:cNvPr id="0" name="Picture 10"/>
+                    <pic:cNvPicPr>
+                      <a:picLocks noChangeAspect="1" noChangeArrowheads="1"/>
+                    </pic:cNvPicPr>
+                  </pic:nvPicPr>
+                  <pic:blipFill>
+                    <a:blip r:embed="rId17">
+                      <a:extLst>
+                        <a:ext uri="{28A0092B-C50C-407E-A947-70E740481C1C}">
+                          <a14:useLocalDpi xmlns:a14="http://schemas.microsoft.com/office/drawing/2010/main" val="0"/>
+                        </a:ext>
+                      </a:extLst>
+                    </a:blip>
+                    <a:srcRect/>
+                    <a:stretch>
+                      <a:fillRect/>
+                    </a:stretch>
+                  </pic:blipFill>
+                  <pic:spPr bwMode="auto">
+                    <a:xfrm>
+                      <a:off x="0" y="0"/>
+                      <a:ext cx="3666040" cy="4313334"/>
+                    </a:xfrm>
+                    <a:prstGeom prst="rect">
+                      <a:avLst/>
+                    </a:prstGeom>
+                    <a:noFill/>
+                    <a:ln>
+                      <a:noFill/>
+                    </a:ln>
+                  </pic:spPr>
+                </pic:pic>
+              </a:graphicData>
+            </a:graphic>
+          </wp:inline>
+        </w:drawing>
+      </w:r>
+    </w:p>
+    <w:p>
+      <w:pPr>
+        <w:pStyle w:val="Caption"/>
+      </w:pPr>
+      <w:r>
+        <w:t xml:space="preserve">Figure </w:t>
+      </w:r>
+      <w:r>
+        <w:t>7</w:t>
+      </w:r>
+      <w:r>
+        <w:t xml:space="preserve">: </w:t>
+      </w:r>
+      <w:r>
+        <w:t>Component for updating or adding an activity</w:t>
+      </w:r>
+    </w:p>
+    <w:p>
+      <w:r>
+        <w:t xml:space="preserve">Figure </w:t>
+      </w:r>
+      <w:r>
+        <w:t>7</w:t>
+      </w:r>
+      <w:r>
+        <w:t xml:space="preserve"> shows the component for adding or updating an Activity. Users can select a </w:t>
+      </w:r>
+      <w:r>
+        <w:t>“</w:t>
+      </w:r>
+      <w:r>
+        <w:t>name</w:t>
+      </w:r>
+      <w:r>
+        <w:t>”</w:t>
+      </w:r>
+      <w:r>
+        <w:t xml:space="preserve">, </w:t>
+      </w:r>
+      <w:r>
+        <w:t>“</w:t>
+      </w:r>
+      <w:r>
+        <w:t>category</w:t>
+      </w:r>
+      <w:r>
+        <w:t>”</w:t>
+      </w:r>
+      <w:r>
+        <w:t xml:space="preserve">, </w:t>
+      </w:r>
+      <w:r>
+        <w:t>“</w:t>
+      </w:r>
+      <w:r>
+        <w:t>importance</w:t>
+      </w:r>
+      <w:r>
+        <w:t>”</w:t>
+      </w:r>
+      <w:r>
+        <w:t>,</w:t>
+      </w:r>
+      <w:r>
+        <w:t xml:space="preserve"> and </w:t>
+      </w:r>
+      <w:r>
+        <w:t>“</w:t>
+      </w:r>
+      <w:r>
+        <w:t>status</w:t>
+      </w:r>
+      <w:r>
+        <w:t>”</w:t>
+      </w:r>
+      <w:r>
+        <w:t xml:space="preserve"> on this component.</w:t>
+      </w:r>
+      <w:r>
+        <w:t xml:space="preserve"> After the changes have been made</w:t>
+      </w:r>
+      <w:r>
+        <w:t xml:space="preserve"> and the submit button has been clicked,</w:t>
+      </w:r>
+      <w:r>
+        <w:t xml:space="preserve"> the list of activities will </w:t>
+      </w:r>
+      <w:proofErr w:type="gramStart"/>
+      <w:r>
+        <w:t>update</w:t>
+      </w:r>
+      <w:proofErr w:type="gramEnd"/>
+      <w:r>
+        <w:t xml:space="preserve"> and the component will disappear</w:t>
+      </w:r>
+      <w:r>
+        <w:t>.</w:t>
+      </w:r>
+    </w:p>
+    <w:p>
+      <w:pPr>
+        <w:jc w:val="center"/>
+      </w:pPr>
+    </w:p>
+    <w:p>
+      <w:pPr>
+        <w:pStyle w:val="Heading3"/>
+      </w:pPr>
+      <w:bookmarkStart w:id="21" w:name="_Toc83607799"/>
+      <w:r>
+        <w:lastRenderedPageBreak/>
         <w:t>Create relaxed environment</w:t>
       </w:r>
-      <w:bookmarkEnd w:id="25"/>
+      <w:bookmarkEnd w:id="21"/>
     </w:p>
     <w:p>
       <w:pPr>
@@ -3710,7 +3950,7 @@
                     </pic:cNvPicPr>
                   </pic:nvPicPr>
                   <pic:blipFill>
-                    <a:blip r:embed="rId16" cstate="print">
+                    <a:blip r:embed="rId18" cstate="print">
                       <a:extLst>
                         <a:ext uri="{28A0092B-C50C-407E-A947-70E740481C1C}">
                           <a14:useLocalDpi xmlns:a14="http://schemas.microsoft.com/office/drawing/2010/main" val="0"/>
@@ -3746,78 +3986,206 @@
       <w:pPr>
         <w:pStyle w:val="Caption"/>
       </w:pPr>
-      <w:bookmarkStart w:id="26" w:name="_Toc83045605"/>
       <w:r>
         <w:t xml:space="preserve">Figure </w:t>
       </w:r>
       <w:r>
-        <w:fldChar w:fldCharType="begin"/>
-      </w:r>
-      <w:r>
-        <w:instrText xml:space="preserve"> SEQ Figure \* ARABIC </w:instrText>
-      </w:r>
-      <w:r>
-        <w:fldChar w:fldCharType="separate"/>
-      </w:r>
-      <w:r>
-        <w:rPr>
-          <w:noProof/>
-        </w:rPr>
-        <w:t>6</w:t>
-      </w:r>
-      <w:r>
-        <w:fldChar w:fldCharType="end"/>
+        <w:t>8</w:t>
       </w:r>
       <w:r>
         <w:t>: Calendar</w:t>
       </w:r>
-      <w:bookmarkEnd w:id="26"/>
     </w:p>
     <w:p>
-      <w:pPr>
-        <w:jc w:val="left"/>
-      </w:pPr>
-      <w:r>
-        <w:t>Figure 6 shows the users calendar where they can add or edit events.</w:t>
-      </w:r>
-      <w:r>
-        <w:t xml:space="preserve"> According to </w:t>
-      </w:r>
-      <w:r>
-        <w:fldChar w:fldCharType="begin"/>
-      </w:r>
-      <w:r>
-        <w:instrText xml:space="preserve"> ADDIN EN.CITE &lt;EndNote&gt;&lt;Cite AuthorYear="1"&gt;&lt;Author&gt;Hill&lt;/Author&gt;&lt;Year&gt;2021&lt;/Year&gt;&lt;RecNum&gt;185&lt;/RecNum&gt;&lt;DisplayText&gt;Hill (2021)&lt;/DisplayText&gt;&lt;record&gt;&lt;rec-number&gt;185&lt;/rec-number&gt;&lt;foreign-keys&gt;&lt;key app="EN" db-id="525d9sr0qsvde5evfr0ps52ifpp52v555xtd" timestamp="1632144919"&gt;185&lt;/key&gt;&lt;/foreign-keys&gt;&lt;ref-type name="Journal Article"&gt;17&lt;/ref-type&gt;&lt;contributors&gt;&lt;authors&gt;&lt;author&gt;University of North Carolina at Chapel Hill&lt;/author&gt;&lt;/authors&gt;&lt;/contributors&gt;&lt;titles&gt;&lt;title&gt;Using Planners and Calendars&lt;/title&gt;&lt;/titles&gt;&lt;dates&gt;&lt;year&gt;2021&lt;/year&gt;&lt;/dates&gt;&lt;urls&gt;&lt;related-urls&gt;&lt;url&gt;https://learningcenter.unc.edu/tips-and-tools/using-planners/&lt;/url&gt;&lt;/related-urls&gt;&lt;/urls&gt;&lt;/record&gt;&lt;/Cite&gt;&lt;/EndNote&gt;</w:instrText>
-      </w:r>
-      <w:r>
-        <w:fldChar w:fldCharType="separate"/>
-      </w:r>
-      <w:r>
-        <w:rPr>
-          <w:noProof/>
-        </w:rPr>
-        <w:t>Hill (2021)</w:t>
-      </w:r>
-      <w:r>
-        <w:fldChar w:fldCharType="end"/>
-      </w:r>
-      <w:r>
-        <w:t xml:space="preserve"> a calendar assists in giving a bigger picture on what has to be achieved. Users </w:t>
-      </w:r>
-      <w:r>
-        <w:lastRenderedPageBreak/>
-        <w:t>can plan out their sprints and add events such as meetings that they need to attend. This benefits in terms of setting out time to think and plan for the week ahead, thus creating a more relaxed environment.</w:t>
+      <w:r>
+        <w:t xml:space="preserve">Figure </w:t>
+      </w:r>
+      <w:r>
+        <w:t>8</w:t>
+      </w:r>
+      <w:r>
+        <w:t xml:space="preserve"> shows the users calendar where they can add or edit events.</w:t>
+      </w:r>
+      <w:r>
+        <w:t xml:space="preserve"> </w:t>
+      </w:r>
+      <w:r>
+        <w:t>The user can add an event by clicking on a date that will prompt a pop</w:t>
+      </w:r>
+      <w:r>
+        <w:t>-</w:t>
+      </w:r>
+      <w:r>
+        <w:t xml:space="preserve">up asking for the necessary information. The calendar can also be viewed in a </w:t>
+      </w:r>
+      <w:r>
+        <w:t>“M</w:t>
+      </w:r>
+      <w:r>
+        <w:t>onth</w:t>
+      </w:r>
+      <w:r>
+        <w:t>”</w:t>
+      </w:r>
+      <w:r>
+        <w:t xml:space="preserve">, </w:t>
+      </w:r>
+      <w:r>
+        <w:t>“W</w:t>
+      </w:r>
+      <w:r>
+        <w:t>eek</w:t>
+      </w:r>
+      <w:r>
+        <w:t>”</w:t>
+      </w:r>
+      <w:r>
+        <w:t xml:space="preserve"> or </w:t>
+      </w:r>
+      <w:r>
+        <w:t>“Y</w:t>
+      </w:r>
+      <w:r>
+        <w:t>ear</w:t>
+      </w:r>
+      <w:r>
+        <w:t>”</w:t>
+      </w:r>
+      <w:r>
+        <w:t xml:space="preserve"> view</w:t>
+      </w:r>
+      <w:r>
+        <w:t>.</w:t>
+      </w:r>
+      <w:r>
+        <w:t xml:space="preserve"> When adding an event, users can select a tag that represents either that the event is “Business”, “Work”, “Personal” or “None”, this assists in distinguishing between events.</w:t>
+      </w:r>
+      <w:r>
+        <w:t xml:space="preserve"> When clicking on an event it will prompt a pop-up with the detail of that event.</w:t>
       </w:r>
     </w:p>
     <w:p>
+      <w:r>
+        <w:t xml:space="preserve">According to </w:t>
+      </w:r>
+      <w:r>
+        <w:fldChar w:fldCharType="begin"/>
+      </w:r>
+      <w:r>
+        <w:instrText xml:space="preserve"> ADDIN EN.CITE &lt;EndNote&gt;&lt;Cite AuthorYear="1"&gt;&lt;Author&gt;Hill&lt;/Author&gt;&lt;Year&gt;2021&lt;/Year&gt;&lt;RecNum&gt;185&lt;/RecNum&gt;&lt;DisplayText&gt;Hill (2021)&lt;/DisplayText&gt;&lt;record&gt;&lt;rec-number&gt;185&lt;/rec-number&gt;&lt;foreign-keys&gt;&lt;key app="EN" db-id="525d9sr0qsvde5evfr0ps52ifpp52v555xtd" timestamp="1632144919"&gt;185&lt;/key&gt;&lt;/foreign-keys&gt;&lt;ref-type name="Journal Article"&gt;17&lt;/ref-type&gt;&lt;contributors&gt;&lt;authors&gt;&lt;author&gt;University of North Carolina at Chapel Hill&lt;/author&gt;&lt;/authors&gt;&lt;/contributors&gt;&lt;titles&gt;&lt;title&gt;Using Planners and Calendars&lt;/title&gt;&lt;/titles&gt;&lt;dates&gt;&lt;year&gt;2021&lt;/year&gt;&lt;/dates&gt;&lt;urls&gt;&lt;related-urls&gt;&lt;url&gt;https://learningcenter.unc.edu/tips-and-tools/using-planners/&lt;/url&gt;&lt;/related-urls&gt;&lt;/urls&gt;&lt;/record&gt;&lt;/Cite&gt;&lt;/EndNote&gt;</w:instrText>
+      </w:r>
+      <w:r>
+        <w:fldChar w:fldCharType="separate"/>
+      </w:r>
+      <w:r>
+        <w:rPr>
+          <w:noProof/>
+        </w:rPr>
+        <w:t>Hill (2021)</w:t>
+      </w:r>
+      <w:r>
+        <w:fldChar w:fldCharType="end"/>
+      </w:r>
+      <w:r>
+        <w:t xml:space="preserve"> a calendar assists in giving a bigger picture on what has to be achieved. Users can plan out their sprints and add events such as meetings that they need to attend. This benefits in terms of setting out time to think and plan for the week ahead, thus creating a more relaxed environment.</w:t>
+      </w:r>
+    </w:p>
+    <w:p>
+      <w:pPr>
+        <w:jc w:val="center"/>
+      </w:pPr>
+      <w:r>
+        <w:rPr>
+          <w:noProof/>
+        </w:rPr>
+        <w:lastRenderedPageBreak/>
+        <w:drawing>
+          <wp:inline distT="0" distB="0" distL="0" distR="0" wp14:anchorId="2AA910FB" wp14:editId="6812E48F">
+            <wp:extent cx="4380078" cy="3762375"/>
+            <wp:effectExtent l="0" t="0" r="0" b="0"/>
+            <wp:docPr id="19" name="Picture 19"/>
+            <wp:cNvGraphicFramePr>
+              <a:graphicFrameLocks xmlns:a="http://schemas.openxmlformats.org/drawingml/2006/main" noChangeAspect="1"/>
+            </wp:cNvGraphicFramePr>
+            <a:graphic xmlns:a="http://schemas.openxmlformats.org/drawingml/2006/main">
+              <a:graphicData uri="http://schemas.openxmlformats.org/drawingml/2006/picture">
+                <pic:pic xmlns:pic="http://schemas.openxmlformats.org/drawingml/2006/picture">
+                  <pic:nvPicPr>
+                    <pic:cNvPr id="0" name="Picture 11"/>
+                    <pic:cNvPicPr>
+                      <a:picLocks noChangeAspect="1" noChangeArrowheads="1"/>
+                    </pic:cNvPicPr>
+                  </pic:nvPicPr>
+                  <pic:blipFill>
+                    <a:blip r:embed="rId19">
+                      <a:extLst>
+                        <a:ext uri="{28A0092B-C50C-407E-A947-70E740481C1C}">
+                          <a14:useLocalDpi xmlns:a14="http://schemas.microsoft.com/office/drawing/2010/main" val="0"/>
+                        </a:ext>
+                      </a:extLst>
+                    </a:blip>
+                    <a:srcRect/>
+                    <a:stretch>
+                      <a:fillRect/>
+                    </a:stretch>
+                  </pic:blipFill>
+                  <pic:spPr bwMode="auto">
+                    <a:xfrm>
+                      <a:off x="0" y="0"/>
+                      <a:ext cx="4381646" cy="3763722"/>
+                    </a:xfrm>
+                    <a:prstGeom prst="rect">
+                      <a:avLst/>
+                    </a:prstGeom>
+                    <a:noFill/>
+                    <a:ln>
+                      <a:noFill/>
+                    </a:ln>
+                  </pic:spPr>
+                </pic:pic>
+              </a:graphicData>
+            </a:graphic>
+          </wp:inline>
+        </w:drawing>
+      </w:r>
+    </w:p>
+    <w:p>
+      <w:pPr>
+        <w:pStyle w:val="Caption"/>
+      </w:pPr>
+      <w:r>
+        <w:t xml:space="preserve">Figure </w:t>
+      </w:r>
+      <w:r>
+        <w:t>9</w:t>
+      </w:r>
+      <w:r>
+        <w:t>: Calendar</w:t>
+      </w:r>
+      <w:r>
+        <w:t xml:space="preserve"> Edit Event</w:t>
+      </w:r>
+    </w:p>
+    <w:p>
+      <w:r>
+        <w:t xml:space="preserve">Figure </w:t>
+      </w:r>
+      <w:r>
+        <w:t>9</w:t>
+      </w:r>
+      <w:r>
+        <w:t xml:space="preserve"> shows the pop-up when an event is selected. This shows the tag “Personal” as it is marked in red, along with the event “Title”, “Start Date”, “End Date” and “Event URL”. The user can also remove an event or edit a current event by clicking “Submit”.</w:t>
+      </w:r>
+    </w:p>
+    <w:p>
       <w:pPr>
         <w:pStyle w:val="Heading3"/>
       </w:pPr>
-      <w:bookmarkStart w:id="27" w:name="_Toc83045597"/>
+      <w:bookmarkStart w:id="22" w:name="_Toc83607800"/>
       <w:r>
         <w:t>User Experience comes first</w:t>
       </w:r>
-      <w:bookmarkEnd w:id="27"/>
+      <w:bookmarkEnd w:id="22"/>
     </w:p>
     <w:p>
       <w:pPr>
@@ -3845,7 +4213,7 @@
                     </pic:cNvPicPr>
                   </pic:nvPicPr>
                   <pic:blipFill>
-                    <a:blip r:embed="rId17" cstate="print">
+                    <a:blip r:embed="rId20" cstate="print">
                       <a:extLst>
                         <a:ext uri="{28A0092B-C50C-407E-A947-70E740481C1C}">
                           <a14:useLocalDpi xmlns:a14="http://schemas.microsoft.com/office/drawing/2010/main" val="0"/>
@@ -3881,36 +4249,30 @@
       <w:pPr>
         <w:pStyle w:val="Caption"/>
       </w:pPr>
-      <w:bookmarkStart w:id="28" w:name="_Toc83045606"/>
       <w:r>
         <w:t xml:space="preserve">Figure </w:t>
       </w:r>
       <w:r>
-        <w:fldChar w:fldCharType="begin"/>
-      </w:r>
-      <w:r>
-        <w:instrText xml:space="preserve"> SEQ Figure \* ARABIC </w:instrText>
-      </w:r>
-      <w:r>
-        <w:fldChar w:fldCharType="separate"/>
-      </w:r>
-      <w:r>
-        <w:rPr>
-          <w:noProof/>
-        </w:rPr>
-        <w:t>7</w:t>
-      </w:r>
-      <w:r>
-        <w:fldChar w:fldCharType="end"/>
+        <w:t>10</w:t>
       </w:r>
       <w:r>
         <w:t>: Guidelines for the user</w:t>
       </w:r>
-      <w:bookmarkEnd w:id="28"/>
     </w:p>
     <w:p>
-      <w:r>
-        <w:t>Figure 7 shows dialog from the artefact, this allows for ease of use of the artefact.</w:t>
+      <w:pPr>
+        <w:rPr>
+          <w:lang w:eastAsia="en-ZA"/>
+        </w:rPr>
+      </w:pPr>
+      <w:r>
+        <w:t xml:space="preserve">Figure </w:t>
+      </w:r>
+      <w:r>
+        <w:t>10</w:t>
+      </w:r>
+      <w:r>
+        <w:t xml:space="preserve"> shows dialog from the artefact, this allows for ease of use of the artefact.</w:t>
       </w:r>
       <w:r>
         <w:t xml:space="preserve"> This requirement flows together with the </w:t>
@@ -3963,6 +4325,254 @@
           <w:lang w:eastAsia="en-ZA"/>
         </w:rPr>
         <w:t xml:space="preserve"> This includes all 10 rules as discussed in Chapter 3 of this study.</w:t>
+      </w:r>
+      <w:r>
+        <w:rPr>
+          <w:lang w:eastAsia="en-ZA"/>
+        </w:rPr>
+        <w:t xml:space="preserve"> </w:t>
+      </w:r>
+    </w:p>
+    <w:p>
+      <w:pPr>
+        <w:rPr>
+          <w:lang w:eastAsia="en-ZA"/>
+        </w:rPr>
+      </w:pPr>
+      <w:r>
+        <w:rPr>
+          <w:lang w:eastAsia="en-ZA"/>
+        </w:rPr>
+        <w:lastRenderedPageBreak/>
+        <w:t xml:space="preserve">The system includes notifications when an action has happened successfully or unsuccessfully. The system has </w:t>
+      </w:r>
+      <w:r>
+        <w:rPr>
+          <w:lang w:eastAsia="en-ZA"/>
+        </w:rPr>
+        <w:t xml:space="preserve">validation on each input of the user, </w:t>
+      </w:r>
+      <w:r>
+        <w:rPr>
+          <w:lang w:eastAsia="en-ZA"/>
+        </w:rPr>
+        <w:t>as well as</w:t>
+      </w:r>
+      <w:r>
+        <w:rPr>
+          <w:lang w:eastAsia="en-ZA"/>
+        </w:rPr>
+        <w:t xml:space="preserve"> loading elements if the user </w:t>
+      </w:r>
+      <w:r>
+        <w:rPr>
+          <w:lang w:eastAsia="en-ZA"/>
+        </w:rPr>
+        <w:t>must</w:t>
+      </w:r>
+      <w:r>
+        <w:rPr>
+          <w:lang w:eastAsia="en-ZA"/>
+        </w:rPr>
+        <w:t xml:space="preserve"> wait for data to be retrieved</w:t>
+      </w:r>
+      <w:r>
+        <w:rPr>
+          <w:lang w:eastAsia="en-ZA"/>
+        </w:rPr>
+        <w:t xml:space="preserve">. The user also </w:t>
+      </w:r>
+      <w:proofErr w:type="gramStart"/>
+      <w:r>
+        <w:rPr>
+          <w:lang w:eastAsia="en-ZA"/>
+        </w:rPr>
+        <w:t>ha</w:t>
+      </w:r>
+      <w:r>
+        <w:rPr>
+          <w:lang w:eastAsia="en-ZA"/>
+        </w:rPr>
+        <w:t>s</w:t>
+      </w:r>
+      <w:r>
+        <w:rPr>
+          <w:lang w:eastAsia="en-ZA"/>
+        </w:rPr>
+        <w:t xml:space="preserve"> the ability to</w:t>
+      </w:r>
+      <w:proofErr w:type="gramEnd"/>
+      <w:r>
+        <w:rPr>
+          <w:lang w:eastAsia="en-ZA"/>
+        </w:rPr>
+        <w:t xml:space="preserve"> change </w:t>
+      </w:r>
+      <w:r>
+        <w:rPr>
+          <w:lang w:eastAsia="en-ZA"/>
+        </w:rPr>
+        <w:t xml:space="preserve">information </w:t>
+      </w:r>
+      <w:r>
+        <w:rPr>
+          <w:lang w:eastAsia="en-ZA"/>
+        </w:rPr>
+        <w:t>that they saved incorrectly.</w:t>
+      </w:r>
+    </w:p>
+    <w:p>
+      <w:pPr>
+        <w:pStyle w:val="Heading1"/>
+        <w:numPr>
+          <w:ilvl w:val="0"/>
+          <w:numId w:val="46"/>
+        </w:numPr>
+        <w:jc w:val="both"/>
+      </w:pPr>
+      <w:bookmarkStart w:id="23" w:name="_Toc83607801"/>
+      <w:r>
+        <w:t>Conclusion</w:t>
+      </w:r>
+      <w:bookmarkEnd w:id="23"/>
+    </w:p>
+    <w:p>
+      <w:pPr>
+        <w:rPr>
+          <w:lang w:eastAsia="en-ZA"/>
+        </w:rPr>
+      </w:pPr>
+      <w:r>
+        <w:rPr>
+          <w:lang w:eastAsia="en-ZA"/>
+        </w:rPr>
+        <w:t xml:space="preserve">The focus of this chapter was the development phase of the </w:t>
+      </w:r>
+      <w:r>
+        <w:rPr>
+          <w:lang w:eastAsia="en-ZA"/>
+        </w:rPr>
+        <w:fldChar w:fldCharType="begin"/>
+      </w:r>
+      <w:r>
+        <w:rPr>
+          <w:lang w:eastAsia="en-ZA"/>
+        </w:rPr>
+        <w:instrText xml:space="preserve"> ADDIN EN.CITE &lt;EndNote&gt;&lt;Cite AuthorYear="1"&gt;&lt;Author&gt;Vijay Vaishnavi&lt;/Author&gt;&lt;Year&gt;2004&lt;/Year&gt;&lt;RecNum&gt;7&lt;/RecNum&gt;&lt;DisplayText&gt;Vijay Vaishnavi (2004)&lt;/DisplayText&gt;&lt;record&gt;&lt;rec-number&gt;7&lt;/rec-number&gt;&lt;foreign-keys&gt;&lt;key app="EN" db-id="525d9sr0qsvde5evfr0ps52ifpp52v555xtd" timestamp="1618061060"&gt;7&lt;/key&gt;&lt;/foreign-keys&gt;&lt;ref-type name="Journal Article"&gt;17&lt;/ref-type&gt;&lt;contributors&gt;&lt;authors&gt;&lt;author&gt;Vijay Vaishnavi, Bill Kuechler, and Stacie Petter&lt;/author&gt;&lt;/authors&gt;&lt;/contributors&gt;&lt;titles&gt;&lt;title&gt;DESIGN SCIENCE RESEARCH IN INFORMATION SYSTEMS&lt;/title&gt;&lt;/titles&gt;&lt;pages&gt;62&lt;/pages&gt;&lt;dates&gt;&lt;year&gt;2004&lt;/year&gt;&lt;pub-dates&gt;&lt;date&gt;20 January&lt;/date&gt;&lt;/pub-dates&gt;&lt;/dates&gt;&lt;urls&gt;&lt;related-urls&gt;&lt;url&gt;http://desrist.org/design-research-in-information-systems/&lt;/url&gt;&lt;/related-urls&gt;&lt;/urls&gt;&lt;/record&gt;&lt;/Cite&gt;&lt;/EndNote&gt;</w:instrText>
+      </w:r>
+      <w:r>
+        <w:rPr>
+          <w:lang w:eastAsia="en-ZA"/>
+        </w:rPr>
+        <w:fldChar w:fldCharType="separate"/>
+      </w:r>
+      <w:r>
+        <w:rPr>
+          <w:noProof/>
+          <w:lang w:eastAsia="en-ZA"/>
+        </w:rPr>
+        <w:t>Vijay Vaishnavi (2004)</w:t>
+      </w:r>
+      <w:r>
+        <w:rPr>
+          <w:lang w:eastAsia="en-ZA"/>
+        </w:rPr>
+        <w:fldChar w:fldCharType="end"/>
+      </w:r>
+      <w:r>
+        <w:rPr>
+          <w:lang w:eastAsia="en-ZA"/>
+        </w:rPr>
+        <w:t xml:space="preserve"> process model and giving </w:t>
+      </w:r>
+      <w:r>
+        <w:t xml:space="preserve">a </w:t>
+      </w:r>
+      <w:r>
+        <w:t>visual explain</w:t>
+      </w:r>
+      <w:r>
+        <w:t xml:space="preserve"> on</w:t>
+      </w:r>
+      <w:r>
+        <w:t xml:space="preserve"> how each of the requirements or specification was implemented with the use of screenshots and explaining some of the features that was added and how to use them</w:t>
+      </w:r>
+      <w:r>
+        <w:rPr>
+          <w:lang w:eastAsia="en-ZA"/>
+        </w:rPr>
+        <w:t>.</w:t>
+      </w:r>
+      <w:r>
+        <w:rPr>
+          <w:lang w:eastAsia="en-ZA"/>
+        </w:rPr>
+        <w:t xml:space="preserve"> Along with the requirements and specifications gathered from the interview in Chapter 4, the development of the artefact made use of the human-computer interaction rules discussed in Chapter 3.</w:t>
+      </w:r>
+    </w:p>
+    <w:p>
+      <w:r>
+        <w:rPr>
+          <w:lang w:eastAsia="en-ZA"/>
+        </w:rPr>
+        <w:t>The conclusion was that the artefact improve</w:t>
+      </w:r>
+      <w:r>
+        <w:rPr>
+          <w:lang w:eastAsia="en-ZA"/>
+        </w:rPr>
+        <w:t>d</w:t>
+      </w:r>
+      <w:r>
+        <w:rPr>
+          <w:lang w:eastAsia="en-ZA"/>
+        </w:rPr>
+        <w:t xml:space="preserve"> both communication and productivity in the company. </w:t>
+      </w:r>
+      <w:r>
+        <w:rPr>
+          <w:lang w:eastAsia="en-ZA"/>
+        </w:rPr>
+        <w:t>The A</w:t>
+      </w:r>
+      <w:r>
+        <w:rPr>
+          <w:lang w:eastAsia="en-ZA"/>
+        </w:rPr>
+        <w:t xml:space="preserve">rtefact </w:t>
+      </w:r>
+      <w:r>
+        <w:rPr>
+          <w:lang w:eastAsia="en-ZA"/>
+        </w:rPr>
+        <w:t xml:space="preserve">did </w:t>
+      </w:r>
+      <w:r>
+        <w:rPr>
+          <w:lang w:eastAsia="en-ZA"/>
+        </w:rPr>
+        <w:t>not only focus on communication between employees, b</w:t>
+      </w:r>
+      <w:r>
+        <w:t xml:space="preserve">ut also communicate </w:t>
+      </w:r>
+      <w:r>
+        <w:t>important</w:t>
+      </w:r>
+      <w:r>
+        <w:t xml:space="preserve"> information about the project</w:t>
+      </w:r>
+      <w:r>
+        <w:t xml:space="preserve"> that they are working on</w:t>
+      </w:r>
+      <w:r>
+        <w:t>. The artefact create</w:t>
+      </w:r>
+      <w:r>
+        <w:t>d</w:t>
+      </w:r>
+      <w:r>
+        <w:t xml:space="preserve"> a more relaxed environment in the company, while making it easier for the users to interact with the communication aspect that is required in the industry.</w:t>
       </w:r>
     </w:p>
     <w:p>
@@ -3974,102 +4584,18 @@
         </w:numPr>
         <w:jc w:val="both"/>
       </w:pPr>
-      <w:bookmarkStart w:id="29" w:name="_Toc83045598"/>
-      <w:r>
-        <w:t>5</w:t>
+      <w:bookmarkStart w:id="24" w:name="_Toc83607802"/>
+      <w:bookmarkEnd w:id="7"/>
+      <w:r>
+        <w:t>6</w:t>
       </w:r>
       <w:r>
         <w:t xml:space="preserve">. </w:t>
       </w:r>
       <w:r>
-        <w:t>Conclusion</w:t>
-      </w:r>
-      <w:bookmarkEnd w:id="29"/>
-    </w:p>
-    <w:p>
-      <w:pPr>
-        <w:spacing w:after="0" w:line="240" w:lineRule="auto"/>
-        <w:rPr>
-          <w:lang w:eastAsia="en-ZA"/>
-        </w:rPr>
-      </w:pPr>
-      <w:r>
-        <w:rPr>
-          <w:lang w:eastAsia="en-ZA"/>
-        </w:rPr>
-        <w:t xml:space="preserve">The focus of this chapter was the development phase of the </w:t>
-      </w:r>
-      <w:r>
-        <w:rPr>
-          <w:lang w:eastAsia="en-ZA"/>
-        </w:rPr>
-        <w:fldChar w:fldCharType="begin"/>
-      </w:r>
-      <w:r>
-        <w:rPr>
-          <w:lang w:eastAsia="en-ZA"/>
-        </w:rPr>
-        <w:instrText xml:space="preserve"> ADDIN EN.CITE &lt;EndNote&gt;&lt;Cite AuthorYear="1"&gt;&lt;Author&gt;Vijay Vaishnavi&lt;/Author&gt;&lt;Year&gt;2004&lt;/Year&gt;&lt;RecNum&gt;7&lt;/RecNum&gt;&lt;DisplayText&gt;Vijay Vaishnavi (2004)&lt;/DisplayText&gt;&lt;record&gt;&lt;rec-number&gt;7&lt;/rec-number&gt;&lt;foreign-keys&gt;&lt;key app="EN" db-id="525d9sr0qsvde5evfr0ps52ifpp52v555xtd" timestamp="1618061060"&gt;7&lt;/key&gt;&lt;/foreign-keys&gt;&lt;ref-type name="Journal Article"&gt;17&lt;/ref-type&gt;&lt;contributors&gt;&lt;authors&gt;&lt;author&gt;Vijay Vaishnavi, Bill Kuechler, and Stacie Petter&lt;/author&gt;&lt;/authors&gt;&lt;/contributors&gt;&lt;titles&gt;&lt;title&gt;DESIGN SCIENCE RESEARCH IN INFORMATION SYSTEMS&lt;/title&gt;&lt;/titles&gt;&lt;pages&gt;62&lt;/pages&gt;&lt;dates&gt;&lt;year&gt;2004&lt;/year&gt;&lt;pub-dates&gt;&lt;date&gt;20 January&lt;/date&gt;&lt;/pub-dates&gt;&lt;/dates&gt;&lt;urls&gt;&lt;related-urls&gt;&lt;url&gt;http://desrist.org/design-research-in-information-systems/&lt;/url&gt;&lt;/related-urls&gt;&lt;/urls&gt;&lt;/record&gt;&lt;/Cite&gt;&lt;/EndNote&gt;</w:instrText>
-      </w:r>
-      <w:r>
-        <w:rPr>
-          <w:lang w:eastAsia="en-ZA"/>
-        </w:rPr>
-        <w:fldChar w:fldCharType="separate"/>
-      </w:r>
-      <w:r>
-        <w:rPr>
-          <w:noProof/>
-          <w:lang w:eastAsia="en-ZA"/>
-        </w:rPr>
-        <w:t>Vijay Vaishnavi (2004)</w:t>
-      </w:r>
-      <w:r>
-        <w:rPr>
-          <w:lang w:eastAsia="en-ZA"/>
-        </w:rPr>
-        <w:fldChar w:fldCharType="end"/>
-      </w:r>
-      <w:r>
-        <w:rPr>
-          <w:lang w:eastAsia="en-ZA"/>
-        </w:rPr>
-        <w:t xml:space="preserve"> process model.</w:t>
-      </w:r>
-      <w:r>
-        <w:rPr>
-          <w:lang w:eastAsia="en-ZA"/>
-        </w:rPr>
-        <w:t xml:space="preserve"> Along with the requirements and specifications gathered from the interview as discussed in Chapter 4, the development of the artefact made use of the human-computer interaction rules as discussed in Chapter 3.</w:t>
-      </w:r>
-      <w:r>
-        <w:rPr>
-          <w:lang w:eastAsia="en-ZA"/>
-        </w:rPr>
-        <w:t xml:space="preserve"> This chapter also included screenshot of the artefact to explain how the artefact solved the requirements and specifications.</w:t>
-      </w:r>
-    </w:p>
-    <w:p>
-      <w:pPr>
-        <w:pStyle w:val="Heading1"/>
-        <w:numPr>
-          <w:ilvl w:val="0"/>
-          <w:numId w:val="0"/>
-        </w:numPr>
-        <w:jc w:val="both"/>
-      </w:pPr>
-      <w:bookmarkStart w:id="30" w:name="_Toc83045599"/>
-      <w:bookmarkEnd w:id="8"/>
-      <w:r>
-        <w:t>6</w:t>
-      </w:r>
-      <w:r>
-        <w:t xml:space="preserve">. </w:t>
-      </w:r>
-      <w:r>
         <w:t>Reference List</w:t>
       </w:r>
-      <w:bookmarkEnd w:id="30"/>
+      <w:bookmarkEnd w:id="24"/>
     </w:p>
     <w:p>
       <w:pPr>
@@ -4096,15 +4622,15 @@
         <w:fldChar w:fldCharType="separate"/>
       </w:r>
       <w:r>
-        <w:t xml:space="preserve">Analytica, S. (2020). Top 15 Points on The Importance of Statistics in Our Daily Life. </w:t>
-      </w:r>
-      <w:hyperlink r:id="rId18" w:history="1">
+        <w:t xml:space="preserve">Gangadharan, P. (2019). The Importance of User Experience Design. </w:t>
+      </w:r>
+      <w:hyperlink r:id="rId21" w:history="1">
         <w:r>
           <w:rPr>
             <w:rStyle w:val="Hyperlink"/>
             <w:lang w:val="en-US"/>
           </w:rPr>
-          <w:t>https://statanalytica.com/blog/importance-of-statistics/</w:t>
+          <w:t>https://uxplanet.org/the-importance-of-user-experience-design-988faf6ddca2#:~:text=User%20experience%20is%20important%20because%20it%20tries%20to,business%20success.%20What%20makes%20a%20great%20user%20experience%3F</w:t>
         </w:r>
       </w:hyperlink>
       <w:r>
@@ -4118,15 +4644,15 @@
         <w:ind w:left="720" w:hanging="720"/>
       </w:pPr>
       <w:r>
-        <w:t xml:space="preserve">Gangadharan, P. (2019). The Importance of User Experience Design. </w:t>
-      </w:r>
-      <w:hyperlink r:id="rId19" w:anchor=":~:text=User%20experience%20is%20important%20because%20it%20tries%20to,business%20success.%20What%20makes%20a%20great%20user%20experience%3F" w:history="1">
+        <w:t xml:space="preserve">Hill, U. o. N. C. a. C. (2021). Using Planners and Calendars. </w:t>
+      </w:r>
+      <w:hyperlink r:id="rId22" w:history="1">
         <w:r>
           <w:rPr>
             <w:rStyle w:val="Hyperlink"/>
             <w:lang w:val="en-US"/>
           </w:rPr>
-          <w:t>https://uxplanet.org/the-importance-of-user-experience-design-988faf6ddca2#:~:text=User%20experience%20is%20important%20because%20it%20tries%20to,business%20success.%20What%20makes%20a%20great%20user%20experience%3F</w:t>
+          <w:t>https://learningcenter.unc.edu/tips-and-tools/using-planners/</w:t>
         </w:r>
       </w:hyperlink>
       <w:r>
@@ -4140,20 +4666,26 @@
         <w:ind w:left="720" w:hanging="720"/>
       </w:pPr>
       <w:r>
-        <w:t xml:space="preserve">Hill, U. o. N. C. a. C. (2021). Using Planners and Calendars. </w:t>
-      </w:r>
-      <w:hyperlink r:id="rId20" w:history="1">
+        <w:t xml:space="preserve">Schrader, J. (2018, 30 July). </w:t>
+      </w:r>
+      <w:r>
+        <w:rPr>
+          <w:i/>
+        </w:rPr>
+        <w:t>How Your Cell Phone Habits Impact Your Productivity</w:t>
+      </w:r>
+      <w:r>
+        <w:t xml:space="preserve">. </w:t>
+      </w:r>
+      <w:hyperlink r:id="rId23" w:history="1">
         <w:r>
           <w:rPr>
             <w:rStyle w:val="Hyperlink"/>
             <w:lang w:val="en-US"/>
           </w:rPr>
-          <w:t>https://learningcenter.unc.edu/tips-and-tools/using-planners/</w:t>
+          <w:t>https://www.psychologytoday.com/us/blog/why-bad-looks-good/201807/how-your-cell-phone-habits-impact-your-productivity</w:t>
         </w:r>
       </w:hyperlink>
-      <w:r>
-        <w:t xml:space="preserve"> </w:t>
-      </w:r>
     </w:p>
     <w:p>
       <w:pPr>
@@ -4162,44 +4694,36 @@
         <w:ind w:left="720" w:hanging="720"/>
       </w:pPr>
       <w:r>
-        <w:t xml:space="preserve">Schrader, J. (2018, 30 July). </w:t>
-      </w:r>
-      <w:r>
-        <w:rPr>
-          <w:i/>
-        </w:rPr>
-        <w:t>How Your Cell Phone Habits Impact Your Productivity</w:t>
-      </w:r>
-      <w:r>
-        <w:t xml:space="preserve">. </w:t>
-      </w:r>
-      <w:hyperlink r:id="rId21" w:history="1">
+        <w:t xml:space="preserve">Vijay Vaishnavi, B. K., and Stacie Petter. (2004). DESIGN SCIENCE RESEARCH IN INFORMATION SYSTEMS. 62. </w:t>
+      </w:r>
+      <w:hyperlink r:id="rId24" w:history="1">
         <w:r>
           <w:rPr>
             <w:rStyle w:val="Hyperlink"/>
             <w:lang w:val="en-US"/>
           </w:rPr>
-          <w:t>https://www.psychologytoday.com/us/blog/why-bad-looks-good/201807/how-your-cell-phone-habits-impact-your-productivity</w:t>
+          <w:t>http://desrist.org/design-research-in-information-systems/</w:t>
         </w:r>
       </w:hyperlink>
+      <w:r>
+        <w:t xml:space="preserve"> </w:t>
+      </w:r>
     </w:p>
     <w:p>
       <w:pPr>
         <w:pStyle w:val="EndNoteBibliography"/>
-        <w:spacing w:after="0"/>
         <w:ind w:left="720" w:hanging="720"/>
       </w:pPr>
       <w:r>
-        <w:lastRenderedPageBreak/>
-        <w:t xml:space="preserve">Vijay Vaishnavi, B. K., and Stacie Petter. (2004). DESIGN SCIENCE RESEARCH IN INFORMATION SYSTEMS. 62. </w:t>
-      </w:r>
-      <w:hyperlink r:id="rId22" w:history="1">
+        <w:t xml:space="preserve">Wehbe, S. (2017). 5 Important Reasons Why Teamwork Matters! </w:t>
+      </w:r>
+      <w:hyperlink r:id="rId25" w:history="1">
         <w:r>
           <w:rPr>
             <w:rStyle w:val="Hyperlink"/>
             <w:lang w:val="en-US"/>
           </w:rPr>
-          <w:t>http://desrist.org/design-research-in-information-systems/</w:t>
+          <w:t>https://www.potential.com/articles/5-important-reasons-why-teamwork-matters/</w:t>
         </w:r>
       </w:hyperlink>
       <w:r>
@@ -4208,27 +4732,6 @@
     </w:p>
     <w:p>
       <w:pPr>
-        <w:pStyle w:val="EndNoteBibliography"/>
-        <w:ind w:left="720" w:hanging="720"/>
-      </w:pPr>
-      <w:r>
-        <w:t xml:space="preserve">Wehbe, S. (2017). 5 Important Reasons Why Teamwork Matters! </w:t>
-      </w:r>
-      <w:hyperlink r:id="rId23" w:history="1">
-        <w:r>
-          <w:rPr>
-            <w:rStyle w:val="Hyperlink"/>
-            <w:lang w:val="en-US"/>
-          </w:rPr>
-          <w:t>https://www.potential.com/articles/5-important-reasons-why-teamwork-matters/</w:t>
-        </w:r>
-      </w:hyperlink>
-      <w:r>
-        <w:t xml:space="preserve"> </w:t>
-      </w:r>
-    </w:p>
-    <w:p>
-      <w:pPr>
         <w:rPr>
           <w:lang w:eastAsia="en-ZA"/>
         </w:rPr>
@@ -4237,11 +4740,12 @@
         <w:rPr>
           <w:lang w:eastAsia="en-ZA"/>
         </w:rPr>
+        <w:lastRenderedPageBreak/>
         <w:fldChar w:fldCharType="end"/>
       </w:r>
     </w:p>
     <w:sectPr>
-      <w:footerReference w:type="default" r:id="rId24"/>
+      <w:footerReference w:type="default" r:id="rId26"/>
       <w:pgSz w:w="11907" w:h="16840" w:code="9"/>
       <w:pgMar w:top="1134" w:right="1134" w:bottom="1418" w:left="1418" w:header="851" w:footer="1134" w:gutter="0"/>
       <w:pgNumType w:start="1"/>
@@ -8878,7 +9382,7 @@
   <w:style w:type="paragraph" w:default="1" w:styleId="Normal">
     <w:name w:val="Normal"/>
     <w:qFormat/>
-    <w:rsid w:val="00F343AA"/>
+    <w:rsid w:val="00312EC9"/>
     <w:pPr>
       <w:spacing w:after="240" w:line="360" w:lineRule="auto"/>
       <w:jc w:val="both"/>
@@ -9089,7 +9593,6 @@
   <w:style w:type="character" w:default="1" w:styleId="DefaultParagraphFont">
     <w:name w:val="Default Paragraph Font"/>
     <w:uiPriority w:val="1"/>
-    <w:semiHidden/>
     <w:unhideWhenUsed/>
   </w:style>
   <w:style w:type="table" w:default="1" w:styleId="TableNormal">

</xml_diff>